<commit_message>
Working CODE/median_of_two_sorted_arrays.py - O(n) solution
</commit_message>
<xml_diff>
--- a/TEXT/interview_problems_50_02.docx
+++ b/TEXT/interview_problems_50_02.docx
@@ -499,7 +499,9 @@
         <w:rPr/>
       </w:pPr>
       <w:r>
-        <w:rPr/>
+        <w:rPr>
+          <w:rFonts w:ascii="Courier New" w:hAnsi="Courier New"/>
+        </w:rPr>
         <w:t>def find_median_sorted_arrays(a, b):</w:t>
         <w:br/>
         <w:t xml:space="preserve">    if len(a) &gt; len(b):</w:t>
@@ -555,6 +557,9 @@
         <w:t xml:space="preserve">                minright = min(a[i], b[j])</w:t>
         <w:br/>
         <w:t xml:space="preserve">            return (maxleft + minright) / 2.0</w:t>
+      </w:r>
+      <w:r>
+        <w:rPr/>
         <w:br/>
       </w:r>
     </w:p>
@@ -5741,7 +5746,7 @@
       <w:rFonts w:ascii="Calibri" w:hAnsi="Calibri" w:eastAsia="ＭＳ ゴシック" w:cs="" w:asciiTheme="majorHAnsi" w:cstheme="majorBidi" w:eastAsiaTheme="majorEastAsia" w:hAnsiTheme="majorHAnsi"/>
       <w:b/>
       <w:bCs/>
-      <w:color w:val="365F91" w:themeColor="accent1" w:themeShade="bf"/>
+      <w:color w:themeColor="accent1" w:themeShade="bf" w:val="365F91"/>
       <w:sz w:val="28"/>
       <w:szCs w:val="28"/>
     </w:rPr>
@@ -5765,7 +5770,7 @@
       <w:rFonts w:ascii="Calibri" w:hAnsi="Calibri" w:eastAsia="ＭＳ ゴシック" w:cs="" w:asciiTheme="majorHAnsi" w:cstheme="majorBidi" w:eastAsiaTheme="majorEastAsia" w:hAnsiTheme="majorHAnsi"/>
       <w:b/>
       <w:bCs/>
-      <w:color w:val="4F81BD" w:themeColor="accent1"/>
+      <w:color w:themeColor="accent1" w:val="4F81BD"/>
       <w:sz w:val="26"/>
       <w:szCs w:val="26"/>
     </w:rPr>
@@ -5789,7 +5794,7 @@
       <w:rFonts w:ascii="Calibri" w:hAnsi="Calibri" w:eastAsia="ＭＳ ゴシック" w:cs="" w:asciiTheme="majorHAnsi" w:cstheme="majorBidi" w:eastAsiaTheme="majorEastAsia" w:hAnsiTheme="majorHAnsi"/>
       <w:b/>
       <w:bCs/>
-      <w:color w:val="4F81BD" w:themeColor="accent1"/>
+      <w:color w:themeColor="accent1" w:val="4F81BD"/>
     </w:rPr>
   </w:style>
   <w:style w:type="paragraph" w:styleId="Heading4">
@@ -5814,7 +5819,7 @@
       <w:bCs/>
       <w:i/>
       <w:iCs/>
-      <w:color w:val="4F81BD" w:themeColor="accent1"/>
+      <w:color w:themeColor="accent1" w:val="4F81BD"/>
     </w:rPr>
   </w:style>
   <w:style w:type="paragraph" w:styleId="Heading5">
@@ -5835,7 +5840,7 @@
     </w:pPr>
     <w:rPr>
       <w:rFonts w:ascii="Calibri" w:hAnsi="Calibri" w:eastAsia="ＭＳ ゴシック" w:cs="" w:asciiTheme="majorHAnsi" w:cstheme="majorBidi" w:eastAsiaTheme="majorEastAsia" w:hAnsiTheme="majorHAnsi"/>
-      <w:color w:val="243F60" w:themeColor="accent1" w:themeShade="7f"/>
+      <w:color w:themeColor="accent1" w:themeShade="7f" w:val="243F60"/>
     </w:rPr>
   </w:style>
   <w:style w:type="paragraph" w:styleId="Heading6">
@@ -5858,7 +5863,7 @@
       <w:rFonts w:ascii="Calibri" w:hAnsi="Calibri" w:eastAsia="ＭＳ ゴシック" w:cs="" w:asciiTheme="majorHAnsi" w:cstheme="majorBidi" w:eastAsiaTheme="majorEastAsia" w:hAnsiTheme="majorHAnsi"/>
       <w:i/>
       <w:iCs/>
-      <w:color w:val="243F60" w:themeColor="accent1" w:themeShade="7f"/>
+      <w:color w:themeColor="accent1" w:themeShade="7f" w:val="243F60"/>
     </w:rPr>
   </w:style>
   <w:style w:type="paragraph" w:styleId="Heading7">
@@ -5881,7 +5886,7 @@
       <w:rFonts w:ascii="Calibri" w:hAnsi="Calibri" w:eastAsia="ＭＳ ゴシック" w:cs="" w:asciiTheme="majorHAnsi" w:cstheme="majorBidi" w:eastAsiaTheme="majorEastAsia" w:hAnsiTheme="majorHAnsi"/>
       <w:i/>
       <w:iCs/>
-      <w:color w:val="404040" w:themeColor="text1" w:themeTint="bf"/>
+      <w:color w:themeColor="text1" w:themeTint="bf" w:val="404040"/>
     </w:rPr>
   </w:style>
   <w:style w:type="paragraph" w:styleId="Heading8">
@@ -5902,7 +5907,7 @@
     </w:pPr>
     <w:rPr>
       <w:rFonts w:ascii="Calibri" w:hAnsi="Calibri" w:eastAsia="ＭＳ ゴシック" w:cs="" w:asciiTheme="majorHAnsi" w:cstheme="majorBidi" w:eastAsiaTheme="majorEastAsia" w:hAnsiTheme="majorHAnsi"/>
-      <w:color w:val="4F81BD" w:themeColor="accent1"/>
+      <w:color w:themeColor="accent1" w:val="4F81BD"/>
       <w:sz w:val="20"/>
       <w:szCs w:val="20"/>
     </w:rPr>
@@ -5927,7 +5932,7 @@
       <w:rFonts w:ascii="Calibri" w:hAnsi="Calibri" w:eastAsia="ＭＳ ゴシック" w:cs="" w:asciiTheme="majorHAnsi" w:cstheme="majorBidi" w:eastAsiaTheme="majorEastAsia" w:hAnsiTheme="majorHAnsi"/>
       <w:i/>
       <w:iCs/>
-      <w:color w:val="404040" w:themeColor="text1" w:themeTint="bf"/>
+      <w:color w:themeColor="text1" w:themeTint="bf" w:val="404040"/>
       <w:sz w:val="20"/>
       <w:szCs w:val="20"/>
     </w:rPr>
@@ -5969,7 +5974,7 @@
       <w:rFonts w:ascii="Calibri" w:hAnsi="Calibri" w:eastAsia="ＭＳ ゴシック" w:cs="" w:asciiTheme="majorHAnsi" w:cstheme="majorBidi" w:eastAsiaTheme="majorEastAsia" w:hAnsiTheme="majorHAnsi"/>
       <w:b/>
       <w:bCs/>
-      <w:color w:val="365F91" w:themeColor="accent1" w:themeShade="bf"/>
+      <w:color w:themeColor="accent1" w:themeShade="bf" w:val="365F91"/>
       <w:sz w:val="28"/>
       <w:szCs w:val="28"/>
     </w:rPr>
@@ -5985,7 +5990,7 @@
       <w:rFonts w:ascii="Calibri" w:hAnsi="Calibri" w:eastAsia="ＭＳ ゴシック" w:cs="" w:asciiTheme="majorHAnsi" w:cstheme="majorBidi" w:eastAsiaTheme="majorEastAsia" w:hAnsiTheme="majorHAnsi"/>
       <w:b/>
       <w:bCs/>
-      <w:color w:val="4F81BD" w:themeColor="accent1"/>
+      <w:color w:themeColor="accent1" w:val="4F81BD"/>
       <w:sz w:val="26"/>
       <w:szCs w:val="26"/>
     </w:rPr>
@@ -6001,7 +6006,7 @@
       <w:rFonts w:ascii="Calibri" w:hAnsi="Calibri" w:eastAsia="ＭＳ ゴシック" w:cs="" w:asciiTheme="majorHAnsi" w:cstheme="majorBidi" w:eastAsiaTheme="majorEastAsia" w:hAnsiTheme="majorHAnsi"/>
       <w:b/>
       <w:bCs/>
-      <w:color w:val="4F81BD" w:themeColor="accent1"/>
+      <w:color w:themeColor="accent1" w:val="4F81BD"/>
     </w:rPr>
   </w:style>
   <w:style w:type="character" w:styleId="TitleChar" w:customStyle="1">
@@ -6013,7 +6018,7 @@
     <w:rsid w:val="00fc693f"/>
     <w:rPr>
       <w:rFonts w:ascii="Calibri" w:hAnsi="Calibri" w:eastAsia="ＭＳ ゴシック" w:cs="" w:asciiTheme="majorHAnsi" w:cstheme="majorBidi" w:eastAsiaTheme="majorEastAsia" w:hAnsiTheme="majorHAnsi"/>
-      <w:color w:val="17365D" w:themeColor="text2" w:themeShade="bf"/>
+      <w:color w:themeColor="text2" w:themeShade="bf" w:val="17365D"/>
       <w:spacing w:val="5"/>
       <w:kern w:val="2"/>
       <w:sz w:val="52"/>
@@ -6031,7 +6036,7 @@
       <w:rFonts w:ascii="Calibri" w:hAnsi="Calibri" w:eastAsia="ＭＳ ゴシック" w:cs="" w:asciiTheme="majorHAnsi" w:cstheme="majorBidi" w:eastAsiaTheme="majorEastAsia" w:hAnsiTheme="majorHAnsi"/>
       <w:i/>
       <w:iCs/>
-      <w:color w:val="4F81BD" w:themeColor="accent1"/>
+      <w:color w:themeColor="accent1" w:val="4F81BD"/>
       <w:spacing w:val="15"/>
       <w:sz w:val="24"/>
       <w:szCs w:val="24"/>
@@ -6089,7 +6094,7 @@
     <w:rPr>
       <w:i/>
       <w:iCs/>
-      <w:color w:val="000000" w:themeColor="text1"/>
+      <w:color w:themeColor="text1" w:val="000000"/>
     </w:rPr>
   </w:style>
   <w:style w:type="character" w:styleId="Heading4Char" w:customStyle="1">
@@ -6106,7 +6111,7 @@
       <w:bCs/>
       <w:i/>
       <w:iCs/>
-      <w:color w:val="4F81BD" w:themeColor="accent1"/>
+      <w:color w:themeColor="accent1" w:val="4F81BD"/>
     </w:rPr>
   </w:style>
   <w:style w:type="character" w:styleId="Heading5Char" w:customStyle="1">
@@ -6119,7 +6124,7 @@
     <w:rsid w:val="00fc693f"/>
     <w:rPr>
       <w:rFonts w:ascii="Calibri" w:hAnsi="Calibri" w:eastAsia="ＭＳ ゴシック" w:cs="" w:asciiTheme="majorHAnsi" w:cstheme="majorBidi" w:eastAsiaTheme="majorEastAsia" w:hAnsiTheme="majorHAnsi"/>
-      <w:color w:val="243F60" w:themeColor="accent1" w:themeShade="7f"/>
+      <w:color w:themeColor="accent1" w:themeShade="7f" w:val="243F60"/>
     </w:rPr>
   </w:style>
   <w:style w:type="character" w:styleId="Heading6Char" w:customStyle="1">
@@ -6134,7 +6139,7 @@
       <w:rFonts w:ascii="Calibri" w:hAnsi="Calibri" w:eastAsia="ＭＳ ゴシック" w:cs="" w:asciiTheme="majorHAnsi" w:cstheme="majorBidi" w:eastAsiaTheme="majorEastAsia" w:hAnsiTheme="majorHAnsi"/>
       <w:i/>
       <w:iCs/>
-      <w:color w:val="243F60" w:themeColor="accent1" w:themeShade="7f"/>
+      <w:color w:themeColor="accent1" w:themeShade="7f" w:val="243F60"/>
     </w:rPr>
   </w:style>
   <w:style w:type="character" w:styleId="Heading7Char" w:customStyle="1">
@@ -6149,7 +6154,7 @@
       <w:rFonts w:ascii="Calibri" w:hAnsi="Calibri" w:eastAsia="ＭＳ ゴシック" w:cs="" w:asciiTheme="majorHAnsi" w:cstheme="majorBidi" w:eastAsiaTheme="majorEastAsia" w:hAnsiTheme="majorHAnsi"/>
       <w:i/>
       <w:iCs/>
-      <w:color w:val="404040" w:themeColor="text1" w:themeTint="bf"/>
+      <w:color w:themeColor="text1" w:themeTint="bf" w:val="404040"/>
     </w:rPr>
   </w:style>
   <w:style w:type="character" w:styleId="Heading8Char" w:customStyle="1">
@@ -6162,7 +6167,7 @@
     <w:rsid w:val="00fc693f"/>
     <w:rPr>
       <w:rFonts w:ascii="Calibri" w:hAnsi="Calibri" w:eastAsia="ＭＳ ゴシック" w:cs="" w:asciiTheme="majorHAnsi" w:cstheme="majorBidi" w:eastAsiaTheme="majorEastAsia" w:hAnsiTheme="majorHAnsi"/>
-      <w:color w:val="4F81BD" w:themeColor="accent1"/>
+      <w:color w:themeColor="accent1" w:val="4F81BD"/>
       <w:sz w:val="20"/>
       <w:szCs w:val="20"/>
     </w:rPr>
@@ -6179,7 +6184,7 @@
       <w:rFonts w:ascii="Calibri" w:hAnsi="Calibri" w:eastAsia="ＭＳ ゴシック" w:cs="" w:asciiTheme="majorHAnsi" w:cstheme="majorBidi" w:eastAsiaTheme="majorEastAsia" w:hAnsiTheme="majorHAnsi"/>
       <w:i/>
       <w:iCs/>
-      <w:color w:val="404040" w:themeColor="text1" w:themeTint="bf"/>
+      <w:color w:themeColor="text1" w:themeTint="bf" w:val="404040"/>
       <w:sz w:val="20"/>
       <w:szCs w:val="20"/>
     </w:rPr>
@@ -6218,7 +6223,7 @@
       <w:bCs/>
       <w:i/>
       <w:iCs/>
-      <w:color w:val="4F81BD" w:themeColor="accent1"/>
+      <w:color w:themeColor="accent1" w:val="4F81BD"/>
     </w:rPr>
   </w:style>
   <w:style w:type="character" w:styleId="SubtleEmphasis">
@@ -6230,7 +6235,7 @@
     <w:rPr>
       <w:i/>
       <w:iCs/>
-      <w:color w:val="808080" w:themeColor="text1" w:themeTint="7f"/>
+      <w:color w:themeColor="text1" w:themeTint="7f" w:val="808080"/>
     </w:rPr>
   </w:style>
   <w:style w:type="character" w:styleId="IntenseEmphasis">
@@ -6244,7 +6249,7 @@
       <w:bCs/>
       <w:i/>
       <w:iCs/>
-      <w:color w:val="4F81BD" w:themeColor="accent1"/>
+      <w:color w:themeColor="accent1" w:val="4F81BD"/>
     </w:rPr>
   </w:style>
   <w:style w:type="character" w:styleId="SubtleReference">
@@ -6255,7 +6260,7 @@
     <w:rsid w:val="00fc693f"/>
     <w:rPr>
       <w:smallCaps/>
-      <w:color w:val="C0504D" w:themeColor="accent2"/>
+      <w:color w:themeColor="accent2" w:val="C0504D"/>
       <w:u w:val="single"/>
     </w:rPr>
   </w:style>
@@ -6269,7 +6274,7 @@
       <w:b/>
       <w:bCs/>
       <w:smallCaps/>
-      <w:color w:val="C0504D" w:themeColor="accent2"/>
+      <w:color w:themeColor="accent2" w:val="C0504D"/>
       <w:spacing w:val="5"/>
       <w:u w:val="single"/>
     </w:rPr>
@@ -6290,7 +6295,7 @@
   <w:style w:type="paragraph" w:styleId="Heading">
     <w:name w:val="Heading"/>
     <w:basedOn w:val="Normal"/>
-    <w:next w:val="TextBody"/>
+    <w:next w:val="BodyText"/>
     <w:qFormat/>
     <w:pPr>
       <w:keepNext w:val="true"/>
@@ -6302,7 +6307,7 @@
       <w:szCs w:val="28"/>
     </w:rPr>
   </w:style>
-  <w:style w:type="paragraph" w:styleId="TextBody">
+  <w:style w:type="paragraph" w:styleId="BodyText">
     <w:name w:val="Body Text"/>
     <w:basedOn w:val="Normal"/>
     <w:link w:val="BodyTextChar"/>
@@ -6322,7 +6327,7 @@
     <w:rsid w:val="00aa1d8d"/>
     <w:pPr>
       <w:spacing w:before="0" w:after="200"/>
-      <w:ind w:left="360" w:hanging="360"/>
+      <w:ind w:hanging="360" w:left="360"/>
       <w:contextualSpacing/>
     </w:pPr>
     <w:rPr/>
@@ -6433,7 +6438,7 @@
     </w:pPr>
     <w:rPr>
       <w:rFonts w:ascii="Calibri" w:hAnsi="Calibri" w:eastAsia="ＭＳ ゴシック" w:cs="" w:asciiTheme="majorHAnsi" w:cstheme="majorBidi" w:eastAsiaTheme="majorEastAsia" w:hAnsiTheme="majorHAnsi"/>
-      <w:color w:val="17365D" w:themeColor="text2" w:themeShade="bf"/>
+      <w:color w:themeColor="text2" w:themeShade="bf" w:val="17365D"/>
       <w:spacing w:val="5"/>
       <w:kern w:val="2"/>
       <w:sz w:val="52"/>
@@ -6453,7 +6458,7 @@
       <w:rFonts w:ascii="Calibri" w:hAnsi="Calibri" w:eastAsia="ＭＳ ゴシック" w:cs="" w:asciiTheme="majorHAnsi" w:cstheme="majorBidi" w:eastAsiaTheme="majorEastAsia" w:hAnsiTheme="majorHAnsi"/>
       <w:i/>
       <w:iCs/>
-      <w:color w:val="4F81BD" w:themeColor="accent1"/>
+      <w:color w:themeColor="accent1" w:val="4F81BD"/>
       <w:spacing w:val="15"/>
       <w:sz w:val="24"/>
       <w:szCs w:val="24"/>
@@ -6467,7 +6472,7 @@
     <w:rsid w:val="00fc693f"/>
     <w:pPr>
       <w:spacing w:before="0" w:after="200"/>
-      <w:ind w:left="720" w:hanging="0"/>
+      <w:ind w:hanging="0" w:left="720"/>
       <w:contextualSpacing/>
     </w:pPr>
     <w:rPr/>
@@ -6527,7 +6532,7 @@
     <w:rsid w:val="00326f90"/>
     <w:pPr>
       <w:spacing w:before="0" w:after="200"/>
-      <w:ind w:left="1080" w:hanging="360"/>
+      <w:ind w:hanging="360" w:left="1080"/>
       <w:contextualSpacing/>
     </w:pPr>
     <w:rPr/>
@@ -6626,7 +6631,7 @@
     <w:rsid w:val="0029639d"/>
     <w:pPr>
       <w:spacing w:before="0" w:after="120"/>
-      <w:ind w:left="360" w:hanging="0"/>
+      <w:ind w:hanging="0" w:left="360"/>
       <w:contextualSpacing/>
     </w:pPr>
     <w:rPr/>
@@ -6640,7 +6645,7 @@
     <w:rsid w:val="0029639d"/>
     <w:pPr>
       <w:spacing w:before="0" w:after="120"/>
-      <w:ind w:left="720" w:hanging="0"/>
+      <w:ind w:hanging="0" w:left="720"/>
       <w:contextualSpacing/>
     </w:pPr>
     <w:rPr/>
@@ -6654,7 +6659,7 @@
     <w:rsid w:val="0029639d"/>
     <w:pPr>
       <w:spacing w:before="0" w:after="120"/>
-      <w:ind w:left="1080" w:hanging="0"/>
+      <w:ind w:hanging="0" w:left="1080"/>
       <w:contextualSpacing/>
     </w:pPr>
     <w:rPr/>
@@ -6704,11 +6709,11 @@
     <w:rPr>
       <w:i/>
       <w:iCs/>
-      <w:color w:val="000000" w:themeColor="text1"/>
+      <w:color w:themeColor="text1" w:val="000000"/>
     </w:rPr>
   </w:style>
   <w:style w:type="paragraph" w:styleId="Caption1">
-    <w:name w:val="caption"/>
+    <w:name w:val="caption1"/>
     <w:basedOn w:val="Normal"/>
     <w:next w:val="Normal"/>
     <w:uiPriority w:val="35"/>
@@ -6722,7 +6727,7 @@
     <w:rPr>
       <w:b/>
       <w:bCs/>
-      <w:color w:val="4F81BD" w:themeColor="accent1"/>
+      <w:color w:themeColor="accent1" w:val="4F81BD"/>
       <w:sz w:val="18"/>
       <w:szCs w:val="18"/>
     </w:rPr>
@@ -6740,14 +6745,14 @@
         <w:bottom w:val="single" w:sz="4" w:space="4" w:color="4F81BD"/>
       </w:pBdr>
       <w:spacing w:before="200" w:after="280"/>
-      <w:ind w:left="936" w:right="936" w:hanging="0"/>
+      <w:ind w:hanging="0" w:left="936" w:right="936"/>
     </w:pPr>
     <w:rPr>
       <w:b/>
       <w:bCs/>
       <w:i/>
       <w:iCs/>
-      <w:color w:val="4F81BD" w:themeColor="accent1"/>
+      <w:color w:themeColor="accent1" w:val="4F81BD"/>
     </w:rPr>
   </w:style>
   <w:style w:type="paragraph" w:styleId="IndexHeading">
@@ -6756,7 +6761,7 @@
     <w:pPr/>
     <w:rPr/>
   </w:style>
-  <w:style w:type="paragraph" w:styleId="ContentsHeading">
+  <w:style w:type="paragraph" w:styleId="TOCHeading">
     <w:name w:val="TOC Heading"/>
     <w:basedOn w:val="Heading1"/>
     <w:next w:val="Normal"/>
@@ -6825,7 +6830,7 @@
       <w:spacing w:after="0" w:line="240" w:lineRule="auto"/>
     </w:pPr>
     <w:rPr>
-      <w:color w:val="000000" w:themeColor="text1" w:themeShade="bf"/>
+      <w:color w:themeColor="text1" w:themeShade="bf"/>
     </w:rPr>
     <w:tblPr>
       <w:tblStyleRowBandSize w:val="1"/>
@@ -6929,7 +6934,7 @@
       <w:spacing w:after="0" w:line="240" w:lineRule="auto"/>
     </w:pPr>
     <w:rPr>
-      <w:color w:val="365F91" w:themeColor="accent1" w:themeShade="bf"/>
+      <w:color w:themeColor="accent1" w:themeShade="bf"/>
     </w:rPr>
     <w:tblPr>
       <w:tblStyleRowBandSize w:val="1"/>
@@ -7033,7 +7038,7 @@
       <w:spacing w:after="0" w:line="240" w:lineRule="auto"/>
     </w:pPr>
     <w:rPr>
-      <w:color w:val="943634" w:themeColor="accent2" w:themeShade="bf"/>
+      <w:color w:themeColor="accent2" w:themeShade="bf"/>
     </w:rPr>
     <w:tblPr>
       <w:tblStyleRowBandSize w:val="1"/>
@@ -7137,7 +7142,7 @@
       <w:spacing w:after="0" w:line="240" w:lineRule="auto"/>
     </w:pPr>
     <w:rPr>
-      <w:color w:val="76923C" w:themeColor="accent3" w:themeShade="bf"/>
+      <w:color w:themeColor="accent3" w:themeShade="bf"/>
     </w:rPr>
     <w:tblPr>
       <w:tblStyleRowBandSize w:val="1"/>
@@ -7241,7 +7246,7 @@
       <w:spacing w:after="0" w:line="240" w:lineRule="auto"/>
     </w:pPr>
     <w:rPr>
-      <w:color w:val="5F497A" w:themeColor="accent4" w:themeShade="bf"/>
+      <w:color w:themeColor="accent4" w:themeShade="bf"/>
     </w:rPr>
     <w:tblPr>
       <w:tblStyleRowBandSize w:val="1"/>
@@ -7345,7 +7350,7 @@
       <w:spacing w:after="0" w:line="240" w:lineRule="auto"/>
     </w:pPr>
     <w:rPr>
-      <w:color w:val="31849B" w:themeColor="accent5" w:themeShade="bf"/>
+      <w:color w:themeColor="accent5" w:themeShade="bf"/>
     </w:rPr>
     <w:tblPr>
       <w:tblStyleRowBandSize w:val="1"/>
@@ -7449,7 +7454,7 @@
       <w:spacing w:after="0" w:line="240" w:lineRule="auto"/>
     </w:pPr>
     <w:rPr>
-      <w:color w:val="E36C0A" w:themeColor="accent6" w:themeShade="bf"/>
+      <w:color w:themeColor="accent6" w:themeShade="bf"/>
     </w:rPr>
     <w:tblPr>
       <w:tblStyleRowBandSize w:val="1"/>
@@ -7575,7 +7580,7 @@
       <w:rPr>
         <w:b/>
         <w:bCs/>
-        <w:color w:val="FFFFFF" w:themeColor="background1"/>
+        <w:color w:themeColor="background1"/>
       </w:rPr>
       <w:tblPr/>
       <w:tcPr>
@@ -7668,7 +7673,7 @@
       <w:rPr>
         <w:b/>
         <w:bCs/>
-        <w:color w:val="FFFFFF" w:themeColor="background1"/>
+        <w:color w:themeColor="background1"/>
       </w:rPr>
       <w:tblPr/>
       <w:tcPr>
@@ -7761,7 +7766,7 @@
       <w:rPr>
         <w:b/>
         <w:bCs/>
-        <w:color w:val="FFFFFF" w:themeColor="background1"/>
+        <w:color w:themeColor="background1"/>
       </w:rPr>
       <w:tblPr/>
       <w:tcPr>
@@ -7854,7 +7859,7 @@
       <w:rPr>
         <w:b/>
         <w:bCs/>
-        <w:color w:val="FFFFFF" w:themeColor="background1"/>
+        <w:color w:themeColor="background1"/>
       </w:rPr>
       <w:tblPr/>
       <w:tcPr>
@@ -7947,7 +7952,7 @@
       <w:rPr>
         <w:b/>
         <w:bCs/>
-        <w:color w:val="FFFFFF" w:themeColor="background1"/>
+        <w:color w:themeColor="background1"/>
       </w:rPr>
       <w:tblPr/>
       <w:tcPr>
@@ -8040,7 +8045,7 @@
       <w:rPr>
         <w:b/>
         <w:bCs/>
-        <w:color w:val="FFFFFF" w:themeColor="background1"/>
+        <w:color w:themeColor="background1"/>
       </w:rPr>
       <w:tblPr/>
       <w:tcPr>
@@ -8133,7 +8138,7 @@
       <w:rPr>
         <w:b/>
         <w:bCs/>
-        <w:color w:val="FFFFFF" w:themeColor="background1"/>
+        <w:color w:themeColor="background1"/>
       </w:rPr>
       <w:tblPr/>
       <w:tcPr>
@@ -9137,7 +9142,7 @@
       <w:rPr>
         <w:b/>
         <w:bCs/>
-        <w:color w:val="FFFFFF" w:themeColor="background1"/>
+        <w:color w:themeColor="background1"/>
       </w:rPr>
       <w:tblPr/>
       <w:tcPr>
@@ -9244,7 +9249,7 @@
       <w:rPr>
         <w:b/>
         <w:bCs/>
-        <w:color w:val="FFFFFF" w:themeColor="background1"/>
+        <w:color w:themeColor="background1"/>
       </w:rPr>
       <w:tblPr/>
       <w:tcPr>
@@ -9351,7 +9356,7 @@
       <w:rPr>
         <w:b/>
         <w:bCs/>
-        <w:color w:val="FFFFFF" w:themeColor="background1"/>
+        <w:color w:themeColor="background1"/>
       </w:rPr>
       <w:tblPr/>
       <w:tcPr>
@@ -9458,7 +9463,7 @@
       <w:rPr>
         <w:b/>
         <w:bCs/>
-        <w:color w:val="FFFFFF" w:themeColor="background1"/>
+        <w:color w:themeColor="background1"/>
       </w:rPr>
       <w:tblPr/>
       <w:tcPr>
@@ -9565,7 +9570,7 @@
       <w:rPr>
         <w:b/>
         <w:bCs/>
-        <w:color w:val="FFFFFF" w:themeColor="background1"/>
+        <w:color w:themeColor="background1"/>
       </w:rPr>
       <w:tblPr/>
       <w:tcPr>
@@ -9672,7 +9677,7 @@
       <w:rPr>
         <w:b/>
         <w:bCs/>
-        <w:color w:val="FFFFFF" w:themeColor="background1"/>
+        <w:color w:themeColor="background1"/>
       </w:rPr>
       <w:tblPr/>
       <w:tcPr>
@@ -9779,7 +9784,7 @@
       <w:rPr>
         <w:b/>
         <w:bCs/>
-        <w:color w:val="FFFFFF" w:themeColor="background1"/>
+        <w:color w:themeColor="background1"/>
       </w:rPr>
       <w:tblPr/>
       <w:tcPr>
@@ -9883,7 +9888,7 @@
       <w:rPr>
         <w:b/>
         <w:bCs/>
-        <w:color w:val="FFFFFF" w:themeColor="background1"/>
+        <w:color w:themeColor="background1"/>
       </w:rPr>
       <w:tblPr/>
       <w:tcPr>
@@ -9902,9 +9907,7 @@
       <w:pPr>
         <w:spacing w:before="0" w:after="0" w:line="240" w:lineRule="auto"/>
       </w:pPr>
-      <w:rPr>
-        <w:color w:val="auto"/>
-      </w:rPr>
+      <w:rPr/>
       <w:tblPr/>
       <w:tcPr>
         <w:tcBorders>
@@ -9922,7 +9925,7 @@
       <w:rPr>
         <w:b/>
         <w:bCs/>
-        <w:color w:val="FFFFFF" w:themeColor="background1"/>
+        <w:color w:themeColor="background1"/>
       </w:rPr>
       <w:tblPr/>
       <w:tcPr>
@@ -9941,7 +9944,7 @@
       <w:rPr>
         <w:b/>
         <w:bCs/>
-        <w:color w:val="FFFFFF" w:themeColor="background1"/>
+        <w:color w:themeColor="background1"/>
       </w:rPr>
       <w:tblPr/>
       <w:tcPr>
@@ -9987,7 +9990,7 @@
     </w:tblStylePr>
     <w:tblStylePr w:type="nwCell">
       <w:rPr>
-        <w:color w:val="FFFFFF" w:themeColor="background1"/>
+        <w:color w:themeColor="background1"/>
       </w:rPr>
       <w:tblPr/>
       <w:tcPr>
@@ -10031,7 +10034,7 @@
       <w:rPr>
         <w:b/>
         <w:bCs/>
-        <w:color w:val="FFFFFF" w:themeColor="background1"/>
+        <w:color w:themeColor="background1"/>
       </w:rPr>
       <w:tblPr/>
       <w:tcPr>
@@ -10050,9 +10053,7 @@
       <w:pPr>
         <w:spacing w:before="0" w:after="0" w:line="240" w:lineRule="auto"/>
       </w:pPr>
-      <w:rPr>
-        <w:color w:val="auto"/>
-      </w:rPr>
+      <w:rPr/>
       <w:tblPr/>
       <w:tcPr>
         <w:tcBorders>
@@ -10070,7 +10071,7 @@
       <w:rPr>
         <w:b/>
         <w:bCs/>
-        <w:color w:val="FFFFFF" w:themeColor="background1"/>
+        <w:color w:themeColor="background1"/>
       </w:rPr>
       <w:tblPr/>
       <w:tcPr>
@@ -10089,7 +10090,7 @@
       <w:rPr>
         <w:b/>
         <w:bCs/>
-        <w:color w:val="FFFFFF" w:themeColor="background1"/>
+        <w:color w:themeColor="background1"/>
       </w:rPr>
       <w:tblPr/>
       <w:tcPr>
@@ -10135,7 +10136,7 @@
     </w:tblStylePr>
     <w:tblStylePr w:type="nwCell">
       <w:rPr>
-        <w:color w:val="FFFFFF" w:themeColor="background1"/>
+        <w:color w:themeColor="background1"/>
       </w:rPr>
       <w:tblPr/>
       <w:tcPr>
@@ -10179,7 +10180,7 @@
       <w:rPr>
         <w:b/>
         <w:bCs/>
-        <w:color w:val="FFFFFF" w:themeColor="background1"/>
+        <w:color w:themeColor="background1"/>
       </w:rPr>
       <w:tblPr/>
       <w:tcPr>
@@ -10198,9 +10199,7 @@
       <w:pPr>
         <w:spacing w:before="0" w:after="0" w:line="240" w:lineRule="auto"/>
       </w:pPr>
-      <w:rPr>
-        <w:color w:val="auto"/>
-      </w:rPr>
+      <w:rPr/>
       <w:tblPr/>
       <w:tcPr>
         <w:tcBorders>
@@ -10218,7 +10217,7 @@
       <w:rPr>
         <w:b/>
         <w:bCs/>
-        <w:color w:val="FFFFFF" w:themeColor="background1"/>
+        <w:color w:themeColor="background1"/>
       </w:rPr>
       <w:tblPr/>
       <w:tcPr>
@@ -10237,7 +10236,7 @@
       <w:rPr>
         <w:b/>
         <w:bCs/>
-        <w:color w:val="FFFFFF" w:themeColor="background1"/>
+        <w:color w:themeColor="background1"/>
       </w:rPr>
       <w:tblPr/>
       <w:tcPr>
@@ -10283,7 +10282,7 @@
     </w:tblStylePr>
     <w:tblStylePr w:type="nwCell">
       <w:rPr>
-        <w:color w:val="FFFFFF" w:themeColor="background1"/>
+        <w:color w:themeColor="background1"/>
       </w:rPr>
       <w:tblPr/>
       <w:tcPr>
@@ -10327,7 +10326,7 @@
       <w:rPr>
         <w:b/>
         <w:bCs/>
-        <w:color w:val="FFFFFF" w:themeColor="background1"/>
+        <w:color w:themeColor="background1"/>
       </w:rPr>
       <w:tblPr/>
       <w:tcPr>
@@ -10346,9 +10345,7 @@
       <w:pPr>
         <w:spacing w:before="0" w:after="0" w:line="240" w:lineRule="auto"/>
       </w:pPr>
-      <w:rPr>
-        <w:color w:val="auto"/>
-      </w:rPr>
+      <w:rPr/>
       <w:tblPr/>
       <w:tcPr>
         <w:tcBorders>
@@ -10366,7 +10363,7 @@
       <w:rPr>
         <w:b/>
         <w:bCs/>
-        <w:color w:val="FFFFFF" w:themeColor="background1"/>
+        <w:color w:themeColor="background1"/>
       </w:rPr>
       <w:tblPr/>
       <w:tcPr>
@@ -10385,7 +10382,7 @@
       <w:rPr>
         <w:b/>
         <w:bCs/>
-        <w:color w:val="FFFFFF" w:themeColor="background1"/>
+        <w:color w:themeColor="background1"/>
       </w:rPr>
       <w:tblPr/>
       <w:tcPr>
@@ -10431,7 +10428,7 @@
     </w:tblStylePr>
     <w:tblStylePr w:type="nwCell">
       <w:rPr>
-        <w:color w:val="FFFFFF" w:themeColor="background1"/>
+        <w:color w:themeColor="background1"/>
       </w:rPr>
       <w:tblPr/>
       <w:tcPr>
@@ -10475,7 +10472,7 @@
       <w:rPr>
         <w:b/>
         <w:bCs/>
-        <w:color w:val="FFFFFF" w:themeColor="background1"/>
+        <w:color w:themeColor="background1"/>
       </w:rPr>
       <w:tblPr/>
       <w:tcPr>
@@ -10494,9 +10491,7 @@
       <w:pPr>
         <w:spacing w:before="0" w:after="0" w:line="240" w:lineRule="auto"/>
       </w:pPr>
-      <w:rPr>
-        <w:color w:val="auto"/>
-      </w:rPr>
+      <w:rPr/>
       <w:tblPr/>
       <w:tcPr>
         <w:tcBorders>
@@ -10514,7 +10509,7 @@
       <w:rPr>
         <w:b/>
         <w:bCs/>
-        <w:color w:val="FFFFFF" w:themeColor="background1"/>
+        <w:color w:themeColor="background1"/>
       </w:rPr>
       <w:tblPr/>
       <w:tcPr>
@@ -10533,7 +10528,7 @@
       <w:rPr>
         <w:b/>
         <w:bCs/>
-        <w:color w:val="FFFFFF" w:themeColor="background1"/>
+        <w:color w:themeColor="background1"/>
       </w:rPr>
       <w:tblPr/>
       <w:tcPr>
@@ -10579,7 +10574,7 @@
     </w:tblStylePr>
     <w:tblStylePr w:type="nwCell">
       <w:rPr>
-        <w:color w:val="FFFFFF" w:themeColor="background1"/>
+        <w:color w:themeColor="background1"/>
       </w:rPr>
       <w:tblPr/>
       <w:tcPr>
@@ -10623,7 +10618,7 @@
       <w:rPr>
         <w:b/>
         <w:bCs/>
-        <w:color w:val="FFFFFF" w:themeColor="background1"/>
+        <w:color w:themeColor="background1"/>
       </w:rPr>
       <w:tblPr/>
       <w:tcPr>
@@ -10642,9 +10637,7 @@
       <w:pPr>
         <w:spacing w:before="0" w:after="0" w:line="240" w:lineRule="auto"/>
       </w:pPr>
-      <w:rPr>
-        <w:color w:val="auto"/>
-      </w:rPr>
+      <w:rPr/>
       <w:tblPr/>
       <w:tcPr>
         <w:tcBorders>
@@ -10662,7 +10655,7 @@
       <w:rPr>
         <w:b/>
         <w:bCs/>
-        <w:color w:val="FFFFFF" w:themeColor="background1"/>
+        <w:color w:themeColor="background1"/>
       </w:rPr>
       <w:tblPr/>
       <w:tcPr>
@@ -10681,7 +10674,7 @@
       <w:rPr>
         <w:b/>
         <w:bCs/>
-        <w:color w:val="FFFFFF" w:themeColor="background1"/>
+        <w:color w:themeColor="background1"/>
       </w:rPr>
       <w:tblPr/>
       <w:tcPr>
@@ -10727,7 +10720,7 @@
     </w:tblStylePr>
     <w:tblStylePr w:type="nwCell">
       <w:rPr>
-        <w:color w:val="FFFFFF" w:themeColor="background1"/>
+        <w:color w:themeColor="background1"/>
       </w:rPr>
       <w:tblPr/>
       <w:tcPr>
@@ -10771,7 +10764,7 @@
       <w:rPr>
         <w:b/>
         <w:bCs/>
-        <w:color w:val="FFFFFF" w:themeColor="background1"/>
+        <w:color w:themeColor="background1"/>
       </w:rPr>
       <w:tblPr/>
       <w:tcPr>
@@ -10790,9 +10783,7 @@
       <w:pPr>
         <w:spacing w:before="0" w:after="0" w:line="240" w:lineRule="auto"/>
       </w:pPr>
-      <w:rPr>
-        <w:color w:val="auto"/>
-      </w:rPr>
+      <w:rPr/>
       <w:tblPr/>
       <w:tcPr>
         <w:tcBorders>
@@ -10810,7 +10801,7 @@
       <w:rPr>
         <w:b/>
         <w:bCs/>
-        <w:color w:val="FFFFFF" w:themeColor="background1"/>
+        <w:color w:themeColor="background1"/>
       </w:rPr>
       <w:tblPr/>
       <w:tcPr>
@@ -10829,7 +10820,7 @@
       <w:rPr>
         <w:b/>
         <w:bCs/>
-        <w:color w:val="FFFFFF" w:themeColor="background1"/>
+        <w:color w:themeColor="background1"/>
       </w:rPr>
       <w:tblPr/>
       <w:tcPr>
@@ -10875,7 +10866,7 @@
     </w:tblStylePr>
     <w:tblStylePr w:type="nwCell">
       <w:rPr>
-        <w:color w:val="FFFFFF" w:themeColor="background1"/>
+        <w:color w:themeColor="background1"/>
       </w:rPr>
       <w:tblPr/>
       <w:tcPr>
@@ -10899,7 +10890,7 @@
       <w:spacing w:after="0" w:line="240" w:lineRule="auto"/>
     </w:pPr>
     <w:rPr>
-      <w:color w:val="000000" w:themeColor="text1"/>
+      <w:color w:themeColor="text1"/>
     </w:rPr>
     <w:tblPr>
       <w:tblStyleRowBandSize w:val="1"/>
@@ -10931,7 +10922,7 @@
       <w:rPr>
         <w:b/>
         <w:bCs/>
-        <w:color w:val="1F497D" w:themeColor="text2"/>
+        <w:color w:themeColor="text2"/>
       </w:rPr>
       <w:tblPr/>
       <w:tcPr>
@@ -10983,7 +10974,7 @@
       <w:spacing w:after="0" w:line="240" w:lineRule="auto"/>
     </w:pPr>
     <w:rPr>
-      <w:color w:val="000000" w:themeColor="text1"/>
+      <w:color w:themeColor="text1"/>
     </w:rPr>
     <w:tblPr>
       <w:tblStyleRowBandSize w:val="1"/>
@@ -11015,7 +11006,7 @@
       <w:rPr>
         <w:b/>
         <w:bCs/>
-        <w:color w:val="1F497D" w:themeColor="text2"/>
+        <w:color w:themeColor="text2"/>
       </w:rPr>
       <w:tblPr/>
       <w:tcPr>
@@ -11067,7 +11058,7 @@
       <w:spacing w:after="0" w:line="240" w:lineRule="auto"/>
     </w:pPr>
     <w:rPr>
-      <w:color w:val="000000" w:themeColor="text1"/>
+      <w:color w:themeColor="text1"/>
     </w:rPr>
     <w:tblPr>
       <w:tblStyleRowBandSize w:val="1"/>
@@ -11099,7 +11090,7 @@
       <w:rPr>
         <w:b/>
         <w:bCs/>
-        <w:color w:val="1F497D" w:themeColor="text2"/>
+        <w:color w:themeColor="text2"/>
       </w:rPr>
       <w:tblPr/>
       <w:tcPr>
@@ -11151,7 +11142,7 @@
       <w:spacing w:after="0" w:line="240" w:lineRule="auto"/>
     </w:pPr>
     <w:rPr>
-      <w:color w:val="000000" w:themeColor="text1"/>
+      <w:color w:themeColor="text1"/>
     </w:rPr>
     <w:tblPr>
       <w:tblStyleRowBandSize w:val="1"/>
@@ -11183,7 +11174,7 @@
       <w:rPr>
         <w:b/>
         <w:bCs/>
-        <w:color w:val="1F497D" w:themeColor="text2"/>
+        <w:color w:themeColor="text2"/>
       </w:rPr>
       <w:tblPr/>
       <w:tcPr>
@@ -11235,7 +11226,7 @@
       <w:spacing w:after="0" w:line="240" w:lineRule="auto"/>
     </w:pPr>
     <w:rPr>
-      <w:color w:val="000000" w:themeColor="text1"/>
+      <w:color w:themeColor="text1"/>
     </w:rPr>
     <w:tblPr>
       <w:tblStyleRowBandSize w:val="1"/>
@@ -11267,7 +11258,7 @@
       <w:rPr>
         <w:b/>
         <w:bCs/>
-        <w:color w:val="1F497D" w:themeColor="text2"/>
+        <w:color w:themeColor="text2"/>
       </w:rPr>
       <w:tblPr/>
       <w:tcPr>
@@ -11319,7 +11310,7 @@
       <w:spacing w:after="0" w:line="240" w:lineRule="auto"/>
     </w:pPr>
     <w:rPr>
-      <w:color w:val="000000" w:themeColor="text1"/>
+      <w:color w:themeColor="text1"/>
     </w:rPr>
     <w:tblPr>
       <w:tblStyleRowBandSize w:val="1"/>
@@ -11351,7 +11342,7 @@
       <w:rPr>
         <w:b/>
         <w:bCs/>
-        <w:color w:val="1F497D" w:themeColor="text2"/>
+        <w:color w:themeColor="text2"/>
       </w:rPr>
       <w:tblPr/>
       <w:tcPr>
@@ -11403,7 +11394,7 @@
       <w:spacing w:after="0" w:line="240" w:lineRule="auto"/>
     </w:pPr>
     <w:rPr>
-      <w:color w:val="000000" w:themeColor="text1"/>
+      <w:color w:themeColor="text1"/>
     </w:rPr>
     <w:tblPr>
       <w:tblStyleRowBandSize w:val="1"/>
@@ -11435,7 +11426,7 @@
       <w:rPr>
         <w:b/>
         <w:bCs/>
-        <w:color w:val="1F497D" w:themeColor="text2"/>
+        <w:color w:themeColor="text2"/>
       </w:rPr>
       <w:tblPr/>
       <w:tcPr>
@@ -11488,7 +11479,7 @@
     </w:pPr>
     <w:rPr>
       <w:rFonts w:asciiTheme="majorHAnsi" w:hAnsiTheme="majorHAnsi" w:eastAsiaTheme="majorEastAsia" w:cstheme="majorBidi"/>
-      <w:color w:val="000000" w:themeColor="text1"/>
+      <w:color w:themeColor="text1"/>
     </w:rPr>
     <w:tblPr>
       <w:tblStyleRowBandSize w:val="1"/>
@@ -11615,7 +11606,7 @@
     </w:pPr>
     <w:rPr>
       <w:rFonts w:asciiTheme="majorHAnsi" w:hAnsiTheme="majorHAnsi" w:eastAsiaTheme="majorEastAsia" w:cstheme="majorBidi"/>
-      <w:color w:val="000000" w:themeColor="text1"/>
+      <w:color w:themeColor="text1"/>
     </w:rPr>
     <w:tblPr>
       <w:tblStyleRowBandSize w:val="1"/>
@@ -11742,7 +11733,7 @@
     </w:pPr>
     <w:rPr>
       <w:rFonts w:asciiTheme="majorHAnsi" w:hAnsiTheme="majorHAnsi" w:eastAsiaTheme="majorEastAsia" w:cstheme="majorBidi"/>
-      <w:color w:val="000000" w:themeColor="text1"/>
+      <w:color w:themeColor="text1"/>
     </w:rPr>
     <w:tblPr>
       <w:tblStyleRowBandSize w:val="1"/>
@@ -11869,7 +11860,7 @@
     </w:pPr>
     <w:rPr>
       <w:rFonts w:asciiTheme="majorHAnsi" w:hAnsiTheme="majorHAnsi" w:eastAsiaTheme="majorEastAsia" w:cstheme="majorBidi"/>
-      <w:color w:val="000000" w:themeColor="text1"/>
+      <w:color w:themeColor="text1"/>
     </w:rPr>
     <w:tblPr>
       <w:tblStyleRowBandSize w:val="1"/>
@@ -11996,7 +11987,7 @@
     </w:pPr>
     <w:rPr>
       <w:rFonts w:asciiTheme="majorHAnsi" w:hAnsiTheme="majorHAnsi" w:eastAsiaTheme="majorEastAsia" w:cstheme="majorBidi"/>
-      <w:color w:val="000000" w:themeColor="text1"/>
+      <w:color w:themeColor="text1"/>
     </w:rPr>
     <w:tblPr>
       <w:tblStyleRowBandSize w:val="1"/>
@@ -12123,7 +12114,7 @@
     </w:pPr>
     <w:rPr>
       <w:rFonts w:asciiTheme="majorHAnsi" w:hAnsiTheme="majorHAnsi" w:eastAsiaTheme="majorEastAsia" w:cstheme="majorBidi"/>
-      <w:color w:val="000000" w:themeColor="text1"/>
+      <w:color w:themeColor="text1"/>
     </w:rPr>
     <w:tblPr>
       <w:tblStyleRowBandSize w:val="1"/>
@@ -12250,7 +12241,7 @@
     </w:pPr>
     <w:rPr>
       <w:rFonts w:asciiTheme="majorHAnsi" w:hAnsiTheme="majorHAnsi" w:eastAsiaTheme="majorEastAsia" w:cstheme="majorBidi"/>
-      <w:color w:val="000000" w:themeColor="text1"/>
+      <w:color w:themeColor="text1"/>
     </w:rPr>
     <w:tblPr>
       <w:tblStyleRowBandSize w:val="1"/>
@@ -12902,7 +12893,7 @@
     </w:pPr>
     <w:rPr>
       <w:rFonts w:asciiTheme="majorHAnsi" w:hAnsiTheme="majorHAnsi" w:eastAsiaTheme="majorEastAsia" w:cstheme="majorBidi"/>
-      <w:color w:val="000000" w:themeColor="text1"/>
+      <w:color w:themeColor="text1"/>
     </w:rPr>
     <w:tblPr>
       <w:tblStyleRowBandSize w:val="1"/>
@@ -12929,7 +12920,7 @@
       <w:rPr>
         <w:b/>
         <w:bCs/>
-        <w:color w:val="000000" w:themeColor="text1"/>
+        <w:color w:themeColor="text1"/>
       </w:rPr>
       <w:tblPr/>
       <w:tcPr>
@@ -12940,7 +12931,7 @@
       <w:rPr>
         <w:b/>
         <w:bCs/>
-        <w:color w:val="000000" w:themeColor="text1"/>
+        <w:color w:themeColor="text1"/>
       </w:rPr>
       <w:tblPr/>
       <w:tcPr>
@@ -12959,7 +12950,7 @@
       <w:rPr>
         <w:b/>
         <w:bCs/>
-        <w:color w:val="000000" w:themeColor="text1"/>
+        <w:color w:themeColor="text1"/>
       </w:rPr>
       <w:tblPr/>
       <w:tcPr>
@@ -12978,7 +12969,7 @@
       <w:rPr>
         <w:b w:val="0"/>
         <w:bCs w:val="0"/>
-        <w:color w:val="000000" w:themeColor="text1"/>
+        <w:color w:themeColor="text1"/>
       </w:rPr>
       <w:tblPr/>
       <w:tcPr>
@@ -13026,7 +13017,7 @@
     </w:pPr>
     <w:rPr>
       <w:rFonts w:asciiTheme="majorHAnsi" w:hAnsiTheme="majorHAnsi" w:eastAsiaTheme="majorEastAsia" w:cstheme="majorBidi"/>
-      <w:color w:val="000000" w:themeColor="text1"/>
+      <w:color w:themeColor="text1"/>
     </w:rPr>
     <w:tblPr>
       <w:tblStyleRowBandSize w:val="1"/>
@@ -13053,7 +13044,7 @@
       <w:rPr>
         <w:b/>
         <w:bCs/>
-        <w:color w:val="000000" w:themeColor="text1"/>
+        <w:color w:themeColor="text1"/>
       </w:rPr>
       <w:tblPr/>
       <w:tcPr>
@@ -13064,7 +13055,7 @@
       <w:rPr>
         <w:b/>
         <w:bCs/>
-        <w:color w:val="000000" w:themeColor="text1"/>
+        <w:color w:themeColor="text1"/>
       </w:rPr>
       <w:tblPr/>
       <w:tcPr>
@@ -13083,7 +13074,7 @@
       <w:rPr>
         <w:b/>
         <w:bCs/>
-        <w:color w:val="000000" w:themeColor="text1"/>
+        <w:color w:themeColor="text1"/>
       </w:rPr>
       <w:tblPr/>
       <w:tcPr>
@@ -13102,7 +13093,7 @@
       <w:rPr>
         <w:b w:val="0"/>
         <w:bCs w:val="0"/>
-        <w:color w:val="000000" w:themeColor="text1"/>
+        <w:color w:themeColor="text1"/>
       </w:rPr>
       <w:tblPr/>
       <w:tcPr>
@@ -13150,7 +13141,7 @@
     </w:pPr>
     <w:rPr>
       <w:rFonts w:asciiTheme="majorHAnsi" w:hAnsiTheme="majorHAnsi" w:eastAsiaTheme="majorEastAsia" w:cstheme="majorBidi"/>
-      <w:color w:val="000000" w:themeColor="text1"/>
+      <w:color w:themeColor="text1"/>
     </w:rPr>
     <w:tblPr>
       <w:tblStyleRowBandSize w:val="1"/>
@@ -13177,7 +13168,7 @@
       <w:rPr>
         <w:b/>
         <w:bCs/>
-        <w:color w:val="000000" w:themeColor="text1"/>
+        <w:color w:themeColor="text1"/>
       </w:rPr>
       <w:tblPr/>
       <w:tcPr>
@@ -13188,7 +13179,7 @@
       <w:rPr>
         <w:b/>
         <w:bCs/>
-        <w:color w:val="000000" w:themeColor="text1"/>
+        <w:color w:themeColor="text1"/>
       </w:rPr>
       <w:tblPr/>
       <w:tcPr>
@@ -13207,7 +13198,7 @@
       <w:rPr>
         <w:b/>
         <w:bCs/>
-        <w:color w:val="000000" w:themeColor="text1"/>
+        <w:color w:themeColor="text1"/>
       </w:rPr>
       <w:tblPr/>
       <w:tcPr>
@@ -13226,7 +13217,7 @@
       <w:rPr>
         <w:b w:val="0"/>
         <w:bCs w:val="0"/>
-        <w:color w:val="000000" w:themeColor="text1"/>
+        <w:color w:themeColor="text1"/>
       </w:rPr>
       <w:tblPr/>
       <w:tcPr>
@@ -13274,7 +13265,7 @@
     </w:pPr>
     <w:rPr>
       <w:rFonts w:asciiTheme="majorHAnsi" w:hAnsiTheme="majorHAnsi" w:eastAsiaTheme="majorEastAsia" w:cstheme="majorBidi"/>
-      <w:color w:val="000000" w:themeColor="text1"/>
+      <w:color w:themeColor="text1"/>
     </w:rPr>
     <w:tblPr>
       <w:tblStyleRowBandSize w:val="1"/>
@@ -13301,7 +13292,7 @@
       <w:rPr>
         <w:b/>
         <w:bCs/>
-        <w:color w:val="000000" w:themeColor="text1"/>
+        <w:color w:themeColor="text1"/>
       </w:rPr>
       <w:tblPr/>
       <w:tcPr>
@@ -13312,7 +13303,7 @@
       <w:rPr>
         <w:b/>
         <w:bCs/>
-        <w:color w:val="000000" w:themeColor="text1"/>
+        <w:color w:themeColor="text1"/>
       </w:rPr>
       <w:tblPr/>
       <w:tcPr>
@@ -13331,7 +13322,7 @@
       <w:rPr>
         <w:b/>
         <w:bCs/>
-        <w:color w:val="000000" w:themeColor="text1"/>
+        <w:color w:themeColor="text1"/>
       </w:rPr>
       <w:tblPr/>
       <w:tcPr>
@@ -13350,7 +13341,7 @@
       <w:rPr>
         <w:b w:val="0"/>
         <w:bCs w:val="0"/>
-        <w:color w:val="000000" w:themeColor="text1"/>
+        <w:color w:themeColor="text1"/>
       </w:rPr>
       <w:tblPr/>
       <w:tcPr>
@@ -13398,7 +13389,7 @@
     </w:pPr>
     <w:rPr>
       <w:rFonts w:asciiTheme="majorHAnsi" w:hAnsiTheme="majorHAnsi" w:eastAsiaTheme="majorEastAsia" w:cstheme="majorBidi"/>
-      <w:color w:val="000000" w:themeColor="text1"/>
+      <w:color w:themeColor="text1"/>
     </w:rPr>
     <w:tblPr>
       <w:tblStyleRowBandSize w:val="1"/>
@@ -13425,7 +13416,7 @@
       <w:rPr>
         <w:b/>
         <w:bCs/>
-        <w:color w:val="000000" w:themeColor="text1"/>
+        <w:color w:themeColor="text1"/>
       </w:rPr>
       <w:tblPr/>
       <w:tcPr>
@@ -13436,7 +13427,7 @@
       <w:rPr>
         <w:b/>
         <w:bCs/>
-        <w:color w:val="000000" w:themeColor="text1"/>
+        <w:color w:themeColor="text1"/>
       </w:rPr>
       <w:tblPr/>
       <w:tcPr>
@@ -13455,7 +13446,7 @@
       <w:rPr>
         <w:b/>
         <w:bCs/>
-        <w:color w:val="000000" w:themeColor="text1"/>
+        <w:color w:themeColor="text1"/>
       </w:rPr>
       <w:tblPr/>
       <w:tcPr>
@@ -13474,7 +13465,7 @@
       <w:rPr>
         <w:b w:val="0"/>
         <w:bCs w:val="0"/>
-        <w:color w:val="000000" w:themeColor="text1"/>
+        <w:color w:themeColor="text1"/>
       </w:rPr>
       <w:tblPr/>
       <w:tcPr>
@@ -13522,7 +13513,7 @@
     </w:pPr>
     <w:rPr>
       <w:rFonts w:asciiTheme="majorHAnsi" w:hAnsiTheme="majorHAnsi" w:eastAsiaTheme="majorEastAsia" w:cstheme="majorBidi"/>
-      <w:color w:val="000000" w:themeColor="text1"/>
+      <w:color w:themeColor="text1"/>
     </w:rPr>
     <w:tblPr>
       <w:tblStyleRowBandSize w:val="1"/>
@@ -13549,7 +13540,7 @@
       <w:rPr>
         <w:b/>
         <w:bCs/>
-        <w:color w:val="000000" w:themeColor="text1"/>
+        <w:color w:themeColor="text1"/>
       </w:rPr>
       <w:tblPr/>
       <w:tcPr>
@@ -13560,7 +13551,7 @@
       <w:rPr>
         <w:b/>
         <w:bCs/>
-        <w:color w:val="000000" w:themeColor="text1"/>
+        <w:color w:themeColor="text1"/>
       </w:rPr>
       <w:tblPr/>
       <w:tcPr>
@@ -13579,7 +13570,7 @@
       <w:rPr>
         <w:b/>
         <w:bCs/>
-        <w:color w:val="000000" w:themeColor="text1"/>
+        <w:color w:themeColor="text1"/>
       </w:rPr>
       <w:tblPr/>
       <w:tcPr>
@@ -13598,7 +13589,7 @@
       <w:rPr>
         <w:b w:val="0"/>
         <w:bCs w:val="0"/>
-        <w:color w:val="000000" w:themeColor="text1"/>
+        <w:color w:themeColor="text1"/>
       </w:rPr>
       <w:tblPr/>
       <w:tcPr>
@@ -13646,7 +13637,7 @@
     </w:pPr>
     <w:rPr>
       <w:rFonts w:asciiTheme="majorHAnsi" w:hAnsiTheme="majorHAnsi" w:eastAsiaTheme="majorEastAsia" w:cstheme="majorBidi"/>
-      <w:color w:val="000000" w:themeColor="text1"/>
+      <w:color w:themeColor="text1"/>
     </w:rPr>
     <w:tblPr>
       <w:tblStyleRowBandSize w:val="1"/>
@@ -13673,7 +13664,7 @@
       <w:rPr>
         <w:b/>
         <w:bCs/>
-        <w:color w:val="000000" w:themeColor="text1"/>
+        <w:color w:themeColor="text1"/>
       </w:rPr>
       <w:tblPr/>
       <w:tcPr>
@@ -13684,7 +13675,7 @@
       <w:rPr>
         <w:b/>
         <w:bCs/>
-        <w:color w:val="000000" w:themeColor="text1"/>
+        <w:color w:themeColor="text1"/>
       </w:rPr>
       <w:tblPr/>
       <w:tcPr>
@@ -13703,7 +13694,7 @@
       <w:rPr>
         <w:b/>
         <w:bCs/>
-        <w:color w:val="000000" w:themeColor="text1"/>
+        <w:color w:themeColor="text1"/>
       </w:rPr>
       <w:tblPr/>
       <w:tcPr>
@@ -13722,7 +13713,7 @@
       <w:rPr>
         <w:b w:val="0"/>
         <w:bCs w:val="0"/>
-        <w:color w:val="000000" w:themeColor="text1"/>
+        <w:color w:themeColor="text1"/>
       </w:rPr>
       <w:tblPr/>
       <w:tcPr>
@@ -13794,7 +13785,7 @@
         <w:b/>
         <w:bCs/>
         <w:i w:val="0"/>
-        <w:color w:val="FFFFFF" w:themeColor="background1"/>
+        <w:color w:themeColor="background1"/>
       </w:rPr>
       <w:tblPr/>
       <w:tcPr>
@@ -13814,7 +13805,7 @@
         <w:b/>
         <w:bCs/>
         <w:i w:val="0"/>
-        <w:color w:val="FFFFFF" w:themeColor="background1"/>
+        <w:color w:themeColor="background1"/>
       </w:rPr>
       <w:tblPr/>
       <w:tcPr>
@@ -13834,7 +13825,7 @@
         <w:b/>
         <w:bCs/>
         <w:i w:val="0"/>
-        <w:color w:val="FFFFFF" w:themeColor="background1"/>
+        <w:color w:themeColor="background1"/>
       </w:rPr>
       <w:tblPr/>
       <w:tcPr>
@@ -13852,7 +13843,7 @@
         <w:b/>
         <w:bCs/>
         <w:i w:val="0"/>
-        <w:color w:val="FFFFFF" w:themeColor="background1"/>
+        <w:color w:themeColor="background1"/>
       </w:rPr>
       <w:tblPr/>
       <w:tcPr>
@@ -13930,7 +13921,7 @@
         <w:b/>
         <w:bCs/>
         <w:i w:val="0"/>
-        <w:color w:val="FFFFFF" w:themeColor="background1"/>
+        <w:color w:themeColor="background1"/>
       </w:rPr>
       <w:tblPr/>
       <w:tcPr>
@@ -13950,7 +13941,7 @@
         <w:b/>
         <w:bCs/>
         <w:i w:val="0"/>
-        <w:color w:val="FFFFFF" w:themeColor="background1"/>
+        <w:color w:themeColor="background1"/>
       </w:rPr>
       <w:tblPr/>
       <w:tcPr>
@@ -13970,7 +13961,7 @@
         <w:b/>
         <w:bCs/>
         <w:i w:val="0"/>
-        <w:color w:val="FFFFFF" w:themeColor="background1"/>
+        <w:color w:themeColor="background1"/>
       </w:rPr>
       <w:tblPr/>
       <w:tcPr>
@@ -13988,7 +13979,7 @@
         <w:b/>
         <w:bCs/>
         <w:i w:val="0"/>
-        <w:color w:val="FFFFFF" w:themeColor="background1"/>
+        <w:color w:themeColor="background1"/>
       </w:rPr>
       <w:tblPr/>
       <w:tcPr>
@@ -14066,7 +14057,7 @@
         <w:b/>
         <w:bCs/>
         <w:i w:val="0"/>
-        <w:color w:val="FFFFFF" w:themeColor="background1"/>
+        <w:color w:themeColor="background1"/>
       </w:rPr>
       <w:tblPr/>
       <w:tcPr>
@@ -14086,7 +14077,7 @@
         <w:b/>
         <w:bCs/>
         <w:i w:val="0"/>
-        <w:color w:val="FFFFFF" w:themeColor="background1"/>
+        <w:color w:themeColor="background1"/>
       </w:rPr>
       <w:tblPr/>
       <w:tcPr>
@@ -14106,7 +14097,7 @@
         <w:b/>
         <w:bCs/>
         <w:i w:val="0"/>
-        <w:color w:val="FFFFFF" w:themeColor="background1"/>
+        <w:color w:themeColor="background1"/>
       </w:rPr>
       <w:tblPr/>
       <w:tcPr>
@@ -14124,7 +14115,7 @@
         <w:b/>
         <w:bCs/>
         <w:i w:val="0"/>
-        <w:color w:val="FFFFFF" w:themeColor="background1"/>
+        <w:color w:themeColor="background1"/>
       </w:rPr>
       <w:tblPr/>
       <w:tcPr>
@@ -14202,7 +14193,7 @@
         <w:b/>
         <w:bCs/>
         <w:i w:val="0"/>
-        <w:color w:val="FFFFFF" w:themeColor="background1"/>
+        <w:color w:themeColor="background1"/>
       </w:rPr>
       <w:tblPr/>
       <w:tcPr>
@@ -14222,7 +14213,7 @@
         <w:b/>
         <w:bCs/>
         <w:i w:val="0"/>
-        <w:color w:val="FFFFFF" w:themeColor="background1"/>
+        <w:color w:themeColor="background1"/>
       </w:rPr>
       <w:tblPr/>
       <w:tcPr>
@@ -14242,7 +14233,7 @@
         <w:b/>
         <w:bCs/>
         <w:i w:val="0"/>
-        <w:color w:val="FFFFFF" w:themeColor="background1"/>
+        <w:color w:themeColor="background1"/>
       </w:rPr>
       <w:tblPr/>
       <w:tcPr>
@@ -14260,7 +14251,7 @@
         <w:b/>
         <w:bCs/>
         <w:i w:val="0"/>
-        <w:color w:val="FFFFFF" w:themeColor="background1"/>
+        <w:color w:themeColor="background1"/>
       </w:rPr>
       <w:tblPr/>
       <w:tcPr>
@@ -14338,7 +14329,7 @@
         <w:b/>
         <w:bCs/>
         <w:i w:val="0"/>
-        <w:color w:val="FFFFFF" w:themeColor="background1"/>
+        <w:color w:themeColor="background1"/>
       </w:rPr>
       <w:tblPr/>
       <w:tcPr>
@@ -14358,7 +14349,7 @@
         <w:b/>
         <w:bCs/>
         <w:i w:val="0"/>
-        <w:color w:val="FFFFFF" w:themeColor="background1"/>
+        <w:color w:themeColor="background1"/>
       </w:rPr>
       <w:tblPr/>
       <w:tcPr>
@@ -14378,7 +14369,7 @@
         <w:b/>
         <w:bCs/>
         <w:i w:val="0"/>
-        <w:color w:val="FFFFFF" w:themeColor="background1"/>
+        <w:color w:themeColor="background1"/>
       </w:rPr>
       <w:tblPr/>
       <w:tcPr>
@@ -14396,7 +14387,7 @@
         <w:b/>
         <w:bCs/>
         <w:i w:val="0"/>
-        <w:color w:val="FFFFFF" w:themeColor="background1"/>
+        <w:color w:themeColor="background1"/>
       </w:rPr>
       <w:tblPr/>
       <w:tcPr>
@@ -14474,7 +14465,7 @@
         <w:b/>
         <w:bCs/>
         <w:i w:val="0"/>
-        <w:color w:val="FFFFFF" w:themeColor="background1"/>
+        <w:color w:themeColor="background1"/>
       </w:rPr>
       <w:tblPr/>
       <w:tcPr>
@@ -14494,7 +14485,7 @@
         <w:b/>
         <w:bCs/>
         <w:i w:val="0"/>
-        <w:color w:val="FFFFFF" w:themeColor="background1"/>
+        <w:color w:themeColor="background1"/>
       </w:rPr>
       <w:tblPr/>
       <w:tcPr>
@@ -14514,7 +14505,7 @@
         <w:b/>
         <w:bCs/>
         <w:i w:val="0"/>
-        <w:color w:val="FFFFFF" w:themeColor="background1"/>
+        <w:color w:themeColor="background1"/>
       </w:rPr>
       <w:tblPr/>
       <w:tcPr>
@@ -14532,7 +14523,7 @@
         <w:b/>
         <w:bCs/>
         <w:i w:val="0"/>
-        <w:color w:val="FFFFFF" w:themeColor="background1"/>
+        <w:color w:themeColor="background1"/>
       </w:rPr>
       <w:tblPr/>
       <w:tcPr>
@@ -14610,7 +14601,7 @@
         <w:b/>
         <w:bCs/>
         <w:i w:val="0"/>
-        <w:color w:val="FFFFFF" w:themeColor="background1"/>
+        <w:color w:themeColor="background1"/>
       </w:rPr>
       <w:tblPr/>
       <w:tcPr>
@@ -14630,7 +14621,7 @@
         <w:b/>
         <w:bCs/>
         <w:i w:val="0"/>
-        <w:color w:val="FFFFFF" w:themeColor="background1"/>
+        <w:color w:themeColor="background1"/>
       </w:rPr>
       <w:tblPr/>
       <w:tcPr>
@@ -14650,7 +14641,7 @@
         <w:b/>
         <w:bCs/>
         <w:i w:val="0"/>
-        <w:color w:val="FFFFFF" w:themeColor="background1"/>
+        <w:color w:themeColor="background1"/>
       </w:rPr>
       <w:tblPr/>
       <w:tcPr>
@@ -14668,7 +14659,7 @@
         <w:b/>
         <w:bCs/>
         <w:i w:val="0"/>
-        <w:color w:val="FFFFFF" w:themeColor="background1"/>
+        <w:color w:themeColor="background1"/>
       </w:rPr>
       <w:tblPr/>
       <w:tcPr>
@@ -14721,7 +14712,7 @@
       <w:spacing w:after="0" w:line="240" w:lineRule="auto"/>
     </w:pPr>
     <w:rPr>
-      <w:color w:val="FFFFFF" w:themeColor="background1"/>
+      <w:color w:themeColor="background1"/>
     </w:rPr>
     <w:tblPr>
       <w:tblStyleRowBandSize w:val="1"/>
@@ -14834,7 +14825,7 @@
       <w:spacing w:after="0" w:line="240" w:lineRule="auto"/>
     </w:pPr>
     <w:rPr>
-      <w:color w:val="FFFFFF" w:themeColor="background1"/>
+      <w:color w:themeColor="background1"/>
     </w:rPr>
     <w:tblPr>
       <w:tblStyleRowBandSize w:val="1"/>
@@ -14947,7 +14938,7 @@
       <w:spacing w:after="0" w:line="240" w:lineRule="auto"/>
     </w:pPr>
     <w:rPr>
-      <w:color w:val="FFFFFF" w:themeColor="background1"/>
+      <w:color w:themeColor="background1"/>
     </w:rPr>
     <w:tblPr>
       <w:tblStyleRowBandSize w:val="1"/>
@@ -15060,7 +15051,7 @@
       <w:spacing w:after="0" w:line="240" w:lineRule="auto"/>
     </w:pPr>
     <w:rPr>
-      <w:color w:val="FFFFFF" w:themeColor="background1"/>
+      <w:color w:themeColor="background1"/>
     </w:rPr>
     <w:tblPr>
       <w:tblStyleRowBandSize w:val="1"/>
@@ -15173,7 +15164,7 @@
       <w:spacing w:after="0" w:line="240" w:lineRule="auto"/>
     </w:pPr>
     <w:rPr>
-      <w:color w:val="FFFFFF" w:themeColor="background1"/>
+      <w:color w:themeColor="background1"/>
     </w:rPr>
     <w:tblPr>
       <w:tblStyleRowBandSize w:val="1"/>
@@ -15286,7 +15277,7 @@
       <w:spacing w:after="0" w:line="240" w:lineRule="auto"/>
     </w:pPr>
     <w:rPr>
-      <w:color w:val="FFFFFF" w:themeColor="background1"/>
+      <w:color w:themeColor="background1"/>
     </w:rPr>
     <w:tblPr>
       <w:tblStyleRowBandSize w:val="1"/>
@@ -15399,7 +15390,7 @@
       <w:spacing w:after="0" w:line="240" w:lineRule="auto"/>
     </w:pPr>
     <w:rPr>
-      <w:color w:val="FFFFFF" w:themeColor="background1"/>
+      <w:color w:themeColor="background1"/>
     </w:rPr>
     <w:tblPr>
       <w:tblStyleRowBandSize w:val="1"/>
@@ -15512,7 +15503,7 @@
       <w:spacing w:after="0" w:line="240" w:lineRule="auto"/>
     </w:pPr>
     <w:rPr>
-      <w:color w:val="000000" w:themeColor="text1"/>
+      <w:color w:themeColor="text1"/>
     </w:rPr>
     <w:tblPr>
       <w:tblStyleRowBandSize w:val="1"/>
@@ -15557,7 +15548,7 @@
       <w:rPr>
         <w:b/>
         <w:bCs/>
-        <w:color w:val="FFFFFF" w:themeColor="background1"/>
+        <w:color w:themeColor="background1"/>
       </w:rPr>
       <w:tblPr/>
       <w:tcPr>
@@ -15569,7 +15560,7 @@
     </w:tblStylePr>
     <w:tblStylePr w:type="firstCol">
       <w:rPr>
-        <w:color w:val="FFFFFF" w:themeColor="background1"/>
+        <w:color w:themeColor="background1"/>
       </w:rPr>
       <w:tblPr/>
       <w:tcPr>
@@ -15586,7 +15577,7 @@
     </w:tblStylePr>
     <w:tblStylePr w:type="lastCol">
       <w:rPr>
-        <w:color w:val="FFFFFF" w:themeColor="background1"/>
+        <w:color w:themeColor="background1"/>
       </w:rPr>
       <w:tblPr/>
       <w:tcPr>
@@ -15615,13 +15606,13 @@
     </w:tblStylePr>
     <w:tblStylePr w:type="neCell">
       <w:rPr>
-        <w:color w:val="000000" w:themeColor="text1"/>
+        <w:color w:themeColor="text1"/>
       </w:rPr>
       <w:tblPr/>
     </w:tblStylePr>
     <w:tblStylePr w:type="nwCell">
       <w:rPr>
-        <w:color w:val="000000" w:themeColor="text1"/>
+        <w:color w:themeColor="text1"/>
       </w:rPr>
       <w:tblPr/>
     </w:tblStylePr>
@@ -15635,7 +15626,7 @@
       <w:spacing w:after="0" w:line="240" w:lineRule="auto"/>
     </w:pPr>
     <w:rPr>
-      <w:color w:val="000000" w:themeColor="text1"/>
+      <w:color w:themeColor="text1"/>
     </w:rPr>
     <w:tblPr>
       <w:tblStyleRowBandSize w:val="1"/>
@@ -15680,7 +15671,7 @@
       <w:rPr>
         <w:b/>
         <w:bCs/>
-        <w:color w:val="FFFFFF" w:themeColor="background1"/>
+        <w:color w:themeColor="background1"/>
       </w:rPr>
       <w:tblPr/>
       <w:tcPr>
@@ -15692,7 +15683,7 @@
     </w:tblStylePr>
     <w:tblStylePr w:type="firstCol">
       <w:rPr>
-        <w:color w:val="FFFFFF" w:themeColor="background1"/>
+        <w:color w:themeColor="background1"/>
       </w:rPr>
       <w:tblPr/>
       <w:tcPr>
@@ -15709,7 +15700,7 @@
     </w:tblStylePr>
     <w:tblStylePr w:type="lastCol">
       <w:rPr>
-        <w:color w:val="FFFFFF" w:themeColor="background1"/>
+        <w:color w:themeColor="background1"/>
       </w:rPr>
       <w:tblPr/>
       <w:tcPr>
@@ -15738,13 +15729,13 @@
     </w:tblStylePr>
     <w:tblStylePr w:type="neCell">
       <w:rPr>
-        <w:color w:val="000000" w:themeColor="text1"/>
+        <w:color w:themeColor="text1"/>
       </w:rPr>
       <w:tblPr/>
     </w:tblStylePr>
     <w:tblStylePr w:type="nwCell">
       <w:rPr>
-        <w:color w:val="000000" w:themeColor="text1"/>
+        <w:color w:themeColor="text1"/>
       </w:rPr>
       <w:tblPr/>
     </w:tblStylePr>
@@ -15758,7 +15749,7 @@
       <w:spacing w:after="0" w:line="240" w:lineRule="auto"/>
     </w:pPr>
     <w:rPr>
-      <w:color w:val="000000" w:themeColor="text1"/>
+      <w:color w:themeColor="text1"/>
     </w:rPr>
     <w:tblPr>
       <w:tblStyleRowBandSize w:val="1"/>
@@ -15803,7 +15794,7 @@
       <w:rPr>
         <w:b/>
         <w:bCs/>
-        <w:color w:val="FFFFFF" w:themeColor="background1"/>
+        <w:color w:themeColor="background1"/>
       </w:rPr>
       <w:tblPr/>
       <w:tcPr>
@@ -15815,7 +15806,7 @@
     </w:tblStylePr>
     <w:tblStylePr w:type="firstCol">
       <w:rPr>
-        <w:color w:val="FFFFFF" w:themeColor="background1"/>
+        <w:color w:themeColor="background1"/>
       </w:rPr>
       <w:tblPr/>
       <w:tcPr>
@@ -15832,7 +15823,7 @@
     </w:tblStylePr>
     <w:tblStylePr w:type="lastCol">
       <w:rPr>
-        <w:color w:val="FFFFFF" w:themeColor="background1"/>
+        <w:color w:themeColor="background1"/>
       </w:rPr>
       <w:tblPr/>
       <w:tcPr>
@@ -15861,13 +15852,13 @@
     </w:tblStylePr>
     <w:tblStylePr w:type="neCell">
       <w:rPr>
-        <w:color w:val="000000" w:themeColor="text1"/>
+        <w:color w:themeColor="text1"/>
       </w:rPr>
       <w:tblPr/>
     </w:tblStylePr>
     <w:tblStylePr w:type="nwCell">
       <w:rPr>
-        <w:color w:val="000000" w:themeColor="text1"/>
+        <w:color w:themeColor="text1"/>
       </w:rPr>
       <w:tblPr/>
     </w:tblStylePr>
@@ -15881,7 +15872,7 @@
       <w:spacing w:after="0" w:line="240" w:lineRule="auto"/>
     </w:pPr>
     <w:rPr>
-      <w:color w:val="000000" w:themeColor="text1"/>
+      <w:color w:themeColor="text1"/>
     </w:rPr>
     <w:tblPr>
       <w:tblStyleRowBandSize w:val="1"/>
@@ -15926,7 +15917,7 @@
       <w:rPr>
         <w:b/>
         <w:bCs/>
-        <w:color w:val="FFFFFF" w:themeColor="background1"/>
+        <w:color w:themeColor="background1"/>
       </w:rPr>
       <w:tblPr/>
       <w:tcPr>
@@ -15938,7 +15929,7 @@
     </w:tblStylePr>
     <w:tblStylePr w:type="firstCol">
       <w:rPr>
-        <w:color w:val="FFFFFF" w:themeColor="background1"/>
+        <w:color w:themeColor="background1"/>
       </w:rPr>
       <w:tblPr/>
       <w:tcPr>
@@ -15955,7 +15946,7 @@
     </w:tblStylePr>
     <w:tblStylePr w:type="lastCol">
       <w:rPr>
-        <w:color w:val="FFFFFF" w:themeColor="background1"/>
+        <w:color w:themeColor="background1"/>
       </w:rPr>
       <w:tblPr/>
       <w:tcPr>
@@ -15992,7 +15983,7 @@
       <w:spacing w:after="0" w:line="240" w:lineRule="auto"/>
     </w:pPr>
     <w:rPr>
-      <w:color w:val="000000" w:themeColor="text1"/>
+      <w:color w:themeColor="text1"/>
     </w:rPr>
     <w:tblPr>
       <w:tblStyleRowBandSize w:val="1"/>
@@ -16037,7 +16028,7 @@
       <w:rPr>
         <w:b/>
         <w:bCs/>
-        <w:color w:val="FFFFFF" w:themeColor="background1"/>
+        <w:color w:themeColor="background1"/>
       </w:rPr>
       <w:tblPr/>
       <w:tcPr>
@@ -16049,7 +16040,7 @@
     </w:tblStylePr>
     <w:tblStylePr w:type="firstCol">
       <w:rPr>
-        <w:color w:val="FFFFFF" w:themeColor="background1"/>
+        <w:color w:themeColor="background1"/>
       </w:rPr>
       <w:tblPr/>
       <w:tcPr>
@@ -16066,7 +16057,7 @@
     </w:tblStylePr>
     <w:tblStylePr w:type="lastCol">
       <w:rPr>
-        <w:color w:val="FFFFFF" w:themeColor="background1"/>
+        <w:color w:themeColor="background1"/>
       </w:rPr>
       <w:tblPr/>
       <w:tcPr>
@@ -16095,13 +16086,13 @@
     </w:tblStylePr>
     <w:tblStylePr w:type="neCell">
       <w:rPr>
-        <w:color w:val="000000" w:themeColor="text1"/>
+        <w:color w:themeColor="text1"/>
       </w:rPr>
       <w:tblPr/>
     </w:tblStylePr>
     <w:tblStylePr w:type="nwCell">
       <w:rPr>
-        <w:color w:val="000000" w:themeColor="text1"/>
+        <w:color w:themeColor="text1"/>
       </w:rPr>
       <w:tblPr/>
     </w:tblStylePr>
@@ -16115,7 +16106,7 @@
       <w:spacing w:after="0" w:line="240" w:lineRule="auto"/>
     </w:pPr>
     <w:rPr>
-      <w:color w:val="000000" w:themeColor="text1"/>
+      <w:color w:themeColor="text1"/>
     </w:rPr>
     <w:tblPr>
       <w:tblStyleRowBandSize w:val="1"/>
@@ -16160,7 +16151,7 @@
       <w:rPr>
         <w:b/>
         <w:bCs/>
-        <w:color w:val="FFFFFF" w:themeColor="background1"/>
+        <w:color w:themeColor="background1"/>
       </w:rPr>
       <w:tblPr/>
       <w:tcPr>
@@ -16172,7 +16163,7 @@
     </w:tblStylePr>
     <w:tblStylePr w:type="firstCol">
       <w:rPr>
-        <w:color w:val="FFFFFF" w:themeColor="background1"/>
+        <w:color w:themeColor="background1"/>
       </w:rPr>
       <w:tblPr/>
       <w:tcPr>
@@ -16189,7 +16180,7 @@
     </w:tblStylePr>
     <w:tblStylePr w:type="lastCol">
       <w:rPr>
-        <w:color w:val="FFFFFF" w:themeColor="background1"/>
+        <w:color w:themeColor="background1"/>
       </w:rPr>
       <w:tblPr/>
       <w:tcPr>
@@ -16218,13 +16209,13 @@
     </w:tblStylePr>
     <w:tblStylePr w:type="neCell">
       <w:rPr>
-        <w:color w:val="000000" w:themeColor="text1"/>
+        <w:color w:themeColor="text1"/>
       </w:rPr>
       <w:tblPr/>
     </w:tblStylePr>
     <w:tblStylePr w:type="nwCell">
       <w:rPr>
-        <w:color w:val="000000" w:themeColor="text1"/>
+        <w:color w:themeColor="text1"/>
       </w:rPr>
       <w:tblPr/>
     </w:tblStylePr>
@@ -16238,7 +16229,7 @@
       <w:spacing w:after="0" w:line="240" w:lineRule="auto"/>
     </w:pPr>
     <w:rPr>
-      <w:color w:val="000000" w:themeColor="text1"/>
+      <w:color w:themeColor="text1"/>
     </w:rPr>
     <w:tblPr>
       <w:tblStyleRowBandSize w:val="1"/>
@@ -16283,7 +16274,7 @@
       <w:rPr>
         <w:b/>
         <w:bCs/>
-        <w:color w:val="FFFFFF" w:themeColor="background1"/>
+        <w:color w:themeColor="background1"/>
       </w:rPr>
       <w:tblPr/>
       <w:tcPr>
@@ -16295,7 +16286,7 @@
     </w:tblStylePr>
     <w:tblStylePr w:type="firstCol">
       <w:rPr>
-        <w:color w:val="FFFFFF" w:themeColor="background1"/>
+        <w:color w:themeColor="background1"/>
       </w:rPr>
       <w:tblPr/>
       <w:tcPr>
@@ -16312,7 +16303,7 @@
     </w:tblStylePr>
     <w:tblStylePr w:type="lastCol">
       <w:rPr>
-        <w:color w:val="FFFFFF" w:themeColor="background1"/>
+        <w:color w:themeColor="background1"/>
       </w:rPr>
       <w:tblPr/>
       <w:tcPr>
@@ -16341,13 +16332,13 @@
     </w:tblStylePr>
     <w:tblStylePr w:type="neCell">
       <w:rPr>
-        <w:color w:val="000000" w:themeColor="text1"/>
+        <w:color w:themeColor="text1"/>
       </w:rPr>
       <w:tblPr/>
     </w:tblStylePr>
     <w:tblStylePr w:type="nwCell">
       <w:rPr>
-        <w:color w:val="000000" w:themeColor="text1"/>
+        <w:color w:themeColor="text1"/>
       </w:rPr>
       <w:tblPr/>
     </w:tblStylePr>
@@ -16361,7 +16352,7 @@
       <w:spacing w:after="0" w:line="240" w:lineRule="auto"/>
     </w:pPr>
     <w:rPr>
-      <w:color w:val="000000" w:themeColor="text1"/>
+      <w:color w:themeColor="text1"/>
     </w:rPr>
     <w:tblPr>
       <w:tblStyleRowBandSize w:val="1"/>
@@ -16380,7 +16371,7 @@
       <w:rPr>
         <w:b/>
         <w:bCs/>
-        <w:color w:val="FFFFFF" w:themeColor="background1"/>
+        <w:color w:themeColor="background1"/>
       </w:rPr>
       <w:tblPr/>
       <w:tcPr>
@@ -16394,7 +16385,7 @@
       <w:rPr>
         <w:b/>
         <w:bCs/>
-        <w:color w:val="9E3A38" w:themeColor="accent2" w:themeShade="cc"/>
+        <w:color w:themeColor="accent2" w:themeShade="cc"/>
       </w:rPr>
       <w:tblPr/>
       <w:tcPr>
@@ -16448,7 +16439,7 @@
       <w:spacing w:after="0" w:line="240" w:lineRule="auto"/>
     </w:pPr>
     <w:rPr>
-      <w:color w:val="000000" w:themeColor="text1"/>
+      <w:color w:themeColor="text1"/>
     </w:rPr>
     <w:tblPr>
       <w:tblStyleRowBandSize w:val="1"/>
@@ -16467,7 +16458,7 @@
       <w:rPr>
         <w:b/>
         <w:bCs/>
-        <w:color w:val="FFFFFF" w:themeColor="background1"/>
+        <w:color w:themeColor="background1"/>
       </w:rPr>
       <w:tblPr/>
       <w:tcPr>
@@ -16481,7 +16472,7 @@
       <w:rPr>
         <w:b/>
         <w:bCs/>
-        <w:color w:val="9E3A38" w:themeColor="accent2" w:themeShade="cc"/>
+        <w:color w:themeColor="accent2" w:themeShade="cc"/>
       </w:rPr>
       <w:tblPr/>
       <w:tcPr>
@@ -16535,7 +16526,7 @@
       <w:spacing w:after="0" w:line="240" w:lineRule="auto"/>
     </w:pPr>
     <w:rPr>
-      <w:color w:val="000000" w:themeColor="text1"/>
+      <w:color w:themeColor="text1"/>
     </w:rPr>
     <w:tblPr>
       <w:tblStyleRowBandSize w:val="1"/>
@@ -16554,7 +16545,7 @@
       <w:rPr>
         <w:b/>
         <w:bCs/>
-        <w:color w:val="FFFFFF" w:themeColor="background1"/>
+        <w:color w:themeColor="background1"/>
       </w:rPr>
       <w:tblPr/>
       <w:tcPr>
@@ -16568,7 +16559,7 @@
       <w:rPr>
         <w:b/>
         <w:bCs/>
-        <w:color w:val="9E3A38" w:themeColor="accent2" w:themeShade="cc"/>
+        <w:color w:themeColor="accent2" w:themeShade="cc"/>
       </w:rPr>
       <w:tblPr/>
       <w:tcPr>
@@ -16622,7 +16613,7 @@
       <w:spacing w:after="0" w:line="240" w:lineRule="auto"/>
     </w:pPr>
     <w:rPr>
-      <w:color w:val="000000" w:themeColor="text1"/>
+      <w:color w:themeColor="text1"/>
     </w:rPr>
     <w:tblPr>
       <w:tblStyleRowBandSize w:val="1"/>
@@ -16641,7 +16632,7 @@
       <w:rPr>
         <w:b/>
         <w:bCs/>
-        <w:color w:val="FFFFFF" w:themeColor="background1"/>
+        <w:color w:themeColor="background1"/>
       </w:rPr>
       <w:tblPr/>
       <w:tcPr>
@@ -16655,7 +16646,7 @@
       <w:rPr>
         <w:b/>
         <w:bCs/>
-        <w:color w:val="664E82" w:themeColor="accent4" w:themeShade="cc"/>
+        <w:color w:themeColor="accent4" w:themeShade="cc"/>
       </w:rPr>
       <w:tblPr/>
       <w:tcPr>
@@ -16709,7 +16700,7 @@
       <w:spacing w:after="0" w:line="240" w:lineRule="auto"/>
     </w:pPr>
     <w:rPr>
-      <w:color w:val="000000" w:themeColor="text1"/>
+      <w:color w:themeColor="text1"/>
     </w:rPr>
     <w:tblPr>
       <w:tblStyleRowBandSize w:val="1"/>
@@ -16728,7 +16719,7 @@
       <w:rPr>
         <w:b/>
         <w:bCs/>
-        <w:color w:val="FFFFFF" w:themeColor="background1"/>
+        <w:color w:themeColor="background1"/>
       </w:rPr>
       <w:tblPr/>
       <w:tcPr>
@@ -16742,7 +16733,7 @@
       <w:rPr>
         <w:b/>
         <w:bCs/>
-        <w:color w:val="7E9C40" w:themeColor="accent3" w:themeShade="cc"/>
+        <w:color w:themeColor="accent3" w:themeShade="cc"/>
       </w:rPr>
       <w:tblPr/>
       <w:tcPr>
@@ -16796,7 +16787,7 @@
       <w:spacing w:after="0" w:line="240" w:lineRule="auto"/>
     </w:pPr>
     <w:rPr>
-      <w:color w:val="000000" w:themeColor="text1"/>
+      <w:color w:themeColor="text1"/>
     </w:rPr>
     <w:tblPr>
       <w:tblStyleRowBandSize w:val="1"/>
@@ -16815,7 +16806,7 @@
       <w:rPr>
         <w:b/>
         <w:bCs/>
-        <w:color w:val="FFFFFF" w:themeColor="background1"/>
+        <w:color w:themeColor="background1"/>
       </w:rPr>
       <w:tblPr/>
       <w:tcPr>
@@ -16829,7 +16820,7 @@
       <w:rPr>
         <w:b/>
         <w:bCs/>
-        <w:color w:val="F2730A" w:themeColor="accent6" w:themeShade="cc"/>
+        <w:color w:themeColor="accent6" w:themeShade="cc"/>
       </w:rPr>
       <w:tblPr/>
       <w:tcPr>
@@ -16883,7 +16874,7 @@
       <w:spacing w:after="0" w:line="240" w:lineRule="auto"/>
     </w:pPr>
     <w:rPr>
-      <w:color w:val="000000" w:themeColor="text1"/>
+      <w:color w:themeColor="text1"/>
     </w:rPr>
     <w:tblPr>
       <w:tblStyleRowBandSize w:val="1"/>
@@ -16902,7 +16893,7 @@
       <w:rPr>
         <w:b/>
         <w:bCs/>
-        <w:color w:val="FFFFFF" w:themeColor="background1"/>
+        <w:color w:themeColor="background1"/>
       </w:rPr>
       <w:tblPr/>
       <w:tcPr>
@@ -16916,7 +16907,7 @@
       <w:rPr>
         <w:b/>
         <w:bCs/>
-        <w:color w:val="348DA5" w:themeColor="accent5" w:themeShade="cc"/>
+        <w:color w:themeColor="accent5" w:themeShade="cc"/>
       </w:rPr>
       <w:tblPr/>
       <w:tcPr>
@@ -16970,7 +16961,7 @@
       <w:spacing w:after="0" w:line="240" w:lineRule="auto"/>
     </w:pPr>
     <w:rPr>
-      <w:color w:val="000000" w:themeColor="text1"/>
+      <w:color w:themeColor="text1"/>
     </w:rPr>
     <w:tblPr>
       <w:tblStyleRowBandSize w:val="1"/>
@@ -17002,7 +16993,7 @@
       <w:rPr>
         <w:b/>
         <w:bCs/>
-        <w:color w:val="000000" w:themeColor="text1"/>
+        <w:color w:themeColor="text1"/>
       </w:rPr>
       <w:tblPr/>
       <w:tcPr>
@@ -17011,7 +17002,7 @@
     </w:tblStylePr>
     <w:tblStylePr w:type="firstCol">
       <w:rPr>
-        <w:color w:val="FFFFFF" w:themeColor="background1"/>
+        <w:color w:themeColor="background1"/>
       </w:rPr>
       <w:tblPr/>
       <w:tcPr>
@@ -17020,7 +17011,7 @@
     </w:tblStylePr>
     <w:tblStylePr w:type="lastCol">
       <w:rPr>
-        <w:color w:val="FFFFFF" w:themeColor="background1"/>
+        <w:color w:themeColor="background1"/>
       </w:rPr>
       <w:tblPr/>
       <w:tcPr>
@@ -17049,7 +17040,7 @@
       <w:spacing w:after="0" w:line="240" w:lineRule="auto"/>
     </w:pPr>
     <w:rPr>
-      <w:color w:val="000000" w:themeColor="text1"/>
+      <w:color w:themeColor="text1"/>
     </w:rPr>
     <w:tblPr>
       <w:tblStyleRowBandSize w:val="1"/>
@@ -17081,7 +17072,7 @@
       <w:rPr>
         <w:b/>
         <w:bCs/>
-        <w:color w:val="000000" w:themeColor="text1"/>
+        <w:color w:themeColor="text1"/>
       </w:rPr>
       <w:tblPr/>
       <w:tcPr>
@@ -17090,7 +17081,7 @@
     </w:tblStylePr>
     <w:tblStylePr w:type="firstCol">
       <w:rPr>
-        <w:color w:val="FFFFFF" w:themeColor="background1"/>
+        <w:color w:themeColor="background1"/>
       </w:rPr>
       <w:tblPr/>
       <w:tcPr>
@@ -17099,7 +17090,7 @@
     </w:tblStylePr>
     <w:tblStylePr w:type="lastCol">
       <w:rPr>
-        <w:color w:val="FFFFFF" w:themeColor="background1"/>
+        <w:color w:themeColor="background1"/>
       </w:rPr>
       <w:tblPr/>
       <w:tcPr>
@@ -17128,7 +17119,7 @@
       <w:spacing w:after="0" w:line="240" w:lineRule="auto"/>
     </w:pPr>
     <w:rPr>
-      <w:color w:val="000000" w:themeColor="text1"/>
+      <w:color w:themeColor="text1"/>
     </w:rPr>
     <w:tblPr>
       <w:tblStyleRowBandSize w:val="1"/>
@@ -17160,7 +17151,7 @@
       <w:rPr>
         <w:b/>
         <w:bCs/>
-        <w:color w:val="000000" w:themeColor="text1"/>
+        <w:color w:themeColor="text1"/>
       </w:rPr>
       <w:tblPr/>
       <w:tcPr>
@@ -17169,7 +17160,7 @@
     </w:tblStylePr>
     <w:tblStylePr w:type="firstCol">
       <w:rPr>
-        <w:color w:val="FFFFFF" w:themeColor="background1"/>
+        <w:color w:themeColor="background1"/>
       </w:rPr>
       <w:tblPr/>
       <w:tcPr>
@@ -17178,7 +17169,7 @@
     </w:tblStylePr>
     <w:tblStylePr w:type="lastCol">
       <w:rPr>
-        <w:color w:val="FFFFFF" w:themeColor="background1"/>
+        <w:color w:themeColor="background1"/>
       </w:rPr>
       <w:tblPr/>
       <w:tcPr>
@@ -17207,7 +17198,7 @@
       <w:spacing w:after="0" w:line="240" w:lineRule="auto"/>
     </w:pPr>
     <w:rPr>
-      <w:color w:val="000000" w:themeColor="text1"/>
+      <w:color w:themeColor="text1"/>
     </w:rPr>
     <w:tblPr>
       <w:tblStyleRowBandSize w:val="1"/>
@@ -17239,7 +17230,7 @@
       <w:rPr>
         <w:b/>
         <w:bCs/>
-        <w:color w:val="000000" w:themeColor="text1"/>
+        <w:color w:themeColor="text1"/>
       </w:rPr>
       <w:tblPr/>
       <w:tcPr>
@@ -17248,7 +17239,7 @@
     </w:tblStylePr>
     <w:tblStylePr w:type="firstCol">
       <w:rPr>
-        <w:color w:val="FFFFFF" w:themeColor="background1"/>
+        <w:color w:themeColor="background1"/>
       </w:rPr>
       <w:tblPr/>
       <w:tcPr>
@@ -17257,7 +17248,7 @@
     </w:tblStylePr>
     <w:tblStylePr w:type="lastCol">
       <w:rPr>
-        <w:color w:val="FFFFFF" w:themeColor="background1"/>
+        <w:color w:themeColor="background1"/>
       </w:rPr>
       <w:tblPr/>
       <w:tcPr>
@@ -17286,7 +17277,7 @@
       <w:spacing w:after="0" w:line="240" w:lineRule="auto"/>
     </w:pPr>
     <w:rPr>
-      <w:color w:val="000000" w:themeColor="text1"/>
+      <w:color w:themeColor="text1"/>
     </w:rPr>
     <w:tblPr>
       <w:tblStyleRowBandSize w:val="1"/>
@@ -17318,7 +17309,7 @@
       <w:rPr>
         <w:b/>
         <w:bCs/>
-        <w:color w:val="000000" w:themeColor="text1"/>
+        <w:color w:themeColor="text1"/>
       </w:rPr>
       <w:tblPr/>
       <w:tcPr>
@@ -17327,7 +17318,7 @@
     </w:tblStylePr>
     <w:tblStylePr w:type="firstCol">
       <w:rPr>
-        <w:color w:val="FFFFFF" w:themeColor="background1"/>
+        <w:color w:themeColor="background1"/>
       </w:rPr>
       <w:tblPr/>
       <w:tcPr>
@@ -17336,7 +17327,7 @@
     </w:tblStylePr>
     <w:tblStylePr w:type="lastCol">
       <w:rPr>
-        <w:color w:val="FFFFFF" w:themeColor="background1"/>
+        <w:color w:themeColor="background1"/>
       </w:rPr>
       <w:tblPr/>
       <w:tcPr>
@@ -17365,7 +17356,7 @@
       <w:spacing w:after="0" w:line="240" w:lineRule="auto"/>
     </w:pPr>
     <w:rPr>
-      <w:color w:val="000000" w:themeColor="text1"/>
+      <w:color w:themeColor="text1"/>
     </w:rPr>
     <w:tblPr>
       <w:tblStyleRowBandSize w:val="1"/>
@@ -17397,7 +17388,7 @@
       <w:rPr>
         <w:b/>
         <w:bCs/>
-        <w:color w:val="000000" w:themeColor="text1"/>
+        <w:color w:themeColor="text1"/>
       </w:rPr>
       <w:tblPr/>
       <w:tcPr>
@@ -17406,7 +17397,7 @@
     </w:tblStylePr>
     <w:tblStylePr w:type="firstCol">
       <w:rPr>
-        <w:color w:val="FFFFFF" w:themeColor="background1"/>
+        <w:color w:themeColor="background1"/>
       </w:rPr>
       <w:tblPr/>
       <w:tcPr>
@@ -17415,7 +17406,7 @@
     </w:tblStylePr>
     <w:tblStylePr w:type="lastCol">
       <w:rPr>
-        <w:color w:val="FFFFFF" w:themeColor="background1"/>
+        <w:color w:themeColor="background1"/>
       </w:rPr>
       <w:tblPr/>
       <w:tcPr>
@@ -17444,7 +17435,7 @@
       <w:spacing w:after="0" w:line="240" w:lineRule="auto"/>
     </w:pPr>
     <w:rPr>
-      <w:color w:val="000000" w:themeColor="text1"/>
+      <w:color w:themeColor="text1"/>
     </w:rPr>
     <w:tblPr>
       <w:tblStyleRowBandSize w:val="1"/>
@@ -17476,7 +17467,7 @@
       <w:rPr>
         <w:b/>
         <w:bCs/>
-        <w:color w:val="000000" w:themeColor="text1"/>
+        <w:color w:themeColor="text1"/>
       </w:rPr>
       <w:tblPr/>
       <w:tcPr>
@@ -17485,7 +17476,7 @@
     </w:tblStylePr>
     <w:tblStylePr w:type="firstCol">
       <w:rPr>
-        <w:color w:val="FFFFFF" w:themeColor="background1"/>
+        <w:color w:themeColor="background1"/>
       </w:rPr>
       <w:tblPr/>
       <w:tcPr>
@@ -17494,7 +17485,7 @@
     </w:tblStylePr>
     <w:tblStylePr w:type="lastCol">
       <w:rPr>
-        <w:color w:val="FFFFFF" w:themeColor="background1"/>
+        <w:color w:themeColor="background1"/>
       </w:rPr>
       <w:tblPr/>
       <w:tcPr>
@@ -17518,41 +17509,41 @@
 </file>
 
 <file path=word/theme/theme1.xml><?xml version="1.0" encoding="utf-8"?>
-<a:theme xmlns:a="http://schemas.openxmlformats.org/drawingml/2006/main" name="Office Theme">
+<a:theme xmlns:a="http://schemas.openxmlformats.org/drawingml/2006/main" xmlns:r="http://schemas.openxmlformats.org/officeDocument/2006/relationships" name="Office Theme">
   <a:themeElements>
     <a:clrScheme name="Office">
       <a:dk1>
-        <a:sysClr val="windowText" lastClr="000000"/>
+        <a:srgbClr val="000000"/>
       </a:dk1>
       <a:lt1>
-        <a:sysClr val="window" lastClr="FFFFFF"/>
+        <a:srgbClr val="ffffff"/>
       </a:lt1>
       <a:dk2>
-        <a:srgbClr val="1F497D"/>
+        <a:srgbClr val="1f497d"/>
       </a:dk2>
       <a:lt2>
-        <a:srgbClr val="EEECE1"/>
+        <a:srgbClr val="eeece1"/>
       </a:lt2>
       <a:accent1>
-        <a:srgbClr val="4F81BD"/>
+        <a:srgbClr val="4f81bd"/>
       </a:accent1>
       <a:accent2>
-        <a:srgbClr val="C0504D"/>
+        <a:srgbClr val="c0504d"/>
       </a:accent2>
       <a:accent3>
-        <a:srgbClr val="9BBB59"/>
+        <a:srgbClr val="9bbb59"/>
       </a:accent3>
       <a:accent4>
-        <a:srgbClr val="8064A2"/>
+        <a:srgbClr val="8064a2"/>
       </a:accent4>
       <a:accent5>
-        <a:srgbClr val="4BACC6"/>
+        <a:srgbClr val="4bacc6"/>
       </a:accent5>
       <a:accent6>
-        <a:srgbClr val="F79646"/>
+        <a:srgbClr val="f79646"/>
       </a:accent6>
       <a:hlink>
-        <a:srgbClr val="0000FF"/>
+        <a:srgbClr val="0000ff"/>
       </a:hlink>
       <a:folHlink>
         <a:srgbClr val="800080"/>
@@ -17560,280 +17551,132 @@
     </a:clrScheme>
     <a:fontScheme name="Office">
       <a:majorFont>
-        <a:latin typeface="Calibri"/>
+        <a:latin typeface="Calibri" pitchFamily="0" charset="1"/>
         <a:ea typeface=""/>
         <a:cs typeface=""/>
-        <a:font script="Jpan" typeface="ＭＳ ゴシック"/>
-        <a:font script="Hang" typeface="맑은 고딕"/>
-        <a:font script="Hans" typeface="宋体"/>
-        <a:font script="Hant" typeface="新細明體"/>
-        <a:font script="Arab" typeface="Times New Roman"/>
-        <a:font script="Hebr" typeface="Times New Roman"/>
-        <a:font script="Thai" typeface="Angsana New"/>
-        <a:font script="Ethi" typeface="Nyala"/>
-        <a:font script="Beng" typeface="Vrinda"/>
-        <a:font script="Gujr" typeface="Shruti"/>
-        <a:font script="Khmr" typeface="MoolBoran"/>
-        <a:font script="Knda" typeface="Tunga"/>
-        <a:font script="Guru" typeface="Raavi"/>
-        <a:font script="Cans" typeface="Euphemia"/>
-        <a:font script="Cher" typeface="Plantagenet Cherokee"/>
-        <a:font script="Yiii" typeface="Microsoft Yi Baiti"/>
-        <a:font script="Tibt" typeface="Microsoft Himalaya"/>
-        <a:font script="Thaa" typeface="MV Boli"/>
-        <a:font script="Deva" typeface="Mangal"/>
-        <a:font script="Telu" typeface="Gautami"/>
-        <a:font script="Taml" typeface="Latha"/>
-        <a:font script="Syrc" typeface="Estrangelo Edessa"/>
-        <a:font script="Orya" typeface="Kalinga"/>
-        <a:font script="Mlym" typeface="Kartika"/>
-        <a:font script="Laoo" typeface="DokChampa"/>
-        <a:font script="Sinh" typeface="Iskoola Pota"/>
-        <a:font script="Mong" typeface="Mongolian Baiti"/>
-        <a:font script="Viet" typeface="Times New Roman"/>
-        <a:font script="Uigh" typeface="Microsoft Uighur"/>
-        <a:font script="Geor" typeface="Sylfaen"/>
       </a:majorFont>
       <a:minorFont>
-        <a:latin typeface="Cambria"/>
+        <a:latin typeface="Cambria" pitchFamily="0" charset="1"/>
         <a:ea typeface=""/>
         <a:cs typeface=""/>
-        <a:font script="Jpan" typeface="ＭＳ 明朝"/>
-        <a:font script="Hang" typeface="맑은 고딕"/>
-        <a:font script="Hans" typeface="宋体"/>
-        <a:font script="Hant" typeface="新細明體"/>
-        <a:font script="Arab" typeface="Arial"/>
-        <a:font script="Hebr" typeface="Arial"/>
-        <a:font script="Thai" typeface="Cordia New"/>
-        <a:font script="Ethi" typeface="Nyala"/>
-        <a:font script="Beng" typeface="Vrinda"/>
-        <a:font script="Gujr" typeface="Shruti"/>
-        <a:font script="Khmr" typeface="DaunPenh"/>
-        <a:font script="Knda" typeface="Tunga"/>
-        <a:font script="Guru" typeface="Raavi"/>
-        <a:font script="Cans" typeface="Euphemia"/>
-        <a:font script="Cher" typeface="Plantagenet Cherokee"/>
-        <a:font script="Yiii" typeface="Microsoft Yi Baiti"/>
-        <a:font script="Tibt" typeface="Microsoft Himalaya"/>
-        <a:font script="Thaa" typeface="MV Boli"/>
-        <a:font script="Deva" typeface="Mangal"/>
-        <a:font script="Telu" typeface="Gautami"/>
-        <a:font script="Taml" typeface="Latha"/>
-        <a:font script="Syrc" typeface="Estrangelo Edessa"/>
-        <a:font script="Orya" typeface="Kalinga"/>
-        <a:font script="Mlym" typeface="Kartika"/>
-        <a:font script="Laoo" typeface="DokChampa"/>
-        <a:font script="Sinh" typeface="Iskoola Pota"/>
-        <a:font script="Mong" typeface="Mongolian Baiti"/>
-        <a:font script="Viet" typeface="Arial"/>
-        <a:font script="Uigh" typeface="Microsoft Uighur"/>
-        <a:font script="Geor" typeface="Sylfaen"/>
       </a:minorFont>
     </a:fontScheme>
-    <a:fmtScheme name="Office">
+    <a:fmtScheme>
       <a:fillStyleLst>
         <a:solidFill>
           <a:schemeClr val="phClr"/>
         </a:solidFill>
-        <a:gradFill rotWithShape="1">
+        <a:gradFill>
           <a:gsLst>
             <a:gs pos="0">
               <a:schemeClr val="phClr">
                 <a:tint val="50000"/>
-                <a:satMod val="300000"/>
               </a:schemeClr>
             </a:gs>
             <a:gs pos="35000">
               <a:schemeClr val="phClr">
                 <a:tint val="37000"/>
-                <a:satMod val="300000"/>
               </a:schemeClr>
             </a:gs>
             <a:gs pos="100000">
               <a:schemeClr val="phClr">
                 <a:tint val="15000"/>
-                <a:satMod val="350000"/>
               </a:schemeClr>
             </a:gs>
           </a:gsLst>
           <a:lin ang="16200000" scaled="1"/>
+          <a:tileRect l="0" t="0" r="0" b="0"/>
         </a:gradFill>
-        <a:gradFill rotWithShape="1">
+        <a:gradFill>
           <a:gsLst>
             <a:gs pos="0">
               <a:schemeClr val="phClr">
                 <a:tint val="100000"/>
                 <a:shade val="100000"/>
-                <a:satMod val="130000"/>
               </a:schemeClr>
             </a:gs>
             <a:gs pos="100000">
               <a:schemeClr val="phClr">
                 <a:tint val="50000"/>
                 <a:shade val="100000"/>
-                <a:satMod val="350000"/>
               </a:schemeClr>
             </a:gs>
           </a:gsLst>
           <a:lin ang="16200000" scaled="0"/>
+          <a:tileRect l="0" t="0" r="0" b="0"/>
         </a:gradFill>
       </a:fillStyleLst>
       <a:lnStyleLst>
         <a:ln w="9525" cap="flat" cmpd="sng" algn="ctr">
-          <a:solidFill>
-            <a:schemeClr val="phClr">
-              <a:shade val="95000"/>
-              <a:satMod val="105000"/>
-            </a:schemeClr>
-          </a:solidFill>
           <a:prstDash val="solid"/>
         </a:ln>
         <a:ln w="25400" cap="flat" cmpd="sng" algn="ctr">
-          <a:solidFill>
-            <a:schemeClr val="phClr"/>
-          </a:solidFill>
           <a:prstDash val="solid"/>
         </a:ln>
         <a:ln w="38100" cap="flat" cmpd="sng" algn="ctr">
-          <a:solidFill>
-            <a:schemeClr val="phClr"/>
-          </a:solidFill>
           <a:prstDash val="solid"/>
         </a:ln>
       </a:lnStyleLst>
       <a:effectStyleLst>
         <a:effectStyle>
-          <a:effectLst>
-            <a:outerShdw blurRad="40000" dist="20000" dir="5400000" rotWithShape="0">
-              <a:srgbClr val="000000">
-                <a:alpha val="38000"/>
-              </a:srgbClr>
-            </a:outerShdw>
-          </a:effectLst>
+          <a:effectLst/>
         </a:effectStyle>
         <a:effectStyle>
-          <a:effectLst>
-            <a:outerShdw blurRad="40000" dist="23000" dir="5400000" rotWithShape="0">
-              <a:srgbClr val="000000">
-                <a:alpha val="35000"/>
-              </a:srgbClr>
-            </a:outerShdw>
-          </a:effectLst>
+          <a:effectLst/>
         </a:effectStyle>
         <a:effectStyle>
-          <a:effectLst>
-            <a:outerShdw blurRad="40000" dist="23000" dir="5400000" rotWithShape="0">
-              <a:srgbClr val="000000">
-                <a:alpha val="35000"/>
-              </a:srgbClr>
-            </a:outerShdw>
-          </a:effectLst>
-          <a:scene3d>
-            <a:camera prst="orthographicFront">
-              <a:rot lat="0" lon="0" rev="0"/>
-            </a:camera>
-            <a:lightRig rig="threePt" dir="t">
-              <a:rot lat="0" lon="0" rev="1200000"/>
-            </a:lightRig>
-          </a:scene3d>
-          <a:sp3d>
-            <a:bevelT w="63500" h="25400"/>
-          </a:sp3d>
+          <a:effectLst/>
         </a:effectStyle>
       </a:effectStyleLst>
       <a:bgFillStyleLst>
         <a:solidFill>
           <a:schemeClr val="phClr"/>
         </a:solidFill>
-        <a:gradFill rotWithShape="1">
+        <a:gradFill>
           <a:gsLst>
             <a:gs pos="0">
               <a:schemeClr val="phClr">
                 <a:tint val="40000"/>
-                <a:satMod val="350000"/>
               </a:schemeClr>
             </a:gs>
             <a:gs pos="40000">
               <a:schemeClr val="phClr">
                 <a:tint val="45000"/>
                 <a:shade val="99000"/>
-                <a:satMod val="350000"/>
               </a:schemeClr>
             </a:gs>
             <a:gs pos="100000">
               <a:schemeClr val="phClr">
                 <a:shade val="20000"/>
-                <a:satMod val="255000"/>
               </a:schemeClr>
             </a:gs>
           </a:gsLst>
           <a:path path="circle">
             <a:fillToRect l="50000" t="-80000" r="50000" b="180000"/>
           </a:path>
+          <a:tileRect l="0" t="0" r="0" b="0"/>
         </a:gradFill>
-        <a:gradFill rotWithShape="1">
+        <a:gradFill>
           <a:gsLst>
             <a:gs pos="0">
               <a:schemeClr val="phClr">
                 <a:tint val="80000"/>
-                <a:satMod val="300000"/>
               </a:schemeClr>
             </a:gs>
             <a:gs pos="100000">
               <a:schemeClr val="phClr">
                 <a:shade val="30000"/>
-                <a:satMod val="200000"/>
               </a:schemeClr>
             </a:gs>
           </a:gsLst>
           <a:path path="circle">
             <a:fillToRect l="50000" t="50000" r="50000" b="50000"/>
           </a:path>
+          <a:tileRect l="0" t="0" r="0" b="0"/>
         </a:gradFill>
       </a:bgFillStyleLst>
     </a:fmtScheme>
   </a:themeElements>
-  <a:objectDefaults>
-    <a:spDef>
-      <a:spPr/>
-      <a:bodyPr/>
-      <a:lstStyle/>
-      <a:style>
-        <a:lnRef idx="1">
-          <a:schemeClr val="accent1"/>
-        </a:lnRef>
-        <a:fillRef idx="3">
-          <a:schemeClr val="accent1"/>
-        </a:fillRef>
-        <a:effectRef idx="2">
-          <a:schemeClr val="accent1"/>
-        </a:effectRef>
-        <a:fontRef idx="minor">
-          <a:schemeClr val="lt1"/>
-        </a:fontRef>
-      </a:style>
-    </a:spDef>
-    <a:lnDef>
-      <a:spPr/>
-      <a:bodyPr/>
-      <a:lstStyle/>
-      <a:style>
-        <a:lnRef idx="2">
-          <a:schemeClr val="accent1"/>
-        </a:lnRef>
-        <a:fillRef idx="0">
-          <a:schemeClr val="accent1"/>
-        </a:fillRef>
-        <a:effectRef idx="1">
-          <a:schemeClr val="accent1"/>
-        </a:effectRef>
-        <a:fontRef idx="minor">
-          <a:schemeClr val="tx1"/>
-        </a:fontRef>
-      </a:style>
-    </a:lnDef>
-  </a:objectDefaults>
-  <a:extraClrSchemeLst/>
 </a:theme>
 </file>
 

</xml_diff>

<commit_message>
Working CODE/topological_sort.py - without cycle detection
</commit_message>
<xml_diff>
--- a/TEXT/interview_problems_50_02.docx
+++ b/TEXT/interview_problems_50_02.docx
@@ -33,6 +33,9 @@
         <w:p>
           <w:pPr>
             <w:pStyle w:val="Contents1"/>
+            <w:tabs>
+              <w:tab w:val="right" w:pos="8640" w:leader="dot"/>
+            </w:tabs>
             <w:rPr/>
           </w:pPr>
           <w:r>
@@ -64,6 +67,9 @@
         <w:p>
           <w:pPr>
             <w:pStyle w:val="Contents1"/>
+            <w:tabs>
+              <w:tab w:val="right" w:pos="8640" w:leader="dot"/>
+            </w:tabs>
             <w:rPr/>
           </w:pPr>
           <w:hyperlink w:anchor="__RefHeading___Toc1584_2616740791">
@@ -80,6 +86,9 @@
         <w:p>
           <w:pPr>
             <w:pStyle w:val="Contents1"/>
+            <w:tabs>
+              <w:tab w:val="right" w:pos="8640" w:leader="dot"/>
+            </w:tabs>
             <w:rPr/>
           </w:pPr>
           <w:hyperlink w:anchor="__RefHeading___Toc1586_2616740791">
@@ -89,13 +98,16 @@
               </w:rPr>
               <w:t>3. Validate Binary Search Tree</w:t>
               <w:tab/>
-              <w:t>2</w:t>
+              <w:t>3</w:t>
             </w:r>
           </w:hyperlink>
         </w:p>
         <w:p>
           <w:pPr>
             <w:pStyle w:val="Contents1"/>
+            <w:tabs>
+              <w:tab w:val="right" w:pos="8640" w:leader="dot"/>
+            </w:tabs>
             <w:rPr/>
           </w:pPr>
           <w:hyperlink w:anchor="__RefHeading___Toc1588_2616740791">
@@ -112,6 +124,9 @@
         <w:p>
           <w:pPr>
             <w:pStyle w:val="Contents1"/>
+            <w:tabs>
+              <w:tab w:val="right" w:pos="8640" w:leader="dot"/>
+            </w:tabs>
             <w:rPr/>
           </w:pPr>
           <w:hyperlink w:anchor="__RefHeading___Toc1590_2616740791">
@@ -128,6 +143,9 @@
         <w:p>
           <w:pPr>
             <w:pStyle w:val="Contents1"/>
+            <w:tabs>
+              <w:tab w:val="right" w:pos="8640" w:leader="dot"/>
+            </w:tabs>
             <w:rPr/>
           </w:pPr>
           <w:hyperlink w:anchor="__RefHeading___Toc1592_2616740791">
@@ -135,9 +153,47 @@
               <w:rPr>
                 <w:rStyle w:val="IndexLink"/>
               </w:rPr>
-              <w:t>6. Sliding Window Maximum</w:t>
+              <w:t>6. Sliding Window Maximum – I CANNOT SOLVE IT</w:t>
               <w:tab/>
-              <w:t>4</w:t>
+              <w:t>5</w:t>
+            </w:r>
+          </w:hyperlink>
+        </w:p>
+        <w:p>
+          <w:pPr>
+            <w:pStyle w:val="Contents1"/>
+            <w:tabs>
+              <w:tab w:val="right" w:pos="8640" w:leader="dot"/>
+            </w:tabs>
+            <w:rPr/>
+          </w:pPr>
+          <w:hyperlink w:anchor="__RefHeading___Toc1542_581427623">
+            <w:r>
+              <w:rPr>
+                <w:rStyle w:val="IndexLink"/>
+              </w:rPr>
+              <w:t>7. Product of Array Except Self (alt)</w:t>
+              <w:tab/>
+              <w:t>5</w:t>
+            </w:r>
+          </w:hyperlink>
+        </w:p>
+        <w:p>
+          <w:pPr>
+            <w:pStyle w:val="Contents1"/>
+            <w:tabs>
+              <w:tab w:val="right" w:pos="8640" w:leader="dot"/>
+            </w:tabs>
+            <w:rPr/>
+          </w:pPr>
+          <w:hyperlink w:anchor="__RefHeading___Toc1544_581427623">
+            <w:r>
+              <w:rPr>
+                <w:rStyle w:val="IndexLink"/>
+              </w:rPr>
+              <w:t>8. Kth Smallest Element in a BST</w:t>
+              <w:tab/>
+              <w:t>6</w:t>
             </w:r>
           </w:hyperlink>
           <w:r>
@@ -836,6 +892,8 @@
         <w:pStyle w:val="Heading1"/>
         <w:rPr/>
       </w:pPr>
+      <w:bookmarkStart w:id="6" w:name="__RefHeading___Toc1542_581427623"/>
+      <w:bookmarkEnd w:id="6"/>
       <w:r>
         <w:rPr/>
         <w:t>7. Product of Array Except Self (alt)</w:t>
@@ -954,6 +1012,8 @@
         <w:pStyle w:val="Heading1"/>
         <w:rPr/>
       </w:pPr>
+      <w:bookmarkStart w:id="7" w:name="__RefHeading___Toc1544_581427623"/>
+      <w:bookmarkEnd w:id="7"/>
       <w:r>
         <w:rPr/>
         <w:t>8. Kth Smallest Element in a BST</w:t>
@@ -1049,7 +1109,7 @@
     </w:p>
     <w:p>
       <w:pPr>
-        <w:pStyle w:val="Normal"/>
+        <w:pStyle w:val="Heading1"/>
         <w:rPr/>
       </w:pPr>
       <w:r>
@@ -1113,7 +1173,9 @@
         <w:rPr/>
       </w:pPr>
       <w:r>
-        <w:rPr/>
+        <w:rPr>
+          <w:rFonts w:ascii="Courier New" w:hAnsi="Courier New"/>
+        </w:rPr>
         <w:t>from collections import defaultdict, deque</w:t>
         <w:br/>
         <w:br/>
@@ -1152,6 +1214,9 @@
         <w:t xml:space="preserve">        return []  # cycle exists</w:t>
         <w:br/>
         <w:t xml:space="preserve">    return order</w:t>
+      </w:r>
+      <w:r>
+        <w:rPr/>
         <w:br/>
       </w:r>
     </w:p>

</xml_diff>

<commit_message>
Working CODE/graph_serialize_deserialize.py for the case of provided nodes' unique IDs
</commit_message>
<xml_diff>
--- a/TEXT/interview_problems_50_02.docx
+++ b/TEXT/interview_problems_50_02.docx
@@ -22,7 +22,7 @@
       <w:sdtContent>
         <w:p>
           <w:pPr>
-            <w:pStyle w:val="TOCHeading"/>
+            <w:pStyle w:val="ContentsHeading"/>
             <w:rPr/>
           </w:pPr>
           <w:r>
@@ -32,7 +32,10 @@
         </w:p>
         <w:p>
           <w:pPr>
-            <w:pStyle w:val="TOC1"/>
+            <w:pStyle w:val="Contents1"/>
+            <w:tabs>
+              <w:tab w:val="right" w:pos="8640" w:leader="dot"/>
+            </w:tabs>
             <w:rPr/>
           </w:pPr>
           <w:r>
@@ -63,7 +66,10 @@
         </w:p>
         <w:p>
           <w:pPr>
-            <w:pStyle w:val="TOC1"/>
+            <w:pStyle w:val="Contents1"/>
+            <w:tabs>
+              <w:tab w:val="right" w:pos="8640" w:leader="dot"/>
+            </w:tabs>
             <w:rPr/>
           </w:pPr>
           <w:hyperlink w:anchor="__RefHeading___Toc1584_2616740791">
@@ -79,7 +85,10 @@
         </w:p>
         <w:p>
           <w:pPr>
-            <w:pStyle w:val="TOC1"/>
+            <w:pStyle w:val="Contents1"/>
+            <w:tabs>
+              <w:tab w:val="right" w:pos="8640" w:leader="dot"/>
+            </w:tabs>
             <w:rPr/>
           </w:pPr>
           <w:hyperlink w:anchor="__RefHeading___Toc1586_2616740791">
@@ -95,7 +104,10 @@
         </w:p>
         <w:p>
           <w:pPr>
-            <w:pStyle w:val="TOC1"/>
+            <w:pStyle w:val="Contents1"/>
+            <w:tabs>
+              <w:tab w:val="right" w:pos="8640" w:leader="dot"/>
+            </w:tabs>
             <w:rPr/>
           </w:pPr>
           <w:hyperlink w:anchor="__RefHeading___Toc1588_2616740791">
@@ -111,7 +123,10 @@
         </w:p>
         <w:p>
           <w:pPr>
-            <w:pStyle w:val="TOC1"/>
+            <w:pStyle w:val="Contents1"/>
+            <w:tabs>
+              <w:tab w:val="right" w:pos="8640" w:leader="dot"/>
+            </w:tabs>
             <w:rPr/>
           </w:pPr>
           <w:hyperlink w:anchor="__RefHeading___Toc1590_2616740791">
@@ -127,7 +142,10 @@
         </w:p>
         <w:p>
           <w:pPr>
-            <w:pStyle w:val="TOC1"/>
+            <w:pStyle w:val="Contents1"/>
+            <w:tabs>
+              <w:tab w:val="right" w:pos="8640" w:leader="dot"/>
+            </w:tabs>
             <w:rPr/>
           </w:pPr>
           <w:hyperlink w:anchor="__RefHeading___Toc1592_2616740791">
@@ -143,7 +161,10 @@
         </w:p>
         <w:p>
           <w:pPr>
-            <w:pStyle w:val="TOC1"/>
+            <w:pStyle w:val="Contents1"/>
+            <w:tabs>
+              <w:tab w:val="right" w:pos="8640" w:leader="dot"/>
+            </w:tabs>
             <w:rPr/>
           </w:pPr>
           <w:hyperlink w:anchor="__RefHeading___Toc1542_581427623">
@@ -159,7 +180,10 @@
         </w:p>
         <w:p>
           <w:pPr>
-            <w:pStyle w:val="TOC1"/>
+            <w:pStyle w:val="Contents1"/>
+            <w:tabs>
+              <w:tab w:val="right" w:pos="8640" w:leader="dot"/>
+            </w:tabs>
             <w:rPr/>
           </w:pPr>
           <w:hyperlink w:anchor="__RefHeading___Toc1544_581427623">
@@ -175,7 +199,10 @@
         </w:p>
         <w:p>
           <w:pPr>
-            <w:pStyle w:val="TOC1"/>
+            <w:pStyle w:val="Contents1"/>
+            <w:tabs>
+              <w:tab w:val="right" w:pos="8640" w:leader="dot"/>
+            </w:tabs>
             <w:rPr/>
           </w:pPr>
           <w:hyperlink w:anchor="__RefHeading___Toc1562_2286325589">
@@ -191,7 +218,10 @@
         </w:p>
         <w:p>
           <w:pPr>
-            <w:pStyle w:val="TOC1"/>
+            <w:pStyle w:val="Contents1"/>
+            <w:tabs>
+              <w:tab w:val="right" w:pos="8640" w:leader="dot"/>
+            </w:tabs>
             <w:rPr/>
           </w:pPr>
           <w:hyperlink w:anchor="__RefHeading___Toc1564_2286325589">
@@ -207,7 +237,10 @@
         </w:p>
         <w:p>
           <w:pPr>
-            <w:pStyle w:val="TOC1"/>
+            <w:pStyle w:val="Contents1"/>
+            <w:tabs>
+              <w:tab w:val="right" w:pos="8640" w:leader="dot"/>
+            </w:tabs>
             <w:rPr/>
           </w:pPr>
           <w:hyperlink w:anchor="__RefHeading___Toc1569_2286325589">
@@ -220,6 +253,25 @@
               <w:t>8</w:t>
             </w:r>
           </w:hyperlink>
+        </w:p>
+        <w:p>
+          <w:pPr>
+            <w:pStyle w:val="Contents1"/>
+            <w:tabs>
+              <w:tab w:val="right" w:pos="8640" w:leader="dot"/>
+            </w:tabs>
+            <w:rPr/>
+          </w:pPr>
+          <w:hyperlink w:anchor="__RefHeading___Toc1593_723969566">
+            <w:r>
+              <w:rPr>
+                <w:rStyle w:val="IndexLink"/>
+              </w:rPr>
+              <w:t>12. Serialize/Deserialize Graph (Undirected)</w:t>
+              <w:tab/>
+              <w:t>9</w:t>
+            </w:r>
+          </w:hyperlink>
           <w:r>
             <w:rPr>
               <w:rStyle w:val="IndexLink"/>
@@ -1471,9 +1523,11 @@
     </w:p>
     <w:p>
       <w:pPr>
-        <w:pStyle w:val="Normal"/>
-        <w:rPr/>
-      </w:pPr>
+        <w:pStyle w:val="Heading1"/>
+        <w:rPr/>
+      </w:pPr>
+      <w:bookmarkStart w:id="11" w:name="__RefHeading___Toc1593_723969566"/>
+      <w:bookmarkEnd w:id="11"/>
       <w:r>
         <w:rPr/>
         <w:t>12. Serialize/Deserialize Graph (Undirected)</w:t>
@@ -1535,14 +1589,28 @@
         <w:rPr/>
       </w:pPr>
       <w:r>
-        <w:rPr/>
+        <w:rPr>
+          <w:rFonts w:ascii="Courier New" w:hAnsi="Courier New"/>
+        </w:rPr>
         <w:t>def serialize_graph(adj):</w:t>
         <w:br/>
         <w:t xml:space="preserve">    # adj: dict node -&gt; list of neighbors</w:t>
         <w:br/>
         <w:t xml:space="preserve">    parts = []</w:t>
         <w:br/>
-        <w:t xml:space="preserve">    for node, neigh in adj.items():</w:t>
+        <w:t xml:space="preserve">    for node, neigh</w:t>
+      </w:r>
+      <w:r>
+        <w:rPr>
+          <w:rFonts w:ascii="Courier New" w:hAnsi="Courier New"/>
+        </w:rPr>
+        <w:t>1</w:t>
+      </w:r>
+      <w:r>
+        <w:rPr>
+          <w:rFonts w:ascii="Courier New" w:hAnsi="Courier New"/>
+        </w:rPr>
+        <w:t xml:space="preserve"> in adj.items():</w:t>
         <w:br/>
         <w:t xml:space="preserve">        parts.append(str(node) + ':' + ','.join(map(str, neigh)))</w:t>
         <w:br/>
@@ -1570,6 +1638,9 @@
         <w:t xml:space="preserve">            adj[int(node)] = []</w:t>
         <w:br/>
         <w:t xml:space="preserve">    return adj</w:t>
+      </w:r>
+      <w:r>
+        <w:rPr/>
         <w:br/>
       </w:r>
     </w:p>
@@ -5860,7 +5931,7 @@
   <w:docDefaults>
     <w:rPrDefault>
       <w:rPr>
-        <w:rFonts w:ascii="Cambria" w:hAnsi="Cambria" w:eastAsia="ＭＳ 明朝" w:cs="" w:asciiTheme="minorHAnsi" w:cstheme="minorBidi" w:eastAsiaTheme="minorEastAsia" w:hAnsiTheme="minorHAnsi"/>
+        <w:rFonts w:ascii="Cambria" w:hAnsi="Cambria" w:eastAsia="" w:cs="" w:asciiTheme="minorHAnsi" w:cstheme="minorBidi" w:eastAsiaTheme="minorEastAsia" w:hAnsiTheme="minorHAnsi"/>
         <w:sz w:val="22"/>
         <w:szCs w:val="22"/>
         <w:lang w:val="en-US" w:eastAsia="en-US" w:bidi="ar-SA"/>
@@ -6023,7 +6094,7 @@
       <w:jc w:val="left"/>
     </w:pPr>
     <w:rPr>
-      <w:rFonts w:ascii="Cambria" w:hAnsi="Cambria" w:eastAsia="ＭＳ 明朝" w:cs="" w:asciiTheme="minorHAnsi" w:cstheme="minorBidi" w:eastAsiaTheme="minorEastAsia" w:hAnsiTheme="minorHAnsi"/>
+      <w:rFonts w:ascii="Cambria" w:hAnsi="Cambria" w:eastAsia="" w:cs="" w:asciiTheme="minorHAnsi" w:cstheme="minorBidi" w:eastAsiaTheme="minorEastAsia" w:hAnsiTheme="minorHAnsi"/>
       <w:color w:val="auto"/>
       <w:kern w:val="0"/>
       <w:sz w:val="22"/>
@@ -6046,10 +6117,10 @@
       <w:outlineLvl w:val="0"/>
     </w:pPr>
     <w:rPr>
-      <w:rFonts w:ascii="Calibri" w:hAnsi="Calibri" w:eastAsia="ＭＳ ゴシック" w:cs="" w:asciiTheme="majorHAnsi" w:cstheme="majorBidi" w:eastAsiaTheme="majorEastAsia" w:hAnsiTheme="majorHAnsi"/>
+      <w:rFonts w:ascii="Calibri" w:hAnsi="Calibri" w:eastAsia="" w:cs="" w:asciiTheme="majorHAnsi" w:cstheme="majorBidi" w:eastAsiaTheme="majorEastAsia" w:hAnsiTheme="majorHAnsi"/>
       <w:b/>
       <w:bCs/>
-      <w:color w:themeColor="accent1" w:themeShade="bf" w:val="365F91"/>
+      <w:color w:val="365F91" w:themeColor="accent1" w:themeShade="bf"/>
       <w:sz w:val="28"/>
       <w:szCs w:val="28"/>
     </w:rPr>
@@ -6070,10 +6141,10 @@
       <w:outlineLvl w:val="1"/>
     </w:pPr>
     <w:rPr>
-      <w:rFonts w:ascii="Calibri" w:hAnsi="Calibri" w:eastAsia="ＭＳ ゴシック" w:cs="" w:asciiTheme="majorHAnsi" w:cstheme="majorBidi" w:eastAsiaTheme="majorEastAsia" w:hAnsiTheme="majorHAnsi"/>
+      <w:rFonts w:ascii="Calibri" w:hAnsi="Calibri" w:eastAsia="" w:cs="" w:asciiTheme="majorHAnsi" w:cstheme="majorBidi" w:eastAsiaTheme="majorEastAsia" w:hAnsiTheme="majorHAnsi"/>
       <w:b/>
       <w:bCs/>
-      <w:color w:themeColor="accent1" w:val="4F81BD"/>
+      <w:color w:val="4F81BD" w:themeColor="accent1"/>
       <w:sz w:val="26"/>
       <w:szCs w:val="26"/>
     </w:rPr>
@@ -6094,10 +6165,10 @@
       <w:outlineLvl w:val="2"/>
     </w:pPr>
     <w:rPr>
-      <w:rFonts w:ascii="Calibri" w:hAnsi="Calibri" w:eastAsia="ＭＳ ゴシック" w:cs="" w:asciiTheme="majorHAnsi" w:cstheme="majorBidi" w:eastAsiaTheme="majorEastAsia" w:hAnsiTheme="majorHAnsi"/>
+      <w:rFonts w:ascii="Calibri" w:hAnsi="Calibri" w:eastAsia="" w:cs="" w:asciiTheme="majorHAnsi" w:cstheme="majorBidi" w:eastAsiaTheme="majorEastAsia" w:hAnsiTheme="majorHAnsi"/>
       <w:b/>
       <w:bCs/>
-      <w:color w:themeColor="accent1" w:val="4F81BD"/>
+      <w:color w:val="4F81BD" w:themeColor="accent1"/>
     </w:rPr>
   </w:style>
   <w:style w:type="paragraph" w:styleId="Heading4">
@@ -6117,12 +6188,12 @@
       <w:outlineLvl w:val="3"/>
     </w:pPr>
     <w:rPr>
-      <w:rFonts w:ascii="Calibri" w:hAnsi="Calibri" w:eastAsia="ＭＳ ゴシック" w:cs="" w:asciiTheme="majorHAnsi" w:cstheme="majorBidi" w:eastAsiaTheme="majorEastAsia" w:hAnsiTheme="majorHAnsi"/>
+      <w:rFonts w:ascii="Calibri" w:hAnsi="Calibri" w:eastAsia="" w:cs="" w:asciiTheme="majorHAnsi" w:cstheme="majorBidi" w:eastAsiaTheme="majorEastAsia" w:hAnsiTheme="majorHAnsi"/>
       <w:b/>
       <w:bCs/>
       <w:i/>
       <w:iCs/>
-      <w:color w:themeColor="accent1" w:val="4F81BD"/>
+      <w:color w:val="4F81BD" w:themeColor="accent1"/>
     </w:rPr>
   </w:style>
   <w:style w:type="paragraph" w:styleId="Heading5">
@@ -6142,8 +6213,8 @@
       <w:outlineLvl w:val="4"/>
     </w:pPr>
     <w:rPr>
-      <w:rFonts w:ascii="Calibri" w:hAnsi="Calibri" w:eastAsia="ＭＳ ゴシック" w:cs="" w:asciiTheme="majorHAnsi" w:cstheme="majorBidi" w:eastAsiaTheme="majorEastAsia" w:hAnsiTheme="majorHAnsi"/>
-      <w:color w:themeColor="accent1" w:themeShade="7f" w:val="243F60"/>
+      <w:rFonts w:ascii="Calibri" w:hAnsi="Calibri" w:eastAsia="" w:cs="" w:asciiTheme="majorHAnsi" w:cstheme="majorBidi" w:eastAsiaTheme="majorEastAsia" w:hAnsiTheme="majorHAnsi"/>
+      <w:color w:val="243F60" w:themeColor="accent1" w:themeShade="7f"/>
     </w:rPr>
   </w:style>
   <w:style w:type="paragraph" w:styleId="Heading6">
@@ -6163,10 +6234,10 @@
       <w:outlineLvl w:val="5"/>
     </w:pPr>
     <w:rPr>
-      <w:rFonts w:ascii="Calibri" w:hAnsi="Calibri" w:eastAsia="ＭＳ ゴシック" w:cs="" w:asciiTheme="majorHAnsi" w:cstheme="majorBidi" w:eastAsiaTheme="majorEastAsia" w:hAnsiTheme="majorHAnsi"/>
+      <w:rFonts w:ascii="Calibri" w:hAnsi="Calibri" w:eastAsia="" w:cs="" w:asciiTheme="majorHAnsi" w:cstheme="majorBidi" w:eastAsiaTheme="majorEastAsia" w:hAnsiTheme="majorHAnsi"/>
       <w:i/>
       <w:iCs/>
-      <w:color w:themeColor="accent1" w:themeShade="7f" w:val="243F60"/>
+      <w:color w:val="243F60" w:themeColor="accent1" w:themeShade="7f"/>
     </w:rPr>
   </w:style>
   <w:style w:type="paragraph" w:styleId="Heading7">
@@ -6186,10 +6257,10 @@
       <w:outlineLvl w:val="6"/>
     </w:pPr>
     <w:rPr>
-      <w:rFonts w:ascii="Calibri" w:hAnsi="Calibri" w:eastAsia="ＭＳ ゴシック" w:cs="" w:asciiTheme="majorHAnsi" w:cstheme="majorBidi" w:eastAsiaTheme="majorEastAsia" w:hAnsiTheme="majorHAnsi"/>
+      <w:rFonts w:ascii="Calibri" w:hAnsi="Calibri" w:eastAsia="" w:cs="" w:asciiTheme="majorHAnsi" w:cstheme="majorBidi" w:eastAsiaTheme="majorEastAsia" w:hAnsiTheme="majorHAnsi"/>
       <w:i/>
       <w:iCs/>
-      <w:color w:themeColor="text1" w:themeTint="bf" w:val="404040"/>
+      <w:color w:val="404040" w:themeColor="text1" w:themeTint="bf"/>
     </w:rPr>
   </w:style>
   <w:style w:type="paragraph" w:styleId="Heading8">
@@ -6209,8 +6280,8 @@
       <w:outlineLvl w:val="7"/>
     </w:pPr>
     <w:rPr>
-      <w:rFonts w:ascii="Calibri" w:hAnsi="Calibri" w:eastAsia="ＭＳ ゴシック" w:cs="" w:asciiTheme="majorHAnsi" w:cstheme="majorBidi" w:eastAsiaTheme="majorEastAsia" w:hAnsiTheme="majorHAnsi"/>
-      <w:color w:themeColor="accent1" w:val="4F81BD"/>
+      <w:rFonts w:ascii="Calibri" w:hAnsi="Calibri" w:eastAsia="" w:cs="" w:asciiTheme="majorHAnsi" w:cstheme="majorBidi" w:eastAsiaTheme="majorEastAsia" w:hAnsiTheme="majorHAnsi"/>
+      <w:color w:val="4F81BD" w:themeColor="accent1"/>
       <w:sz w:val="20"/>
       <w:szCs w:val="20"/>
     </w:rPr>
@@ -6232,10 +6303,10 @@
       <w:outlineLvl w:val="8"/>
     </w:pPr>
     <w:rPr>
-      <w:rFonts w:ascii="Calibri" w:hAnsi="Calibri" w:eastAsia="ＭＳ ゴシック" w:cs="" w:asciiTheme="majorHAnsi" w:cstheme="majorBidi" w:eastAsiaTheme="majorEastAsia" w:hAnsiTheme="majorHAnsi"/>
+      <w:rFonts w:ascii="Calibri" w:hAnsi="Calibri" w:eastAsia="" w:cs="" w:asciiTheme="majorHAnsi" w:cstheme="majorBidi" w:eastAsiaTheme="majorEastAsia" w:hAnsiTheme="majorHAnsi"/>
       <w:i/>
       <w:iCs/>
-      <w:color w:themeColor="text1" w:themeTint="bf" w:val="404040"/>
+      <w:color w:val="404040" w:themeColor="text1" w:themeTint="bf"/>
       <w:sz w:val="20"/>
       <w:szCs w:val="20"/>
     </w:rPr>
@@ -6274,10 +6345,10 @@
     <w:qFormat/>
     <w:rsid w:val="00fc693f"/>
     <w:rPr>
-      <w:rFonts w:ascii="Calibri" w:hAnsi="Calibri" w:eastAsia="ＭＳ ゴシック" w:cs="" w:asciiTheme="majorHAnsi" w:cstheme="majorBidi" w:eastAsiaTheme="majorEastAsia" w:hAnsiTheme="majorHAnsi"/>
+      <w:rFonts w:ascii="Calibri" w:hAnsi="Calibri" w:eastAsia="" w:cs="" w:asciiTheme="majorHAnsi" w:cstheme="majorBidi" w:eastAsiaTheme="majorEastAsia" w:hAnsiTheme="majorHAnsi"/>
       <w:b/>
       <w:bCs/>
-      <w:color w:themeColor="accent1" w:themeShade="bf" w:val="365F91"/>
+      <w:color w:val="365F91" w:themeColor="accent1" w:themeShade="bf"/>
       <w:sz w:val="28"/>
       <w:szCs w:val="28"/>
     </w:rPr>
@@ -6290,10 +6361,10 @@
     <w:qFormat/>
     <w:rsid w:val="00fc693f"/>
     <w:rPr>
-      <w:rFonts w:ascii="Calibri" w:hAnsi="Calibri" w:eastAsia="ＭＳ ゴシック" w:cs="" w:asciiTheme="majorHAnsi" w:cstheme="majorBidi" w:eastAsiaTheme="majorEastAsia" w:hAnsiTheme="majorHAnsi"/>
+      <w:rFonts w:ascii="Calibri" w:hAnsi="Calibri" w:eastAsia="" w:cs="" w:asciiTheme="majorHAnsi" w:cstheme="majorBidi" w:eastAsiaTheme="majorEastAsia" w:hAnsiTheme="majorHAnsi"/>
       <w:b/>
       <w:bCs/>
-      <w:color w:themeColor="accent1" w:val="4F81BD"/>
+      <w:color w:val="4F81BD" w:themeColor="accent1"/>
       <w:sz w:val="26"/>
       <w:szCs w:val="26"/>
     </w:rPr>
@@ -6306,10 +6377,10 @@
     <w:qFormat/>
     <w:rsid w:val="00fc693f"/>
     <w:rPr>
-      <w:rFonts w:ascii="Calibri" w:hAnsi="Calibri" w:eastAsia="ＭＳ ゴシック" w:cs="" w:asciiTheme="majorHAnsi" w:cstheme="majorBidi" w:eastAsiaTheme="majorEastAsia" w:hAnsiTheme="majorHAnsi"/>
+      <w:rFonts w:ascii="Calibri" w:hAnsi="Calibri" w:eastAsia="" w:cs="" w:asciiTheme="majorHAnsi" w:cstheme="majorBidi" w:eastAsiaTheme="majorEastAsia" w:hAnsiTheme="majorHAnsi"/>
       <w:b/>
       <w:bCs/>
-      <w:color w:themeColor="accent1" w:val="4F81BD"/>
+      <w:color w:val="4F81BD" w:themeColor="accent1"/>
     </w:rPr>
   </w:style>
   <w:style w:type="character" w:styleId="TitleChar" w:customStyle="1">
@@ -6320,8 +6391,8 @@
     <w:qFormat/>
     <w:rsid w:val="00fc693f"/>
     <w:rPr>
-      <w:rFonts w:ascii="Calibri" w:hAnsi="Calibri" w:eastAsia="ＭＳ ゴシック" w:cs="" w:asciiTheme="majorHAnsi" w:cstheme="majorBidi" w:eastAsiaTheme="majorEastAsia" w:hAnsiTheme="majorHAnsi"/>
-      <w:color w:themeColor="text2" w:themeShade="bf" w:val="17365D"/>
+      <w:rFonts w:ascii="Calibri" w:hAnsi="Calibri" w:eastAsia="" w:cs="" w:asciiTheme="majorHAnsi" w:cstheme="majorBidi" w:eastAsiaTheme="majorEastAsia" w:hAnsiTheme="majorHAnsi"/>
+      <w:color w:val="17365D" w:themeColor="text2" w:themeShade="bf"/>
       <w:spacing w:val="5"/>
       <w:kern w:val="2"/>
       <w:sz w:val="52"/>
@@ -6336,10 +6407,10 @@
     <w:qFormat/>
     <w:rsid w:val="00fc693f"/>
     <w:rPr>
-      <w:rFonts w:ascii="Calibri" w:hAnsi="Calibri" w:eastAsia="ＭＳ ゴシック" w:cs="" w:asciiTheme="majorHAnsi" w:cstheme="majorBidi" w:eastAsiaTheme="majorEastAsia" w:hAnsiTheme="majorHAnsi"/>
+      <w:rFonts w:ascii="Calibri" w:hAnsi="Calibri" w:eastAsia="" w:cs="" w:asciiTheme="majorHAnsi" w:cstheme="majorBidi" w:eastAsiaTheme="majorEastAsia" w:hAnsiTheme="majorHAnsi"/>
       <w:i/>
       <w:iCs/>
-      <w:color w:themeColor="accent1" w:val="4F81BD"/>
+      <w:color w:val="4F81BD" w:themeColor="accent1"/>
       <w:spacing w:val="15"/>
       <w:sz w:val="24"/>
       <w:szCs w:val="24"/>
@@ -6397,7 +6468,7 @@
     <w:rPr>
       <w:i/>
       <w:iCs/>
-      <w:color w:themeColor="text1" w:val="000000"/>
+      <w:color w:val="000000" w:themeColor="text1"/>
     </w:rPr>
   </w:style>
   <w:style w:type="character" w:styleId="Heading4Char" w:customStyle="1">
@@ -6409,12 +6480,12 @@
     <w:qFormat/>
     <w:rsid w:val="00fc693f"/>
     <w:rPr>
-      <w:rFonts w:ascii="Calibri" w:hAnsi="Calibri" w:eastAsia="ＭＳ ゴシック" w:cs="" w:asciiTheme="majorHAnsi" w:cstheme="majorBidi" w:eastAsiaTheme="majorEastAsia" w:hAnsiTheme="majorHAnsi"/>
+      <w:rFonts w:ascii="Calibri" w:hAnsi="Calibri" w:eastAsia="" w:cs="" w:asciiTheme="majorHAnsi" w:cstheme="majorBidi" w:eastAsiaTheme="majorEastAsia" w:hAnsiTheme="majorHAnsi"/>
       <w:b/>
       <w:bCs/>
       <w:i/>
       <w:iCs/>
-      <w:color w:themeColor="accent1" w:val="4F81BD"/>
+      <w:color w:val="4F81BD" w:themeColor="accent1"/>
     </w:rPr>
   </w:style>
   <w:style w:type="character" w:styleId="Heading5Char" w:customStyle="1">
@@ -6426,8 +6497,8 @@
     <w:qFormat/>
     <w:rsid w:val="00fc693f"/>
     <w:rPr>
-      <w:rFonts w:ascii="Calibri" w:hAnsi="Calibri" w:eastAsia="ＭＳ ゴシック" w:cs="" w:asciiTheme="majorHAnsi" w:cstheme="majorBidi" w:eastAsiaTheme="majorEastAsia" w:hAnsiTheme="majorHAnsi"/>
-      <w:color w:themeColor="accent1" w:themeShade="7f" w:val="243F60"/>
+      <w:rFonts w:ascii="Calibri" w:hAnsi="Calibri" w:eastAsia="" w:cs="" w:asciiTheme="majorHAnsi" w:cstheme="majorBidi" w:eastAsiaTheme="majorEastAsia" w:hAnsiTheme="majorHAnsi"/>
+      <w:color w:val="243F60" w:themeColor="accent1" w:themeShade="7f"/>
     </w:rPr>
   </w:style>
   <w:style w:type="character" w:styleId="Heading6Char" w:customStyle="1">
@@ -6439,10 +6510,10 @@
     <w:qFormat/>
     <w:rsid w:val="00fc693f"/>
     <w:rPr>
-      <w:rFonts w:ascii="Calibri" w:hAnsi="Calibri" w:eastAsia="ＭＳ ゴシック" w:cs="" w:asciiTheme="majorHAnsi" w:cstheme="majorBidi" w:eastAsiaTheme="majorEastAsia" w:hAnsiTheme="majorHAnsi"/>
+      <w:rFonts w:ascii="Calibri" w:hAnsi="Calibri" w:eastAsia="" w:cs="" w:asciiTheme="majorHAnsi" w:cstheme="majorBidi" w:eastAsiaTheme="majorEastAsia" w:hAnsiTheme="majorHAnsi"/>
       <w:i/>
       <w:iCs/>
-      <w:color w:themeColor="accent1" w:themeShade="7f" w:val="243F60"/>
+      <w:color w:val="243F60" w:themeColor="accent1" w:themeShade="7f"/>
     </w:rPr>
   </w:style>
   <w:style w:type="character" w:styleId="Heading7Char" w:customStyle="1">
@@ -6454,10 +6525,10 @@
     <w:qFormat/>
     <w:rsid w:val="00fc693f"/>
     <w:rPr>
-      <w:rFonts w:ascii="Calibri" w:hAnsi="Calibri" w:eastAsia="ＭＳ ゴシック" w:cs="" w:asciiTheme="majorHAnsi" w:cstheme="majorBidi" w:eastAsiaTheme="majorEastAsia" w:hAnsiTheme="majorHAnsi"/>
+      <w:rFonts w:ascii="Calibri" w:hAnsi="Calibri" w:eastAsia="" w:cs="" w:asciiTheme="majorHAnsi" w:cstheme="majorBidi" w:eastAsiaTheme="majorEastAsia" w:hAnsiTheme="majorHAnsi"/>
       <w:i/>
       <w:iCs/>
-      <w:color w:themeColor="text1" w:themeTint="bf" w:val="404040"/>
+      <w:color w:val="404040" w:themeColor="text1" w:themeTint="bf"/>
     </w:rPr>
   </w:style>
   <w:style w:type="character" w:styleId="Heading8Char" w:customStyle="1">
@@ -6469,8 +6540,8 @@
     <w:qFormat/>
     <w:rsid w:val="00fc693f"/>
     <w:rPr>
-      <w:rFonts w:ascii="Calibri" w:hAnsi="Calibri" w:eastAsia="ＭＳ ゴシック" w:cs="" w:asciiTheme="majorHAnsi" w:cstheme="majorBidi" w:eastAsiaTheme="majorEastAsia" w:hAnsiTheme="majorHAnsi"/>
-      <w:color w:themeColor="accent1" w:val="4F81BD"/>
+      <w:rFonts w:ascii="Calibri" w:hAnsi="Calibri" w:eastAsia="" w:cs="" w:asciiTheme="majorHAnsi" w:cstheme="majorBidi" w:eastAsiaTheme="majorEastAsia" w:hAnsiTheme="majorHAnsi"/>
+      <w:color w:val="4F81BD" w:themeColor="accent1"/>
       <w:sz w:val="20"/>
       <w:szCs w:val="20"/>
     </w:rPr>
@@ -6484,10 +6555,10 @@
     <w:qFormat/>
     <w:rsid w:val="00fc693f"/>
     <w:rPr>
-      <w:rFonts w:ascii="Calibri" w:hAnsi="Calibri" w:eastAsia="ＭＳ ゴシック" w:cs="" w:asciiTheme="majorHAnsi" w:cstheme="majorBidi" w:eastAsiaTheme="majorEastAsia" w:hAnsiTheme="majorHAnsi"/>
+      <w:rFonts w:ascii="Calibri" w:hAnsi="Calibri" w:eastAsia="" w:cs="" w:asciiTheme="majorHAnsi" w:cstheme="majorBidi" w:eastAsiaTheme="majorEastAsia" w:hAnsiTheme="majorHAnsi"/>
       <w:i/>
       <w:iCs/>
-      <w:color w:themeColor="text1" w:themeTint="bf" w:val="404040"/>
+      <w:color w:val="404040" w:themeColor="text1" w:themeTint="bf"/>
       <w:sz w:val="20"/>
       <w:szCs w:val="20"/>
     </w:rPr>
@@ -6526,7 +6597,7 @@
       <w:bCs/>
       <w:i/>
       <w:iCs/>
-      <w:color w:themeColor="accent1" w:val="4F81BD"/>
+      <w:color w:val="4F81BD" w:themeColor="accent1"/>
     </w:rPr>
   </w:style>
   <w:style w:type="character" w:styleId="SubtleEmphasis">
@@ -6538,7 +6609,7 @@
     <w:rPr>
       <w:i/>
       <w:iCs/>
-      <w:color w:themeColor="text1" w:themeTint="7f" w:val="808080"/>
+      <w:color w:val="808080" w:themeColor="text1" w:themeTint="7f"/>
     </w:rPr>
   </w:style>
   <w:style w:type="character" w:styleId="IntenseEmphasis">
@@ -6552,7 +6623,7 @@
       <w:bCs/>
       <w:i/>
       <w:iCs/>
-      <w:color w:themeColor="accent1" w:val="4F81BD"/>
+      <w:color w:val="4F81BD" w:themeColor="accent1"/>
     </w:rPr>
   </w:style>
   <w:style w:type="character" w:styleId="SubtleReference">
@@ -6563,7 +6634,7 @@
     <w:rsid w:val="00fc693f"/>
     <w:rPr>
       <w:smallCaps/>
-      <w:color w:themeColor="accent2" w:val="C0504D"/>
+      <w:color w:val="C0504D" w:themeColor="accent2"/>
       <w:u w:val="single"/>
     </w:rPr>
   </w:style>
@@ -6577,7 +6648,7 @@
       <w:b/>
       <w:bCs/>
       <w:smallCaps/>
-      <w:color w:themeColor="accent2" w:val="C0504D"/>
+      <w:color w:val="C0504D" w:themeColor="accent2"/>
       <w:spacing w:val="5"/>
       <w:u w:val="single"/>
     </w:rPr>
@@ -6595,7 +6666,7 @@
       <w:spacing w:val="5"/>
     </w:rPr>
   </w:style>
-  <w:style w:type="character" w:styleId="Hyperlink">
+  <w:style w:type="character" w:styleId="InternetLink">
     <w:name w:val="Hyperlink"/>
     <w:rPr>
       <w:color w:val="000080"/>
@@ -6617,7 +6688,7 @@
   <w:style w:type="paragraph" w:styleId="Heading">
     <w:name w:val="Heading"/>
     <w:basedOn w:val="Normal"/>
-    <w:next w:val="BodyText"/>
+    <w:next w:val="TextBody"/>
     <w:qFormat/>
     <w:pPr>
       <w:keepNext w:val="true"/>
@@ -6629,7 +6700,7 @@
       <w:szCs w:val="28"/>
     </w:rPr>
   </w:style>
-  <w:style w:type="paragraph" w:styleId="BodyText">
+  <w:style w:type="paragraph" w:styleId="TextBody">
     <w:name w:val="Body Text"/>
     <w:basedOn w:val="Normal"/>
     <w:link w:val="BodyTextChar"/>
@@ -6649,7 +6720,7 @@
     <w:rsid w:val="00aa1d8d"/>
     <w:pPr>
       <w:spacing w:before="0" w:after="200"/>
-      <w:ind w:hanging="360" w:left="360"/>
+      <w:ind w:left="360" w:hanging="360"/>
       <w:contextualSpacing/>
     </w:pPr>
     <w:rPr/>
@@ -6735,7 +6806,7 @@
       <w:jc w:val="left"/>
     </w:pPr>
     <w:rPr>
-      <w:rFonts w:ascii="Cambria" w:hAnsi="Cambria" w:eastAsia="ＭＳ 明朝" w:cs="" w:asciiTheme="minorHAnsi" w:cstheme="minorBidi" w:eastAsiaTheme="minorEastAsia" w:hAnsiTheme="minorHAnsi"/>
+      <w:rFonts w:ascii="Cambria" w:hAnsi="Cambria" w:eastAsia="" w:cs="" w:asciiTheme="minorHAnsi" w:cstheme="minorBidi" w:eastAsiaTheme="minorEastAsia" w:hAnsiTheme="minorHAnsi"/>
       <w:color w:val="auto"/>
       <w:kern w:val="0"/>
       <w:sz w:val="22"/>
@@ -6759,8 +6830,8 @@
       <w:contextualSpacing/>
     </w:pPr>
     <w:rPr>
-      <w:rFonts w:ascii="Calibri" w:hAnsi="Calibri" w:eastAsia="ＭＳ ゴシック" w:cs="" w:asciiTheme="majorHAnsi" w:cstheme="majorBidi" w:eastAsiaTheme="majorEastAsia" w:hAnsiTheme="majorHAnsi"/>
-      <w:color w:themeColor="text2" w:themeShade="bf" w:val="17365D"/>
+      <w:rFonts w:ascii="Calibri" w:hAnsi="Calibri" w:eastAsia="" w:cs="" w:asciiTheme="majorHAnsi" w:cstheme="majorBidi" w:eastAsiaTheme="majorEastAsia" w:hAnsiTheme="majorHAnsi"/>
+      <w:color w:val="17365D" w:themeColor="text2" w:themeShade="bf"/>
       <w:spacing w:val="5"/>
       <w:kern w:val="2"/>
       <w:sz w:val="52"/>
@@ -6777,10 +6848,10 @@
     <w:rsid w:val="00fc693f"/>
     <w:pPr/>
     <w:rPr>
-      <w:rFonts w:ascii="Calibri" w:hAnsi="Calibri" w:eastAsia="ＭＳ ゴシック" w:cs="" w:asciiTheme="majorHAnsi" w:cstheme="majorBidi" w:eastAsiaTheme="majorEastAsia" w:hAnsiTheme="majorHAnsi"/>
+      <w:rFonts w:ascii="Calibri" w:hAnsi="Calibri" w:eastAsia="" w:cs="" w:asciiTheme="majorHAnsi" w:cstheme="majorBidi" w:eastAsiaTheme="majorEastAsia" w:hAnsiTheme="majorHAnsi"/>
       <w:i/>
       <w:iCs/>
-      <w:color w:themeColor="accent1" w:val="4F81BD"/>
+      <w:color w:val="4F81BD" w:themeColor="accent1"/>
       <w:spacing w:val="15"/>
       <w:sz w:val="24"/>
       <w:szCs w:val="24"/>
@@ -6794,7 +6865,7 @@
     <w:rsid w:val="00fc693f"/>
     <w:pPr>
       <w:spacing w:before="0" w:after="200"/>
-      <w:ind w:hanging="0" w:left="720"/>
+      <w:ind w:left="720" w:hanging="0"/>
       <w:contextualSpacing/>
     </w:pPr>
     <w:rPr/>
@@ -6854,7 +6925,7 @@
     <w:rsid w:val="00326f90"/>
     <w:pPr>
       <w:spacing w:before="0" w:after="200"/>
-      <w:ind w:hanging="360" w:left="1080"/>
+      <w:ind w:left="1080" w:hanging="360"/>
       <w:contextualSpacing/>
     </w:pPr>
     <w:rPr/>
@@ -6953,7 +7024,7 @@
     <w:rsid w:val="0029639d"/>
     <w:pPr>
       <w:spacing w:before="0" w:after="120"/>
-      <w:ind w:hanging="0" w:left="360"/>
+      <w:ind w:left="360" w:hanging="0"/>
       <w:contextualSpacing/>
     </w:pPr>
     <w:rPr/>
@@ -6967,7 +7038,7 @@
     <w:rsid w:val="0029639d"/>
     <w:pPr>
       <w:spacing w:before="0" w:after="120"/>
-      <w:ind w:hanging="0" w:left="720"/>
+      <w:ind w:left="720" w:hanging="0"/>
       <w:contextualSpacing/>
     </w:pPr>
     <w:rPr/>
@@ -6981,7 +7052,7 @@
     <w:rsid w:val="0029639d"/>
     <w:pPr>
       <w:spacing w:before="0" w:after="120"/>
-      <w:ind w:hanging="0" w:left="1080"/>
+      <w:ind w:left="1080" w:hanging="0"/>
       <w:contextualSpacing/>
     </w:pPr>
     <w:rPr/>
@@ -7011,7 +7082,7 @@
       <w:jc w:val="left"/>
     </w:pPr>
     <w:rPr>
-      <w:rFonts w:ascii="Courier" w:hAnsi="Courier" w:eastAsia="ＭＳ 明朝" w:cs="" w:cstheme="minorBidi" w:eastAsiaTheme="minorEastAsia"/>
+      <w:rFonts w:ascii="Courier" w:hAnsi="Courier" w:eastAsia="" w:cs="" w:cstheme="minorBidi" w:eastAsiaTheme="minorEastAsia"/>
       <w:color w:val="auto"/>
       <w:kern w:val="0"/>
       <w:sz w:val="20"/>
@@ -7031,7 +7102,7 @@
     <w:rPr>
       <w:i/>
       <w:iCs/>
-      <w:color w:themeColor="text1" w:val="000000"/>
+      <w:color w:val="000000" w:themeColor="text1"/>
     </w:rPr>
   </w:style>
   <w:style w:type="paragraph" w:styleId="Caption1">
@@ -7049,7 +7120,7 @@
     <w:rPr>
       <w:b/>
       <w:bCs/>
-      <w:color w:themeColor="accent1" w:val="4F81BD"/>
+      <w:color w:val="4F81BD" w:themeColor="accent1"/>
       <w:sz w:val="18"/>
       <w:szCs w:val="18"/>
     </w:rPr>
@@ -7067,14 +7138,14 @@
         <w:bottom w:val="single" w:sz="4" w:space="4" w:color="4F81BD"/>
       </w:pBdr>
       <w:spacing w:before="200" w:after="280"/>
-      <w:ind w:hanging="0" w:left="936" w:right="936"/>
+      <w:ind w:left="936" w:right="936" w:hanging="0"/>
     </w:pPr>
     <w:rPr>
       <w:b/>
       <w:bCs/>
       <w:i/>
       <w:iCs/>
-      <w:color w:themeColor="accent1" w:val="4F81BD"/>
+      <w:color w:val="4F81BD" w:themeColor="accent1"/>
     </w:rPr>
   </w:style>
   <w:style w:type="paragraph" w:styleId="IndexHeading">
@@ -7083,7 +7154,7 @@
     <w:pPr/>
     <w:rPr/>
   </w:style>
-  <w:style w:type="paragraph" w:styleId="TOCHeading">
+  <w:style w:type="paragraph" w:styleId="ContentsHeading">
     <w:name w:val="TOC Heading"/>
     <w:basedOn w:val="Heading1"/>
     <w:next w:val="Normal"/>
@@ -7097,7 +7168,7 @@
     </w:pPr>
     <w:rPr/>
   </w:style>
-  <w:style w:type="paragraph" w:styleId="TOC1">
+  <w:style w:type="paragraph" w:styleId="Contents1">
     <w:name w:val="TOC 1"/>
     <w:basedOn w:val="Index"/>
     <w:pPr>
@@ -7105,7 +7176,7 @@
         <w:tab w:val="clear" w:pos="720"/>
         <w:tab w:val="right" w:pos="8640" w:leader="dot"/>
       </w:tabs>
-      <w:ind w:hanging="0" w:left="0"/>
+      <w:ind w:left="0" w:hanging="0"/>
     </w:pPr>
     <w:rPr/>
   </w:style>
@@ -10241,7 +10312,6 @@
       <w:pPr>
         <w:spacing w:before="0" w:after="0" w:line="240" w:lineRule="auto"/>
       </w:pPr>
-      <w:rPr/>
       <w:tblPr/>
       <w:tcPr>
         <w:tcBorders>
@@ -10387,7 +10457,6 @@
       <w:pPr>
         <w:spacing w:before="0" w:after="0" w:line="240" w:lineRule="auto"/>
       </w:pPr>
-      <w:rPr/>
       <w:tblPr/>
       <w:tcPr>
         <w:tcBorders>
@@ -10533,7 +10602,6 @@
       <w:pPr>
         <w:spacing w:before="0" w:after="0" w:line="240" w:lineRule="auto"/>
       </w:pPr>
-      <w:rPr/>
       <w:tblPr/>
       <w:tcPr>
         <w:tcBorders>
@@ -10679,7 +10747,6 @@
       <w:pPr>
         <w:spacing w:before="0" w:after="0" w:line="240" w:lineRule="auto"/>
       </w:pPr>
-      <w:rPr/>
       <w:tblPr/>
       <w:tcPr>
         <w:tcBorders>
@@ -10825,7 +10892,6 @@
       <w:pPr>
         <w:spacing w:before="0" w:after="0" w:line="240" w:lineRule="auto"/>
       </w:pPr>
-      <w:rPr/>
       <w:tblPr/>
       <w:tcPr>
         <w:tcBorders>
@@ -10971,7 +11037,6 @@
       <w:pPr>
         <w:spacing w:before="0" w:after="0" w:line="240" w:lineRule="auto"/>
       </w:pPr>
-      <w:rPr/>
       <w:tblPr/>
       <w:tcPr>
         <w:tcBorders>
@@ -11117,7 +11182,6 @@
       <w:pPr>
         <w:spacing w:before="0" w:after="0" w:line="240" w:lineRule="auto"/>
       </w:pPr>
-      <w:rPr/>
       <w:tblPr/>
       <w:tcPr>
         <w:tcBorders>

</xml_diff>

<commit_message>
Working CODE/pow.py - binary exponentiation
</commit_message>
<xml_diff>
--- a/TEXT/interview_problems_50_02.docx
+++ b/TEXT/interview_problems_50_02.docx
@@ -22,7 +22,7 @@
       <w:sdtContent>
         <w:p>
           <w:pPr>
-            <w:pStyle w:val="TOCHeading"/>
+            <w:pStyle w:val="ContentsHeading"/>
             <w:rPr/>
           </w:pPr>
           <w:r>
@@ -32,10 +32,7 @@
         </w:p>
         <w:p>
           <w:pPr>
-            <w:pStyle w:val="TOC1"/>
-            <w:tabs>
-              <w:tab w:val="right" w:pos="8640" w:leader="dot"/>
-            </w:tabs>
+            <w:pStyle w:val="Contents1"/>
             <w:rPr/>
           </w:pPr>
           <w:r>
@@ -66,10 +63,7 @@
         </w:p>
         <w:p>
           <w:pPr>
-            <w:pStyle w:val="TOC1"/>
-            <w:tabs>
-              <w:tab w:val="right" w:pos="8640" w:leader="dot"/>
-            </w:tabs>
+            <w:pStyle w:val="Contents1"/>
             <w:rPr/>
           </w:pPr>
           <w:hyperlink w:anchor="__RefHeading___Toc1584_2616740791">
@@ -85,10 +79,7 @@
         </w:p>
         <w:p>
           <w:pPr>
-            <w:pStyle w:val="TOC1"/>
-            <w:tabs>
-              <w:tab w:val="right" w:pos="8640" w:leader="dot"/>
-            </w:tabs>
+            <w:pStyle w:val="Contents1"/>
             <w:rPr/>
           </w:pPr>
           <w:hyperlink w:anchor="__RefHeading___Toc1586_2616740791">
@@ -104,10 +95,7 @@
         </w:p>
         <w:p>
           <w:pPr>
-            <w:pStyle w:val="TOC1"/>
-            <w:tabs>
-              <w:tab w:val="right" w:pos="8640" w:leader="dot"/>
-            </w:tabs>
+            <w:pStyle w:val="Contents1"/>
             <w:rPr/>
           </w:pPr>
           <w:hyperlink w:anchor="__RefHeading___Toc1588_2616740791">
@@ -123,10 +111,7 @@
         </w:p>
         <w:p>
           <w:pPr>
-            <w:pStyle w:val="TOC1"/>
-            <w:tabs>
-              <w:tab w:val="right" w:pos="8640" w:leader="dot"/>
-            </w:tabs>
+            <w:pStyle w:val="Contents1"/>
             <w:rPr/>
           </w:pPr>
           <w:hyperlink w:anchor="__RefHeading___Toc1590_2616740791">
@@ -142,10 +127,7 @@
         </w:p>
         <w:p>
           <w:pPr>
-            <w:pStyle w:val="TOC1"/>
-            <w:tabs>
-              <w:tab w:val="right" w:pos="8640" w:leader="dot"/>
-            </w:tabs>
+            <w:pStyle w:val="Contents1"/>
             <w:rPr/>
           </w:pPr>
           <w:hyperlink w:anchor="__RefHeading___Toc1592_2616740791">
@@ -155,16 +137,13 @@
               </w:rPr>
               <w:t>6. Sliding Window Maximum – I CANNOT SOLVE IT</w:t>
               <w:tab/>
-              <w:t>5</w:t>
+              <w:t>6</w:t>
             </w:r>
           </w:hyperlink>
         </w:p>
         <w:p>
           <w:pPr>
-            <w:pStyle w:val="TOC1"/>
-            <w:tabs>
-              <w:tab w:val="right" w:pos="8640" w:leader="dot"/>
-            </w:tabs>
+            <w:pStyle w:val="Contents1"/>
             <w:rPr/>
           </w:pPr>
           <w:hyperlink w:anchor="__RefHeading___Toc1542_581427623">
@@ -180,10 +159,7 @@
         </w:p>
         <w:p>
           <w:pPr>
-            <w:pStyle w:val="TOC1"/>
-            <w:tabs>
-              <w:tab w:val="right" w:pos="8640" w:leader="dot"/>
-            </w:tabs>
+            <w:pStyle w:val="Contents1"/>
             <w:rPr/>
           </w:pPr>
           <w:hyperlink w:anchor="__RefHeading___Toc1544_581427623">
@@ -199,10 +175,7 @@
         </w:p>
         <w:p>
           <w:pPr>
-            <w:pStyle w:val="TOC1"/>
-            <w:tabs>
-              <w:tab w:val="right" w:pos="8640" w:leader="dot"/>
-            </w:tabs>
+            <w:pStyle w:val="Contents1"/>
             <w:rPr/>
           </w:pPr>
           <w:hyperlink w:anchor="__RefHeading___Toc1562_2286325589">
@@ -218,10 +191,7 @@
         </w:p>
         <w:p>
           <w:pPr>
-            <w:pStyle w:val="TOC1"/>
-            <w:tabs>
-              <w:tab w:val="right" w:pos="8640" w:leader="dot"/>
-            </w:tabs>
+            <w:pStyle w:val="Contents1"/>
             <w:rPr/>
           </w:pPr>
           <w:hyperlink w:anchor="__RefHeading___Toc1564_2286325589">
@@ -237,10 +207,7 @@
         </w:p>
         <w:p>
           <w:pPr>
-            <w:pStyle w:val="TOC1"/>
-            <w:tabs>
-              <w:tab w:val="right" w:pos="8640" w:leader="dot"/>
-            </w:tabs>
+            <w:pStyle w:val="Contents1"/>
             <w:rPr/>
           </w:pPr>
           <w:hyperlink w:anchor="__RefHeading___Toc1569_2286325589">
@@ -256,10 +223,7 @@
         </w:p>
         <w:p>
           <w:pPr>
-            <w:pStyle w:val="TOC1"/>
-            <w:tabs>
-              <w:tab w:val="right" w:pos="8640" w:leader="dot"/>
-            </w:tabs>
+            <w:pStyle w:val="Contents1"/>
             <w:rPr/>
           </w:pPr>
           <w:hyperlink w:anchor="__RefHeading___Toc1593_723969566">
@@ -269,16 +233,13 @@
               </w:rPr>
               <w:t>12. Serialize/Deserialize Graph (Undirected)</w:t>
               <w:tab/>
-              <w:t>9</w:t>
+              <w:t>10</w:t>
             </w:r>
           </w:hyperlink>
         </w:p>
         <w:p>
           <w:pPr>
-            <w:pStyle w:val="TOC1"/>
-            <w:tabs>
-              <w:tab w:val="right" w:pos="8640" w:leader="dot"/>
-            </w:tabs>
+            <w:pStyle w:val="Contents1"/>
             <w:rPr/>
           </w:pPr>
           <w:hyperlink w:anchor="__RefHeading___Toc1603_1835152840">
@@ -294,10 +255,7 @@
         </w:p>
         <w:p>
           <w:pPr>
-            <w:pStyle w:val="TOC1"/>
-            <w:tabs>
-              <w:tab w:val="right" w:pos="8640" w:leader="dot"/>
-            </w:tabs>
+            <w:pStyle w:val="Contents1"/>
             <w:rPr/>
           </w:pPr>
           <w:hyperlink w:anchor="__RefHeading___Toc1612_2343804965">
@@ -313,10 +271,7 @@
         </w:p>
         <w:p>
           <w:pPr>
-            <w:pStyle w:val="TOC1"/>
-            <w:tabs>
-              <w:tab w:val="right" w:pos="8640" w:leader="dot"/>
-            </w:tabs>
+            <w:pStyle w:val="Contents1"/>
             <w:rPr/>
           </w:pPr>
           <w:hyperlink w:anchor="__RefHeading___Toc1622_2800558823">
@@ -332,10 +287,7 @@
         </w:p>
         <w:p>
           <w:pPr>
-            <w:pStyle w:val="TOC1"/>
-            <w:tabs>
-              <w:tab w:val="right" w:pos="8640" w:leader="dot"/>
-            </w:tabs>
+            <w:pStyle w:val="Contents1"/>
             <w:rPr/>
           </w:pPr>
           <w:hyperlink w:anchor="__RefHeading___Toc1632_2422660184">
@@ -351,10 +303,7 @@
         </w:p>
         <w:p>
           <w:pPr>
-            <w:pStyle w:val="TOC1"/>
-            <w:tabs>
-              <w:tab w:val="right" w:pos="8640" w:leader="dot"/>
-            </w:tabs>
+            <w:pStyle w:val="Contents1"/>
             <w:rPr/>
           </w:pPr>
           <w:hyperlink w:anchor="__RefHeading___Toc1643_44843425">
@@ -370,10 +319,7 @@
         </w:p>
         <w:p>
           <w:pPr>
-            <w:pStyle w:val="TOC1"/>
-            <w:tabs>
-              <w:tab w:val="right" w:pos="8640" w:leader="dot"/>
-            </w:tabs>
+            <w:pStyle w:val="Contents1"/>
             <w:rPr/>
           </w:pPr>
           <w:hyperlink w:anchor="__RefHeading___Toc1653_4287113774">
@@ -389,10 +335,7 @@
         </w:p>
         <w:p>
           <w:pPr>
-            <w:pStyle w:val="TOC1"/>
-            <w:tabs>
-              <w:tab w:val="right" w:pos="8640" w:leader="dot"/>
-            </w:tabs>
+            <w:pStyle w:val="Contents1"/>
             <w:rPr/>
           </w:pPr>
           <w:hyperlink w:anchor="__RefHeading___Toc1663_2119971489">
@@ -408,10 +351,7 @@
         </w:p>
         <w:p>
           <w:pPr>
-            <w:pStyle w:val="TOC1"/>
-            <w:tabs>
-              <w:tab w:val="right" w:pos="8640" w:leader="dot"/>
-            </w:tabs>
+            <w:pStyle w:val="Contents1"/>
             <w:rPr/>
           </w:pPr>
           <w:hyperlink w:anchor="__RefHeading___Toc1675_58345129">
@@ -421,16 +361,13 @@
               </w:rPr>
               <w:t>20. Search a 2D Matrix</w:t>
               <w:tab/>
-              <w:t>14</w:t>
+              <w:t>15</w:t>
             </w:r>
           </w:hyperlink>
         </w:p>
         <w:p>
           <w:pPr>
-            <w:pStyle w:val="TOC1"/>
-            <w:tabs>
-              <w:tab w:val="right" w:pos="8640" w:leader="dot"/>
-            </w:tabs>
+            <w:pStyle w:val="Contents1"/>
             <w:rPr/>
           </w:pPr>
           <w:hyperlink w:anchor="__RefHeading___Toc1682_1855166207">
@@ -446,10 +383,7 @@
         </w:p>
         <w:p>
           <w:pPr>
-            <w:pStyle w:val="TOC1"/>
-            <w:tabs>
-              <w:tab w:val="right" w:pos="8640" w:leader="dot"/>
-            </w:tabs>
+            <w:pStyle w:val="Contents1"/>
             <w:rPr/>
           </w:pPr>
           <w:hyperlink w:anchor="__RefHeading___Toc1692_1060903131">
@@ -465,10 +399,7 @@
         </w:p>
         <w:p>
           <w:pPr>
-            <w:pStyle w:val="TOC1"/>
-            <w:tabs>
-              <w:tab w:val="right" w:pos="8640" w:leader="dot"/>
-            </w:tabs>
+            <w:pStyle w:val="Contents1"/>
             <w:rPr/>
           </w:pPr>
           <w:hyperlink w:anchor="__RefHeading___Toc1702_1926775548">
@@ -484,10 +415,7 @@
         </w:p>
         <w:p>
           <w:pPr>
-            <w:pStyle w:val="TOC1"/>
-            <w:tabs>
-              <w:tab w:val="right" w:pos="8640" w:leader="dot"/>
-            </w:tabs>
+            <w:pStyle w:val="Contents1"/>
             <w:rPr/>
           </w:pPr>
           <w:hyperlink w:anchor="__RefHeading___Toc1712_1217985774">
@@ -503,10 +431,7 @@
         </w:p>
         <w:p>
           <w:pPr>
-            <w:pStyle w:val="TOC1"/>
-            <w:tabs>
-              <w:tab w:val="right" w:pos="8640" w:leader="dot"/>
-            </w:tabs>
+            <w:pStyle w:val="Contents1"/>
             <w:rPr/>
           </w:pPr>
           <w:hyperlink w:anchor="__RefHeading___Toc1723_2358429636">
@@ -522,10 +447,7 @@
         </w:p>
         <w:p>
           <w:pPr>
-            <w:pStyle w:val="TOC1"/>
-            <w:tabs>
-              <w:tab w:val="right" w:pos="8640" w:leader="dot"/>
-            </w:tabs>
+            <w:pStyle w:val="Contents1"/>
             <w:rPr/>
           </w:pPr>
           <w:hyperlink w:anchor="__RefHeading___Toc1733_3412441427">
@@ -541,10 +463,7 @@
         </w:p>
         <w:p>
           <w:pPr>
-            <w:pStyle w:val="TOC1"/>
-            <w:tabs>
-              <w:tab w:val="right" w:pos="8640" w:leader="dot"/>
-            </w:tabs>
+            <w:pStyle w:val="Contents1"/>
             <w:rPr/>
           </w:pPr>
           <w:hyperlink w:anchor="__RefHeading___Toc1751_4121259629">
@@ -560,10 +479,7 @@
         </w:p>
         <w:p>
           <w:pPr>
-            <w:pStyle w:val="TOC1"/>
-            <w:tabs>
-              <w:tab w:val="right" w:pos="8640" w:leader="dot"/>
-            </w:tabs>
+            <w:pStyle w:val="Contents1"/>
             <w:rPr/>
           </w:pPr>
           <w:hyperlink w:anchor="__RefHeading___Toc1760_2144755565">
@@ -573,16 +489,13 @@
               </w:rPr>
               <w:t>28. Merge k Sorted Lists</w:t>
               <w:tab/>
-              <w:t>18</w:t>
+              <w:t>19</w:t>
             </w:r>
           </w:hyperlink>
         </w:p>
         <w:p>
           <w:pPr>
-            <w:pStyle w:val="TOC1"/>
-            <w:tabs>
-              <w:tab w:val="right" w:pos="8640" w:leader="dot"/>
-            </w:tabs>
+            <w:pStyle w:val="Contents1"/>
             <w:rPr/>
           </w:pPr>
           <w:hyperlink w:anchor="__RefHeading___Toc1770_1688302845">
@@ -598,10 +511,7 @@
         </w:p>
         <w:p>
           <w:pPr>
-            <w:pStyle w:val="TOC1"/>
-            <w:tabs>
-              <w:tab w:val="right" w:pos="8640" w:leader="dot"/>
-            </w:tabs>
+            <w:pStyle w:val="Contents1"/>
             <w:rPr/>
           </w:pPr>
           <w:hyperlink w:anchor="__RefHeading___Toc1780_3850908972">
@@ -617,10 +527,7 @@
         </w:p>
         <w:p>
           <w:pPr>
-            <w:pStyle w:val="TOC1"/>
-            <w:tabs>
-              <w:tab w:val="right" w:pos="8640" w:leader="dot"/>
-            </w:tabs>
+            <w:pStyle w:val="Contents1"/>
             <w:rPr/>
           </w:pPr>
           <w:hyperlink w:anchor="__RefHeading___Toc1790_159817030">
@@ -633,6 +540,22 @@
               <w:t>20</w:t>
             </w:r>
           </w:hyperlink>
+        </w:p>
+        <w:p>
+          <w:pPr>
+            <w:pStyle w:val="Contents1"/>
+            <w:rPr/>
+          </w:pPr>
+          <w:hyperlink w:anchor="__RefHeading___Toc1800_4094316144">
+            <w:r>
+              <w:rPr>
+                <w:rStyle w:val="IndexLink"/>
+              </w:rPr>
+              <w:t>32. Implement pow(x,n)</w:t>
+              <w:tab/>
+              <w:t>21</w:t>
+            </w:r>
+          </w:hyperlink>
           <w:r>
             <w:rPr>
               <w:rStyle w:val="IndexLink"/>
@@ -3323,7 +3246,7 @@
     </w:p>
     <w:p>
       <w:pPr>
-        <w:pStyle w:val="BodyText"/>
+        <w:pStyle w:val="TextBody"/>
         <w:bidi w:val="0"/>
         <w:rPr/>
       </w:pPr>
@@ -3929,9 +3852,11 @@
     </w:p>
     <w:p>
       <w:pPr>
-        <w:pStyle w:val="Normal"/>
-        <w:rPr/>
-      </w:pPr>
+        <w:pStyle w:val="Heading1"/>
+        <w:rPr/>
+      </w:pPr>
+      <w:bookmarkStart w:id="31" w:name="__RefHeading___Toc1800_4094316144"/>
+      <w:bookmarkEnd w:id="31"/>
       <w:r>
         <w:rPr/>
         <w:t>32. Implement pow(x,n)</w:t>
@@ -3993,7 +3918,9 @@
         <w:rPr/>
       </w:pPr>
       <w:r>
-        <w:rPr/>
+        <w:rPr>
+          <w:rFonts w:ascii="Courier New" w:hAnsi="Courier New"/>
+        </w:rPr>
         <w:t>def my_pow(x,n):</w:t>
         <w:br/>
         <w:t xml:space="preserve">    if n&lt;0: x=1/x; n=-n</w:t>
@@ -4007,6 +3934,9 @@
         <w:t xml:space="preserve">        x *= x; n &gt;&gt;= 1</w:t>
         <w:br/>
         <w:t xml:space="preserve">    return res</w:t>
+      </w:r>
+      <w:r>
+        <w:rPr/>
         <w:br/>
       </w:r>
     </w:p>
@@ -6664,7 +6594,7 @@
       <w:rFonts w:ascii="Calibri" w:hAnsi="Calibri" w:eastAsia="" w:cs="" w:asciiTheme="majorHAnsi" w:cstheme="majorBidi" w:eastAsiaTheme="majorEastAsia" w:hAnsiTheme="majorHAnsi"/>
       <w:b/>
       <w:bCs/>
-      <w:color w:themeColor="accent1" w:themeShade="bf" w:val="365F91"/>
+      <w:color w:val="365F91" w:themeColor="accent1" w:themeShade="bf"/>
       <w:sz w:val="28"/>
       <w:szCs w:val="28"/>
     </w:rPr>
@@ -6688,7 +6618,7 @@
       <w:rFonts w:ascii="Calibri" w:hAnsi="Calibri" w:eastAsia="" w:cs="" w:asciiTheme="majorHAnsi" w:cstheme="majorBidi" w:eastAsiaTheme="majorEastAsia" w:hAnsiTheme="majorHAnsi"/>
       <w:b/>
       <w:bCs/>
-      <w:color w:themeColor="accent1" w:val="4F81BD"/>
+      <w:color w:val="4F81BD" w:themeColor="accent1"/>
       <w:sz w:val="26"/>
       <w:szCs w:val="26"/>
     </w:rPr>
@@ -6712,7 +6642,7 @@
       <w:rFonts w:ascii="Calibri" w:hAnsi="Calibri" w:eastAsia="" w:cs="" w:asciiTheme="majorHAnsi" w:cstheme="majorBidi" w:eastAsiaTheme="majorEastAsia" w:hAnsiTheme="majorHAnsi"/>
       <w:b/>
       <w:bCs/>
-      <w:color w:themeColor="accent1" w:val="4F81BD"/>
+      <w:color w:val="4F81BD" w:themeColor="accent1"/>
     </w:rPr>
   </w:style>
   <w:style w:type="paragraph" w:styleId="Heading4">
@@ -6737,7 +6667,7 @@
       <w:bCs/>
       <w:i/>
       <w:iCs/>
-      <w:color w:themeColor="accent1" w:val="4F81BD"/>
+      <w:color w:val="4F81BD" w:themeColor="accent1"/>
     </w:rPr>
   </w:style>
   <w:style w:type="paragraph" w:styleId="Heading5">
@@ -6758,7 +6688,7 @@
     </w:pPr>
     <w:rPr>
       <w:rFonts w:ascii="Calibri" w:hAnsi="Calibri" w:eastAsia="" w:cs="" w:asciiTheme="majorHAnsi" w:cstheme="majorBidi" w:eastAsiaTheme="majorEastAsia" w:hAnsiTheme="majorHAnsi"/>
-      <w:color w:themeColor="accent1" w:themeShade="7f" w:val="243F60"/>
+      <w:color w:val="243F60" w:themeColor="accent1" w:themeShade="7f"/>
     </w:rPr>
   </w:style>
   <w:style w:type="paragraph" w:styleId="Heading6">
@@ -6781,7 +6711,7 @@
       <w:rFonts w:ascii="Calibri" w:hAnsi="Calibri" w:eastAsia="" w:cs="" w:asciiTheme="majorHAnsi" w:cstheme="majorBidi" w:eastAsiaTheme="majorEastAsia" w:hAnsiTheme="majorHAnsi"/>
       <w:i/>
       <w:iCs/>
-      <w:color w:themeColor="accent1" w:themeShade="7f" w:val="243F60"/>
+      <w:color w:val="243F60" w:themeColor="accent1" w:themeShade="7f"/>
     </w:rPr>
   </w:style>
   <w:style w:type="paragraph" w:styleId="Heading7">
@@ -6804,7 +6734,7 @@
       <w:rFonts w:ascii="Calibri" w:hAnsi="Calibri" w:eastAsia="" w:cs="" w:asciiTheme="majorHAnsi" w:cstheme="majorBidi" w:eastAsiaTheme="majorEastAsia" w:hAnsiTheme="majorHAnsi"/>
       <w:i/>
       <w:iCs/>
-      <w:color w:themeColor="text1" w:themeTint="bf" w:val="404040"/>
+      <w:color w:val="404040" w:themeColor="text1" w:themeTint="bf"/>
     </w:rPr>
   </w:style>
   <w:style w:type="paragraph" w:styleId="Heading8">
@@ -6825,7 +6755,7 @@
     </w:pPr>
     <w:rPr>
       <w:rFonts w:ascii="Calibri" w:hAnsi="Calibri" w:eastAsia="" w:cs="" w:asciiTheme="majorHAnsi" w:cstheme="majorBidi" w:eastAsiaTheme="majorEastAsia" w:hAnsiTheme="majorHAnsi"/>
-      <w:color w:themeColor="accent1" w:val="4F81BD"/>
+      <w:color w:val="4F81BD" w:themeColor="accent1"/>
       <w:sz w:val="20"/>
       <w:szCs w:val="20"/>
     </w:rPr>
@@ -6850,7 +6780,7 @@
       <w:rFonts w:ascii="Calibri" w:hAnsi="Calibri" w:eastAsia="" w:cs="" w:asciiTheme="majorHAnsi" w:cstheme="majorBidi" w:eastAsiaTheme="majorEastAsia" w:hAnsiTheme="majorHAnsi"/>
       <w:i/>
       <w:iCs/>
-      <w:color w:themeColor="text1" w:themeTint="bf" w:val="404040"/>
+      <w:color w:val="404040" w:themeColor="text1" w:themeTint="bf"/>
       <w:sz w:val="20"/>
       <w:szCs w:val="20"/>
     </w:rPr>
@@ -6892,7 +6822,7 @@
       <w:rFonts w:ascii="Calibri" w:hAnsi="Calibri" w:eastAsia="" w:cs="" w:asciiTheme="majorHAnsi" w:cstheme="majorBidi" w:eastAsiaTheme="majorEastAsia" w:hAnsiTheme="majorHAnsi"/>
       <w:b/>
       <w:bCs/>
-      <w:color w:themeColor="accent1" w:themeShade="bf" w:val="365F91"/>
+      <w:color w:val="365F91" w:themeColor="accent1" w:themeShade="bf"/>
       <w:sz w:val="28"/>
       <w:szCs w:val="28"/>
     </w:rPr>
@@ -6908,7 +6838,7 @@
       <w:rFonts w:ascii="Calibri" w:hAnsi="Calibri" w:eastAsia="" w:cs="" w:asciiTheme="majorHAnsi" w:cstheme="majorBidi" w:eastAsiaTheme="majorEastAsia" w:hAnsiTheme="majorHAnsi"/>
       <w:b/>
       <w:bCs/>
-      <w:color w:themeColor="accent1" w:val="4F81BD"/>
+      <w:color w:val="4F81BD" w:themeColor="accent1"/>
       <w:sz w:val="26"/>
       <w:szCs w:val="26"/>
     </w:rPr>
@@ -6924,7 +6854,7 @@
       <w:rFonts w:ascii="Calibri" w:hAnsi="Calibri" w:eastAsia="" w:cs="" w:asciiTheme="majorHAnsi" w:cstheme="majorBidi" w:eastAsiaTheme="majorEastAsia" w:hAnsiTheme="majorHAnsi"/>
       <w:b/>
       <w:bCs/>
-      <w:color w:themeColor="accent1" w:val="4F81BD"/>
+      <w:color w:val="4F81BD" w:themeColor="accent1"/>
     </w:rPr>
   </w:style>
   <w:style w:type="character" w:styleId="TitleChar" w:customStyle="1">
@@ -6936,7 +6866,7 @@
     <w:rsid w:val="00fc693f"/>
     <w:rPr>
       <w:rFonts w:ascii="Calibri" w:hAnsi="Calibri" w:eastAsia="" w:cs="" w:asciiTheme="majorHAnsi" w:cstheme="majorBidi" w:eastAsiaTheme="majorEastAsia" w:hAnsiTheme="majorHAnsi"/>
-      <w:color w:themeColor="text2" w:themeShade="bf" w:val="17365D"/>
+      <w:color w:val="17365D" w:themeColor="text2" w:themeShade="bf"/>
       <w:spacing w:val="5"/>
       <w:kern w:val="2"/>
       <w:sz w:val="52"/>
@@ -6954,7 +6884,7 @@
       <w:rFonts w:ascii="Calibri" w:hAnsi="Calibri" w:eastAsia="" w:cs="" w:asciiTheme="majorHAnsi" w:cstheme="majorBidi" w:eastAsiaTheme="majorEastAsia" w:hAnsiTheme="majorHAnsi"/>
       <w:i/>
       <w:iCs/>
-      <w:color w:themeColor="accent1" w:val="4F81BD"/>
+      <w:color w:val="4F81BD" w:themeColor="accent1"/>
       <w:spacing w:val="15"/>
       <w:sz w:val="24"/>
       <w:szCs w:val="24"/>
@@ -7012,7 +6942,7 @@
     <w:rPr>
       <w:i/>
       <w:iCs/>
-      <w:color w:themeColor="text1" w:val="000000"/>
+      <w:color w:val="000000" w:themeColor="text1"/>
     </w:rPr>
   </w:style>
   <w:style w:type="character" w:styleId="Heading4Char" w:customStyle="1">
@@ -7029,7 +6959,7 @@
       <w:bCs/>
       <w:i/>
       <w:iCs/>
-      <w:color w:themeColor="accent1" w:val="4F81BD"/>
+      <w:color w:val="4F81BD" w:themeColor="accent1"/>
     </w:rPr>
   </w:style>
   <w:style w:type="character" w:styleId="Heading5Char" w:customStyle="1">
@@ -7042,7 +6972,7 @@
     <w:rsid w:val="00fc693f"/>
     <w:rPr>
       <w:rFonts w:ascii="Calibri" w:hAnsi="Calibri" w:eastAsia="" w:cs="" w:asciiTheme="majorHAnsi" w:cstheme="majorBidi" w:eastAsiaTheme="majorEastAsia" w:hAnsiTheme="majorHAnsi"/>
-      <w:color w:themeColor="accent1" w:themeShade="7f" w:val="243F60"/>
+      <w:color w:val="243F60" w:themeColor="accent1" w:themeShade="7f"/>
     </w:rPr>
   </w:style>
   <w:style w:type="character" w:styleId="Heading6Char" w:customStyle="1">
@@ -7057,7 +6987,7 @@
       <w:rFonts w:ascii="Calibri" w:hAnsi="Calibri" w:eastAsia="" w:cs="" w:asciiTheme="majorHAnsi" w:cstheme="majorBidi" w:eastAsiaTheme="majorEastAsia" w:hAnsiTheme="majorHAnsi"/>
       <w:i/>
       <w:iCs/>
-      <w:color w:themeColor="accent1" w:themeShade="7f" w:val="243F60"/>
+      <w:color w:val="243F60" w:themeColor="accent1" w:themeShade="7f"/>
     </w:rPr>
   </w:style>
   <w:style w:type="character" w:styleId="Heading7Char" w:customStyle="1">
@@ -7072,7 +7002,7 @@
       <w:rFonts w:ascii="Calibri" w:hAnsi="Calibri" w:eastAsia="" w:cs="" w:asciiTheme="majorHAnsi" w:cstheme="majorBidi" w:eastAsiaTheme="majorEastAsia" w:hAnsiTheme="majorHAnsi"/>
       <w:i/>
       <w:iCs/>
-      <w:color w:themeColor="text1" w:themeTint="bf" w:val="404040"/>
+      <w:color w:val="404040" w:themeColor="text1" w:themeTint="bf"/>
     </w:rPr>
   </w:style>
   <w:style w:type="character" w:styleId="Heading8Char" w:customStyle="1">
@@ -7085,7 +7015,7 @@
     <w:rsid w:val="00fc693f"/>
     <w:rPr>
       <w:rFonts w:ascii="Calibri" w:hAnsi="Calibri" w:eastAsia="" w:cs="" w:asciiTheme="majorHAnsi" w:cstheme="majorBidi" w:eastAsiaTheme="majorEastAsia" w:hAnsiTheme="majorHAnsi"/>
-      <w:color w:themeColor="accent1" w:val="4F81BD"/>
+      <w:color w:val="4F81BD" w:themeColor="accent1"/>
       <w:sz w:val="20"/>
       <w:szCs w:val="20"/>
     </w:rPr>
@@ -7102,7 +7032,7 @@
       <w:rFonts w:ascii="Calibri" w:hAnsi="Calibri" w:eastAsia="" w:cs="" w:asciiTheme="majorHAnsi" w:cstheme="majorBidi" w:eastAsiaTheme="majorEastAsia" w:hAnsiTheme="majorHAnsi"/>
       <w:i/>
       <w:iCs/>
-      <w:color w:themeColor="text1" w:themeTint="bf" w:val="404040"/>
+      <w:color w:val="404040" w:themeColor="text1" w:themeTint="bf"/>
       <w:sz w:val="20"/>
       <w:szCs w:val="20"/>
     </w:rPr>
@@ -7138,7 +7068,7 @@
       <w:bCs/>
       <w:i/>
       <w:iCs/>
-      <w:color w:themeColor="accent1" w:val="4F81BD"/>
+      <w:color w:val="4F81BD" w:themeColor="accent1"/>
     </w:rPr>
   </w:style>
   <w:style w:type="character" w:styleId="SubtleEmphasis">
@@ -7150,7 +7080,7 @@
     <w:rPr>
       <w:i/>
       <w:iCs/>
-      <w:color w:themeColor="text1" w:themeTint="7f" w:val="808080"/>
+      <w:color w:val="808080" w:themeColor="text1" w:themeTint="7f"/>
     </w:rPr>
   </w:style>
   <w:style w:type="character" w:styleId="IntenseEmphasis">
@@ -7164,7 +7094,7 @@
       <w:bCs/>
       <w:i/>
       <w:iCs/>
-      <w:color w:themeColor="accent1" w:val="4F81BD"/>
+      <w:color w:val="4F81BD" w:themeColor="accent1"/>
     </w:rPr>
   </w:style>
   <w:style w:type="character" w:styleId="SubtleReference">
@@ -7175,7 +7105,7 @@
     <w:rsid w:val="00fc693f"/>
     <w:rPr>
       <w:smallCaps/>
-      <w:color w:themeColor="accent2" w:val="C0504D"/>
+      <w:color w:val="C0504D" w:themeColor="accent2"/>
       <w:u w:val="single"/>
     </w:rPr>
   </w:style>
@@ -7189,7 +7119,7 @@
       <w:b/>
       <w:bCs/>
       <w:smallCaps/>
-      <w:color w:themeColor="accent2" w:val="C0504D"/>
+      <w:color w:val="C0504D" w:themeColor="accent2"/>
       <w:spacing w:val="5"/>
       <w:u w:val="single"/>
     </w:rPr>
@@ -7207,7 +7137,7 @@
       <w:spacing w:val="5"/>
     </w:rPr>
   </w:style>
-  <w:style w:type="character" w:styleId="Hyperlink">
+  <w:style w:type="character" w:styleId="InternetLink">
     <w:name w:val="Hyperlink"/>
     <w:rPr>
       <w:color w:val="000080"/>
@@ -7229,7 +7159,7 @@
   <w:style w:type="paragraph" w:styleId="Heading">
     <w:name w:val="Heading"/>
     <w:basedOn w:val="Normal"/>
-    <w:next w:val="BodyText"/>
+    <w:next w:val="TextBody"/>
     <w:qFormat/>
     <w:pPr>
       <w:keepNext w:val="true"/>
@@ -7241,7 +7171,7 @@
       <w:szCs w:val="28"/>
     </w:rPr>
   </w:style>
-  <w:style w:type="paragraph" w:styleId="BodyText">
+  <w:style w:type="paragraph" w:styleId="TextBody">
     <w:name w:val="Body Text"/>
     <w:basedOn w:val="Normal"/>
     <w:link w:val="BodyTextChar"/>
@@ -7261,7 +7191,7 @@
     <w:rsid w:val="00aa1d8d"/>
     <w:pPr>
       <w:spacing w:before="0" w:after="200"/>
-      <w:ind w:hanging="360" w:left="360"/>
+      <w:ind w:left="360" w:hanging="360"/>
       <w:contextualSpacing/>
     </w:pPr>
     <w:rPr/>
@@ -7372,7 +7302,7 @@
     </w:pPr>
     <w:rPr>
       <w:rFonts w:ascii="Calibri" w:hAnsi="Calibri" w:eastAsia="" w:cs="" w:asciiTheme="majorHAnsi" w:cstheme="majorBidi" w:eastAsiaTheme="majorEastAsia" w:hAnsiTheme="majorHAnsi"/>
-      <w:color w:themeColor="text2" w:themeShade="bf" w:val="17365D"/>
+      <w:color w:val="17365D" w:themeColor="text2" w:themeShade="bf"/>
       <w:spacing w:val="5"/>
       <w:kern w:val="2"/>
       <w:sz w:val="52"/>
@@ -7392,7 +7322,7 @@
       <w:rFonts w:ascii="Calibri" w:hAnsi="Calibri" w:eastAsia="" w:cs="" w:asciiTheme="majorHAnsi" w:cstheme="majorBidi" w:eastAsiaTheme="majorEastAsia" w:hAnsiTheme="majorHAnsi"/>
       <w:i/>
       <w:iCs/>
-      <w:color w:themeColor="accent1" w:val="4F81BD"/>
+      <w:color w:val="4F81BD" w:themeColor="accent1"/>
       <w:spacing w:val="15"/>
       <w:sz w:val="24"/>
       <w:szCs w:val="24"/>
@@ -7406,7 +7336,7 @@
     <w:rsid w:val="00fc693f"/>
     <w:pPr>
       <w:spacing w:before="0" w:after="200"/>
-      <w:ind w:hanging="0" w:left="720"/>
+      <w:ind w:left="720" w:hanging="0"/>
       <w:contextualSpacing/>
     </w:pPr>
     <w:rPr/>
@@ -7466,7 +7396,7 @@
     <w:rsid w:val="00326f90"/>
     <w:pPr>
       <w:spacing w:before="0" w:after="200"/>
-      <w:ind w:hanging="360" w:left="1080"/>
+      <w:ind w:left="1080" w:hanging="360"/>
       <w:contextualSpacing/>
     </w:pPr>
     <w:rPr/>
@@ -7565,7 +7495,7 @@
     <w:rsid w:val="0029639d"/>
     <w:pPr>
       <w:spacing w:before="0" w:after="120"/>
-      <w:ind w:hanging="0" w:left="360"/>
+      <w:ind w:left="360" w:hanging="0"/>
       <w:contextualSpacing/>
     </w:pPr>
     <w:rPr/>
@@ -7579,7 +7509,7 @@
     <w:rsid w:val="0029639d"/>
     <w:pPr>
       <w:spacing w:before="0" w:after="120"/>
-      <w:ind w:hanging="0" w:left="720"/>
+      <w:ind w:left="720" w:hanging="0"/>
       <w:contextualSpacing/>
     </w:pPr>
     <w:rPr/>
@@ -7593,7 +7523,7 @@
     <w:rsid w:val="0029639d"/>
     <w:pPr>
       <w:spacing w:before="0" w:after="120"/>
-      <w:ind w:hanging="0" w:left="1080"/>
+      <w:ind w:left="1080" w:hanging="0"/>
       <w:contextualSpacing/>
     </w:pPr>
     <w:rPr/>
@@ -7643,7 +7573,7 @@
     <w:rPr>
       <w:i/>
       <w:iCs/>
-      <w:color w:themeColor="text1" w:val="000000"/>
+      <w:color w:val="000000" w:themeColor="text1"/>
     </w:rPr>
   </w:style>
   <w:style w:type="paragraph" w:styleId="Caption1">
@@ -7661,7 +7591,7 @@
     <w:rPr>
       <w:b/>
       <w:bCs/>
-      <w:color w:themeColor="accent1" w:val="4F81BD"/>
+      <w:color w:val="4F81BD" w:themeColor="accent1"/>
       <w:sz w:val="18"/>
       <w:szCs w:val="18"/>
     </w:rPr>
@@ -7679,14 +7609,14 @@
         <w:bottom w:val="single" w:sz="4" w:space="4" w:color="4F81BD"/>
       </w:pBdr>
       <w:spacing w:before="200" w:after="280"/>
-      <w:ind w:hanging="0" w:left="936" w:right="936"/>
+      <w:ind w:left="936" w:right="936" w:hanging="0"/>
     </w:pPr>
     <w:rPr>
       <w:b/>
       <w:bCs/>
       <w:i/>
       <w:iCs/>
-      <w:color w:themeColor="accent1" w:val="4F81BD"/>
+      <w:color w:val="4F81BD" w:themeColor="accent1"/>
     </w:rPr>
   </w:style>
   <w:style w:type="paragraph" w:styleId="IndexHeading">
@@ -7695,7 +7625,7 @@
     <w:pPr/>
     <w:rPr/>
   </w:style>
-  <w:style w:type="paragraph" w:styleId="TOCHeading">
+  <w:style w:type="paragraph" w:styleId="ContentsHeading">
     <w:name w:val="TOC Heading"/>
     <w:basedOn w:val="Heading1"/>
     <w:next w:val="Normal"/>
@@ -7709,7 +7639,7 @@
     </w:pPr>
     <w:rPr/>
   </w:style>
-  <w:style w:type="paragraph" w:styleId="TOC1">
+  <w:style w:type="paragraph" w:styleId="Contents1">
     <w:name w:val="TOC 1"/>
     <w:basedOn w:val="Index"/>
     <w:pPr>
@@ -7717,7 +7647,7 @@
         <w:tab w:val="clear" w:pos="720"/>
         <w:tab w:val="right" w:pos="8640" w:leader="dot"/>
       </w:tabs>
-      <w:ind w:hanging="0" w:left="0"/>
+      <w:ind w:left="0" w:hanging="0"/>
     </w:pPr>
     <w:rPr/>
   </w:style>

</xml_diff>

<commit_message>
Working for positive numbers CODE/count_set_bits.py
</commit_message>
<xml_diff>
--- a/TEXT/interview_problems_50_02.docx
+++ b/TEXT/interview_problems_50_02.docx
@@ -33,6 +33,9 @@
         <w:p>
           <w:pPr>
             <w:pStyle w:val="Contents1"/>
+            <w:tabs>
+              <w:tab w:val="right" w:pos="8640" w:leader="dot"/>
+            </w:tabs>
             <w:rPr/>
           </w:pPr>
           <w:r>
@@ -64,6 +67,9 @@
         <w:p>
           <w:pPr>
             <w:pStyle w:val="Contents1"/>
+            <w:tabs>
+              <w:tab w:val="right" w:pos="8640" w:leader="dot"/>
+            </w:tabs>
             <w:rPr/>
           </w:pPr>
           <w:hyperlink w:anchor="__RefHeading___Toc1584_2616740791">
@@ -80,6 +86,9 @@
         <w:p>
           <w:pPr>
             <w:pStyle w:val="Contents1"/>
+            <w:tabs>
+              <w:tab w:val="right" w:pos="8640" w:leader="dot"/>
+            </w:tabs>
             <w:rPr/>
           </w:pPr>
           <w:hyperlink w:anchor="__RefHeading___Toc1586_2616740791">
@@ -96,6 +105,9 @@
         <w:p>
           <w:pPr>
             <w:pStyle w:val="Contents1"/>
+            <w:tabs>
+              <w:tab w:val="right" w:pos="8640" w:leader="dot"/>
+            </w:tabs>
             <w:rPr/>
           </w:pPr>
           <w:hyperlink w:anchor="__RefHeading___Toc1588_2616740791">
@@ -112,6 +124,9 @@
         <w:p>
           <w:pPr>
             <w:pStyle w:val="Contents1"/>
+            <w:tabs>
+              <w:tab w:val="right" w:pos="8640" w:leader="dot"/>
+            </w:tabs>
             <w:rPr/>
           </w:pPr>
           <w:hyperlink w:anchor="__RefHeading___Toc1590_2616740791">
@@ -128,6 +143,9 @@
         <w:p>
           <w:pPr>
             <w:pStyle w:val="Contents1"/>
+            <w:tabs>
+              <w:tab w:val="right" w:pos="8640" w:leader="dot"/>
+            </w:tabs>
             <w:rPr/>
           </w:pPr>
           <w:hyperlink w:anchor="__RefHeading___Toc1592_2616740791">
@@ -144,6 +162,9 @@
         <w:p>
           <w:pPr>
             <w:pStyle w:val="Contents1"/>
+            <w:tabs>
+              <w:tab w:val="right" w:pos="8640" w:leader="dot"/>
+            </w:tabs>
             <w:rPr/>
           </w:pPr>
           <w:hyperlink w:anchor="__RefHeading___Toc1542_581427623">
@@ -160,6 +181,9 @@
         <w:p>
           <w:pPr>
             <w:pStyle w:val="Contents1"/>
+            <w:tabs>
+              <w:tab w:val="right" w:pos="8640" w:leader="dot"/>
+            </w:tabs>
             <w:rPr/>
           </w:pPr>
           <w:hyperlink w:anchor="__RefHeading___Toc1544_581427623">
@@ -176,6 +200,9 @@
         <w:p>
           <w:pPr>
             <w:pStyle w:val="Contents1"/>
+            <w:tabs>
+              <w:tab w:val="right" w:pos="8640" w:leader="dot"/>
+            </w:tabs>
             <w:rPr/>
           </w:pPr>
           <w:hyperlink w:anchor="__RefHeading___Toc1562_2286325589">
@@ -192,6 +219,9 @@
         <w:p>
           <w:pPr>
             <w:pStyle w:val="Contents1"/>
+            <w:tabs>
+              <w:tab w:val="right" w:pos="8640" w:leader="dot"/>
+            </w:tabs>
             <w:rPr/>
           </w:pPr>
           <w:hyperlink w:anchor="__RefHeading___Toc1564_2286325589">
@@ -208,6 +238,9 @@
         <w:p>
           <w:pPr>
             <w:pStyle w:val="Contents1"/>
+            <w:tabs>
+              <w:tab w:val="right" w:pos="8640" w:leader="dot"/>
+            </w:tabs>
             <w:rPr/>
           </w:pPr>
           <w:hyperlink w:anchor="__RefHeading___Toc1569_2286325589">
@@ -224,6 +257,9 @@
         <w:p>
           <w:pPr>
             <w:pStyle w:val="Contents1"/>
+            <w:tabs>
+              <w:tab w:val="right" w:pos="8640" w:leader="dot"/>
+            </w:tabs>
             <w:rPr/>
           </w:pPr>
           <w:hyperlink w:anchor="__RefHeading___Toc1593_723969566">
@@ -240,6 +276,9 @@
         <w:p>
           <w:pPr>
             <w:pStyle w:val="Contents1"/>
+            <w:tabs>
+              <w:tab w:val="right" w:pos="8640" w:leader="dot"/>
+            </w:tabs>
             <w:rPr/>
           </w:pPr>
           <w:hyperlink w:anchor="__RefHeading___Toc1603_1835152840">
@@ -256,6 +295,9 @@
         <w:p>
           <w:pPr>
             <w:pStyle w:val="Contents1"/>
+            <w:tabs>
+              <w:tab w:val="right" w:pos="8640" w:leader="dot"/>
+            </w:tabs>
             <w:rPr/>
           </w:pPr>
           <w:hyperlink w:anchor="__RefHeading___Toc1612_2343804965">
@@ -272,6 +314,9 @@
         <w:p>
           <w:pPr>
             <w:pStyle w:val="Contents1"/>
+            <w:tabs>
+              <w:tab w:val="right" w:pos="8640" w:leader="dot"/>
+            </w:tabs>
             <w:rPr/>
           </w:pPr>
           <w:hyperlink w:anchor="__RefHeading___Toc1622_2800558823">
@@ -288,6 +333,9 @@
         <w:p>
           <w:pPr>
             <w:pStyle w:val="Contents1"/>
+            <w:tabs>
+              <w:tab w:val="right" w:pos="8640" w:leader="dot"/>
+            </w:tabs>
             <w:rPr/>
           </w:pPr>
           <w:hyperlink w:anchor="__RefHeading___Toc1632_2422660184">
@@ -304,6 +352,9 @@
         <w:p>
           <w:pPr>
             <w:pStyle w:val="Contents1"/>
+            <w:tabs>
+              <w:tab w:val="right" w:pos="8640" w:leader="dot"/>
+            </w:tabs>
             <w:rPr/>
           </w:pPr>
           <w:hyperlink w:anchor="__RefHeading___Toc1643_44843425">
@@ -320,6 +371,9 @@
         <w:p>
           <w:pPr>
             <w:pStyle w:val="Contents1"/>
+            <w:tabs>
+              <w:tab w:val="right" w:pos="8640" w:leader="dot"/>
+            </w:tabs>
             <w:rPr/>
           </w:pPr>
           <w:hyperlink w:anchor="__RefHeading___Toc1653_4287113774">
@@ -336,6 +390,9 @@
         <w:p>
           <w:pPr>
             <w:pStyle w:val="Contents1"/>
+            <w:tabs>
+              <w:tab w:val="right" w:pos="8640" w:leader="dot"/>
+            </w:tabs>
             <w:rPr/>
           </w:pPr>
           <w:hyperlink w:anchor="__RefHeading___Toc1663_2119971489">
@@ -352,6 +409,9 @@
         <w:p>
           <w:pPr>
             <w:pStyle w:val="Contents1"/>
+            <w:tabs>
+              <w:tab w:val="right" w:pos="8640" w:leader="dot"/>
+            </w:tabs>
             <w:rPr/>
           </w:pPr>
           <w:hyperlink w:anchor="__RefHeading___Toc1675_58345129">
@@ -368,6 +428,9 @@
         <w:p>
           <w:pPr>
             <w:pStyle w:val="Contents1"/>
+            <w:tabs>
+              <w:tab w:val="right" w:pos="8640" w:leader="dot"/>
+            </w:tabs>
             <w:rPr/>
           </w:pPr>
           <w:hyperlink w:anchor="__RefHeading___Toc1682_1855166207">
@@ -384,6 +447,9 @@
         <w:p>
           <w:pPr>
             <w:pStyle w:val="Contents1"/>
+            <w:tabs>
+              <w:tab w:val="right" w:pos="8640" w:leader="dot"/>
+            </w:tabs>
             <w:rPr/>
           </w:pPr>
           <w:hyperlink w:anchor="__RefHeading___Toc1692_1060903131">
@@ -400,6 +466,9 @@
         <w:p>
           <w:pPr>
             <w:pStyle w:val="Contents1"/>
+            <w:tabs>
+              <w:tab w:val="right" w:pos="8640" w:leader="dot"/>
+            </w:tabs>
             <w:rPr/>
           </w:pPr>
           <w:hyperlink w:anchor="__RefHeading___Toc1702_1926775548">
@@ -416,6 +485,9 @@
         <w:p>
           <w:pPr>
             <w:pStyle w:val="Contents1"/>
+            <w:tabs>
+              <w:tab w:val="right" w:pos="8640" w:leader="dot"/>
+            </w:tabs>
             <w:rPr/>
           </w:pPr>
           <w:hyperlink w:anchor="__RefHeading___Toc1712_1217985774">
@@ -432,6 +504,9 @@
         <w:p>
           <w:pPr>
             <w:pStyle w:val="Contents1"/>
+            <w:tabs>
+              <w:tab w:val="right" w:pos="8640" w:leader="dot"/>
+            </w:tabs>
             <w:rPr/>
           </w:pPr>
           <w:hyperlink w:anchor="__RefHeading___Toc1723_2358429636">
@@ -448,6 +523,9 @@
         <w:p>
           <w:pPr>
             <w:pStyle w:val="Contents1"/>
+            <w:tabs>
+              <w:tab w:val="right" w:pos="8640" w:leader="dot"/>
+            </w:tabs>
             <w:rPr/>
           </w:pPr>
           <w:hyperlink w:anchor="__RefHeading___Toc1733_3412441427">
@@ -464,6 +542,9 @@
         <w:p>
           <w:pPr>
             <w:pStyle w:val="Contents1"/>
+            <w:tabs>
+              <w:tab w:val="right" w:pos="8640" w:leader="dot"/>
+            </w:tabs>
             <w:rPr/>
           </w:pPr>
           <w:hyperlink w:anchor="__RefHeading___Toc1751_4121259629">
@@ -480,6 +561,9 @@
         <w:p>
           <w:pPr>
             <w:pStyle w:val="Contents1"/>
+            <w:tabs>
+              <w:tab w:val="right" w:pos="8640" w:leader="dot"/>
+            </w:tabs>
             <w:rPr/>
           </w:pPr>
           <w:hyperlink w:anchor="__RefHeading___Toc1760_2144755565">
@@ -496,6 +580,9 @@
         <w:p>
           <w:pPr>
             <w:pStyle w:val="Contents1"/>
+            <w:tabs>
+              <w:tab w:val="right" w:pos="8640" w:leader="dot"/>
+            </w:tabs>
             <w:rPr/>
           </w:pPr>
           <w:hyperlink w:anchor="__RefHeading___Toc1770_1688302845">
@@ -512,6 +599,9 @@
         <w:p>
           <w:pPr>
             <w:pStyle w:val="Contents1"/>
+            <w:tabs>
+              <w:tab w:val="right" w:pos="8640" w:leader="dot"/>
+            </w:tabs>
             <w:rPr/>
           </w:pPr>
           <w:hyperlink w:anchor="__RefHeading___Toc1780_3850908972">
@@ -528,6 +618,9 @@
         <w:p>
           <w:pPr>
             <w:pStyle w:val="Contents1"/>
+            <w:tabs>
+              <w:tab w:val="right" w:pos="8640" w:leader="dot"/>
+            </w:tabs>
             <w:rPr/>
           </w:pPr>
           <w:hyperlink w:anchor="__RefHeading___Toc1790_159817030">
@@ -544,6 +637,9 @@
         <w:p>
           <w:pPr>
             <w:pStyle w:val="Contents1"/>
+            <w:tabs>
+              <w:tab w:val="right" w:pos="8640" w:leader="dot"/>
+            </w:tabs>
             <w:rPr/>
           </w:pPr>
           <w:hyperlink w:anchor="__RefHeading___Toc1800_4094316144">
@@ -552,6 +648,25 @@
                 <w:rStyle w:val="IndexLink"/>
               </w:rPr>
               <w:t>32. Implement pow(x,n)</w:t>
+              <w:tab/>
+              <w:t>21</w:t>
+            </w:r>
+          </w:hyperlink>
+        </w:p>
+        <w:p>
+          <w:pPr>
+            <w:pStyle w:val="Contents1"/>
+            <w:tabs>
+              <w:tab w:val="right" w:pos="8640" w:leader="dot"/>
+            </w:tabs>
+            <w:rPr/>
+          </w:pPr>
+          <w:hyperlink w:anchor="__RefHeading___Toc1810_3744476308">
+            <w:r>
+              <w:rPr>
+                <w:rStyle w:val="IndexLink"/>
+              </w:rPr>
+              <w:t>33. Count Bits</w:t>
               <w:tab/>
               <w:t>21</w:t>
             </w:r>
@@ -3942,9 +4057,11 @@
     </w:p>
     <w:p>
       <w:pPr>
-        <w:pStyle w:val="Normal"/>
-        <w:rPr/>
-      </w:pPr>
+        <w:pStyle w:val="Heading1"/>
+        <w:rPr/>
+      </w:pPr>
+      <w:bookmarkStart w:id="32" w:name="__RefHeading___Toc1810_3744476308"/>
+      <w:bookmarkEnd w:id="32"/>
       <w:r>
         <w:rPr/>
         <w:t>33. Count Bits</w:t>
@@ -4003,10 +4120,14 @@
     <w:p>
       <w:pPr>
         <w:pStyle w:val="Normal"/>
-        <w:rPr/>
-      </w:pPr>
-      <w:r>
-        <w:rPr/>
+        <w:rPr>
+          <w:rFonts w:ascii="Courier New" w:hAnsi="Courier New"/>
+        </w:rPr>
+      </w:pPr>
+      <w:r>
+        <w:rPr>
+          <w:rFonts w:ascii="Courier New" w:hAnsi="Courier New"/>
+        </w:rPr>
         <w:t>def count_bits(n):</w:t>
         <w:br/>
         <w:t xml:space="preserve">    res=[0]*(n+1)</w:t>

</xml_diff>